<commit_message>
Update various files to improve formatting and script functionality
- Added empty lines in configuration and documentation files for better readability.
- Refactored the setup_venv.sh script to streamline virtual environment setup and activation, enhancing user experience.
- Removed unused imports in sidebar.js to clean up the codebase.
- Made minor formatting adjustments in the DOCX template to improve layout consistency.
</commit_message>
<xml_diff>
--- a/templates/docx_templates/template.docx
+++ b/templates/docx_templates/template.docx
@@ -1,10 +1,11 @@
 
 <file path=word/document.xml><?xml version="1.0" encoding="utf-8"?>
-<w:document xmlns:wpc="http://schemas.microsoft.com/office/word/2010/wordprocessingCanvas" xmlns:cx="http://schemas.microsoft.com/office/drawing/2014/chartex" xmlns:cx1="http://schemas.microsoft.com/office/drawing/2015/9/8/chartex" xmlns:cx2="http://schemas.microsoft.com/office/drawing/2015/10/21/chartex" xmlns:cx3="http://schemas.microsoft.com/office/drawing/2016/5/9/chartex" xmlns:cx4="http://schemas.microsoft.com/office/drawing/2016/5/10/chartex" xmlns:cx5="http://schemas.microsoft.com/office/drawing/2016/5/11/chartex" xmlns:cx6="http://schemas.microsoft.com/office/drawing/2016/5/12/chartex" xmlns:cx7="http://schemas.microsoft.com/office/drawing/2016/5/13/chartex" xmlns:cx8="http://schemas.microsoft.com/office/drawing/2016/5/14/chartex" xmlns:mc="http://schemas.openxmlformats.org/markup-compatibility/2006" xmlns:aink="http://schemas.microsoft.com/office/drawing/2016/ink" xmlns:am3d="http://schemas.microsoft.com/office/drawing/2017/model3d" xmlns:o="urn:schemas-microsoft-com:office:office" xmlns:oel="http://schemas.microsoft.com/office/2019/extlst" xmlns:r="http://schemas.openxmlformats.org/officeDocument/2006/relationships" xmlns:m="http://schemas.openxmlformats.org/officeDocument/2006/math" xmlns:v="urn:schemas-microsoft-com:vml" xmlns:wp14="http://schemas.microsoft.com/office/word/2010/wordprocessingDrawing" xmlns:wp="http://schemas.openxmlformats.org/drawingml/2006/wordprocessingDrawing" xmlns:w10="urn:schemas-microsoft-com:office:word" xmlns:w="http://schemas.openxmlformats.org/wordprocessingml/2006/main" xmlns:w14="http://schemas.microsoft.com/office/word/2010/wordml" xmlns:w15="http://schemas.microsoft.com/office/word/2012/wordml" xmlns:w16cex="http://schemas.microsoft.com/office/word/2018/wordml/cex" xmlns:w16cid="http://schemas.microsoft.com/office/word/2016/wordml/cid" xmlns:w16="http://schemas.microsoft.com/office/word/2018/wordml" xmlns:w16du="http://schemas.microsoft.com/office/word/2023/wordml/word16du" xmlns:w16sdtdh="http://schemas.microsoft.com/office/word/2020/wordml/sdtdatahash" xmlns:w16sdtfl="http://schemas.microsoft.com/office/word/2024/wordml/sdtformatlock" xmlns:w16se="http://schemas.microsoft.com/office/word/2015/wordml/symex" xmlns:wpg="http://schemas.microsoft.com/office/word/2010/wordprocessingGroup" xmlns:wpi="http://schemas.microsoft.com/office/word/2010/wordprocessingInk" xmlns:wne="http://schemas.microsoft.com/office/word/2006/wordml" xmlns:wps="http://schemas.microsoft.com/office/word/2010/wordprocessingShape" mc:Ignorable="w14 w15 w16se w16cid w16 w16cex w16sdtdh w16sdtfl w16du wp14">
+<w:document xmlns:o="urn:schemas-microsoft-com:office:office" xmlns:r="http://schemas.openxmlformats.org/officeDocument/2006/relationships" xmlns:v="urn:schemas-microsoft-com:vml" xmlns:w="http://schemas.openxmlformats.org/wordprocessingml/2006/main" xmlns:w10="urn:schemas-microsoft-com:office:word" xmlns:wp="http://schemas.openxmlformats.org/drawingml/2006/wordprocessingDrawing" xmlns:pic="http://schemas.openxmlformats.org/drawingml/2006/picture" xmlns:wps="http://schemas.microsoft.com/office/word/2010/wordprocessingShape" xmlns:wpg="http://schemas.microsoft.com/office/word/2010/wordprocessingGroup" xmlns:mc="http://schemas.openxmlformats.org/markup-compatibility/2006" xmlns:wp14="http://schemas.microsoft.com/office/word/2010/wordprocessingDrawing" xmlns:w14="http://schemas.microsoft.com/office/word/2010/wordml" xmlns:w15="http://schemas.microsoft.com/office/word/2012/wordml" mc:Ignorable="w14 wp14 w15">
   <w:body>
     <w:p>
       <w:pPr>
-        <w:spacing w:before="81" w:line="242" w:lineRule="auto"/>
+        <w:pStyle w:val="Normal"/>
+        <w:spacing w:lineRule="auto" w:line="242" w:before="81" w:after="0"/>
         <w:ind w:left="76" w:right="190"/>
         <w:jc w:val="center"/>
         <w:rPr>
@@ -112,6 +113,7 @@
     </w:p>
     <w:p>
       <w:pPr>
+        <w:pStyle w:val="Normal"/>
         <w:jc w:val="center"/>
         <w:rPr>
           <w:b/>
@@ -130,44 +132,30 @@
           <w:szCs w:val="27"/>
           <w:lang w:val="en-US"/>
         </w:rPr>
-        <w:t>{{</w:t>
-      </w:r>
-      <w:proofErr w:type="spellStart"/>
-      <w:r>
-        <w:rPr>
-          <w:b/>
-          <w:bCs/>
-          <w:sz w:val="27"/>
-          <w:szCs w:val="27"/>
-          <w:lang w:val="en-US"/>
-        </w:rPr>
-        <w:t>doc_number</w:t>
-      </w:r>
-      <w:proofErr w:type="spellEnd"/>
-      <w:r>
-        <w:rPr>
-          <w:b/>
-          <w:bCs/>
-          <w:sz w:val="27"/>
-          <w:szCs w:val="27"/>
-          <w:lang w:val="en-US"/>
-        </w:rPr>
-        <w:t>}}</w:t>
+        <w:t>{{doc_number}}</w:t>
       </w:r>
       <w:bookmarkEnd w:id="0"/>
     </w:p>
     <w:p>
       <w:pPr>
-        <w:spacing w:before="50"/>
+        <w:pStyle w:val="Normal"/>
+        <w:spacing w:before="50" w:after="0"/>
         <w:rPr>
           <w:b/>
           <w:sz w:val="27"/>
         </w:rPr>
       </w:pPr>
+      <w:r>
+        <w:rPr>
+          <w:b/>
+          <w:sz w:val="27"/>
+        </w:rPr>
+      </w:r>
     </w:p>
     <w:p>
       <w:pPr>
-        <w:spacing w:line="241" w:lineRule="exact"/>
+        <w:pStyle w:val="Normal"/>
+        <w:spacing w:lineRule="exact" w:line="241"/>
         <w:ind w:left="77" w:right="190"/>
         <w:jc w:val="center"/>
         <w:rPr>
@@ -215,8 +203,8 @@
     </w:p>
     <w:p>
       <w:pPr>
-        <w:pStyle w:val="a8"/>
-        <w:spacing w:line="204" w:lineRule="exact"/>
+        <w:pStyle w:val="BodyText"/>
+        <w:spacing w:lineRule="exact" w:line="204"/>
         <w:ind w:left="77" w:right="190"/>
         <w:jc w:val="center"/>
         <w:rPr>
@@ -225,6 +213,7 @@
         </w:rPr>
       </w:pPr>
       <w:r>
+        <w:rPr/>
         <w:t>(qaysi</w:t>
       </w:r>
       <w:r>
@@ -234,6 +223,7 @@
         <w:t xml:space="preserve"> </w:t>
       </w:r>
       <w:r>
+        <w:rPr/>
         <w:t>muassasa</w:t>
       </w:r>
       <w:r>
@@ -243,6 +233,7 @@
         <w:t xml:space="preserve"> </w:t>
       </w:r>
       <w:r>
+        <w:rPr/>
         <w:t>tomonidan</w:t>
       </w:r>
       <w:r>
@@ -258,28 +249,19 @@
         <w:t>berilgan)</w:t>
       </w:r>
     </w:p>
-    <w:p>
-      <w:pPr>
-        <w:pStyle w:val="a8"/>
-        <w:spacing w:line="204" w:lineRule="exact"/>
-        <w:ind w:left="77" w:right="190"/>
-        <w:jc w:val="center"/>
-        <w:rPr>
-          <w:lang w:val="ru-RU"/>
-        </w:rPr>
-      </w:pPr>
-    </w:p>
     <w:tbl>
       <w:tblPr>
-        <w:tblStyle w:val="TableNormal"/>
         <w:tblW w:w="10764" w:type="dxa"/>
-        <w:tblInd w:w="19" w:type="dxa"/>
+        <w:jc w:val="left"/>
+        <w:tblInd w:w="34" w:type="dxa"/>
         <w:tblLayout w:type="fixed"/>
         <w:tblCellMar>
+          <w:top w:w="0" w:type="dxa"/>
           <w:left w:w="7" w:type="dxa"/>
+          <w:bottom w:w="0" w:type="dxa"/>
           <w:right w:w="7" w:type="dxa"/>
         </w:tblCellMar>
-        <w:tblLook w:val="01E0" w:firstRow="1" w:lastRow="1" w:firstColumn="1" w:lastColumn="1" w:noHBand="0" w:noVBand="0"/>
+        <w:tblLook w:firstRow="0" w:noVBand="0" w:lastRow="0" w:firstColumn="0" w:lastColumn="0" w:noHBand="0" w:val="0000"/>
       </w:tblPr>
       <w:tblGrid>
         <w:gridCol w:w="540"/>
@@ -289,7 +271,7 @@
       </w:tblGrid>
       <w:tr>
         <w:trPr>
-          <w:trHeight w:val="1979"/>
+          <w:trHeight w:val="1979" w:hRule="atLeast"/>
         </w:trPr>
         <w:tc>
           <w:tcPr>
@@ -309,25 +291,43 @@
                 <w:sz w:val="21"/>
               </w:rPr>
             </w:pPr>
-          </w:p>
-          <w:p>
-            <w:pPr>
-              <w:pStyle w:val="TableParagraph"/>
-              <w:rPr>
-                <w:rFonts w:ascii="Microsoft Sans Serif" w:hAnsi="Microsoft Sans Serif"/>
-                <w:sz w:val="21"/>
-              </w:rPr>
-            </w:pPr>
-          </w:p>
-          <w:p>
-            <w:pPr>
-              <w:pStyle w:val="TableParagraph"/>
-              <w:spacing w:before="158"/>
-              <w:rPr>
-                <w:rFonts w:ascii="Microsoft Sans Serif" w:hAnsi="Microsoft Sans Serif"/>
-                <w:sz w:val="21"/>
-              </w:rPr>
-            </w:pPr>
+            <w:r>
+              <w:rPr>
+                <w:rFonts w:ascii="Microsoft Sans Serif" w:hAnsi="Microsoft Sans Serif"/>
+                <w:sz w:val="21"/>
+              </w:rPr>
+            </w:r>
+          </w:p>
+          <w:p>
+            <w:pPr>
+              <w:pStyle w:val="TableParagraph"/>
+              <w:rPr>
+                <w:rFonts w:ascii="Microsoft Sans Serif" w:hAnsi="Microsoft Sans Serif"/>
+                <w:sz w:val="21"/>
+              </w:rPr>
+            </w:pPr>
+            <w:r>
+              <w:rPr>
+                <w:rFonts w:ascii="Microsoft Sans Serif" w:hAnsi="Microsoft Sans Serif"/>
+                <w:sz w:val="21"/>
+              </w:rPr>
+            </w:r>
+          </w:p>
+          <w:p>
+            <w:pPr>
+              <w:pStyle w:val="TableParagraph"/>
+              <w:spacing w:before="158" w:after="0"/>
+              <w:rPr>
+                <w:rFonts w:ascii="Microsoft Sans Serif" w:hAnsi="Microsoft Sans Serif"/>
+                <w:sz w:val="21"/>
+              </w:rPr>
+            </w:pPr>
+            <w:r>
+              <w:rPr>
+                <w:rFonts w:ascii="Microsoft Sans Serif" w:hAnsi="Microsoft Sans Serif"/>
+                <w:sz w:val="21"/>
+              </w:rPr>
+            </w:r>
           </w:p>
           <w:p>
             <w:pPr>
@@ -362,7 +362,7 @@
           <w:p>
             <w:pPr>
               <w:pStyle w:val="TableParagraph"/>
-              <w:spacing w:before="118"/>
+              <w:spacing w:before="118" w:after="0"/>
               <w:ind w:left="125" w:right="66"/>
               <w:rPr>
                 <w:b/>
@@ -425,7 +425,7 @@
           <w:p>
             <w:pPr>
               <w:pStyle w:val="TableParagraph"/>
-              <w:spacing w:before="12"/>
+              <w:spacing w:before="12" w:after="0"/>
               <w:ind w:left="125"/>
               <w:rPr>
                 <w:rFonts w:ascii="Microsoft Sans Serif" w:hAnsi="Microsoft Sans Serif"/>
@@ -457,7 +457,7 @@
           <w:p>
             <w:pPr>
               <w:pStyle w:val="TableParagraph"/>
-              <w:spacing w:before="13" w:line="241" w:lineRule="exact"/>
+              <w:spacing w:lineRule="exact" w:line="241" w:before="13" w:after="0"/>
               <w:ind w:left="125"/>
               <w:rPr>
                 <w:rFonts w:ascii="Microsoft Sans Serif" w:hAnsi="Microsoft Sans Serif"/>
@@ -490,7 +490,7 @@
           <w:p>
             <w:pPr>
               <w:pStyle w:val="TableParagraph"/>
-              <w:spacing w:line="241" w:lineRule="exact"/>
+              <w:spacing w:lineRule="exact" w:line="241"/>
               <w:ind w:left="125"/>
               <w:rPr>
                 <w:sz w:val="21"/>
@@ -522,7 +522,7 @@
           <w:p>
             <w:pPr>
               <w:pStyle w:val="TableParagraph"/>
-              <w:spacing w:before="14"/>
+              <w:spacing w:before="14" w:after="0"/>
               <w:ind w:left="125"/>
               <w:rPr>
                 <w:rFonts w:ascii="Microsoft Sans Serif" w:hAnsi="Microsoft Sans Serif"/>
@@ -570,7 +570,7 @@
           <w:p>
             <w:pPr>
               <w:pStyle w:val="TableParagraph"/>
-              <w:spacing w:before="13"/>
+              <w:spacing w:before="13" w:after="0"/>
               <w:ind w:left="125"/>
               <w:rPr>
                 <w:b/>
@@ -612,25 +612,43 @@
                 <w:sz w:val="21"/>
               </w:rPr>
             </w:pPr>
-          </w:p>
-          <w:p>
-            <w:pPr>
-              <w:pStyle w:val="TableParagraph"/>
-              <w:rPr>
-                <w:rFonts w:ascii="Microsoft Sans Serif" w:hAnsi="Microsoft Sans Serif"/>
-                <w:sz w:val="21"/>
-              </w:rPr>
-            </w:pPr>
-          </w:p>
-          <w:p>
-            <w:pPr>
-              <w:pStyle w:val="TableParagraph"/>
-              <w:spacing w:before="158"/>
-              <w:rPr>
-                <w:rFonts w:ascii="Microsoft Sans Serif" w:hAnsi="Microsoft Sans Serif"/>
-                <w:sz w:val="21"/>
-              </w:rPr>
-            </w:pPr>
+            <w:r>
+              <w:rPr>
+                <w:rFonts w:ascii="Microsoft Sans Serif" w:hAnsi="Microsoft Sans Serif"/>
+                <w:sz w:val="21"/>
+              </w:rPr>
+            </w:r>
+          </w:p>
+          <w:p>
+            <w:pPr>
+              <w:pStyle w:val="TableParagraph"/>
+              <w:rPr>
+                <w:rFonts w:ascii="Microsoft Sans Serif" w:hAnsi="Microsoft Sans Serif"/>
+                <w:sz w:val="21"/>
+              </w:rPr>
+            </w:pPr>
+            <w:r>
+              <w:rPr>
+                <w:rFonts w:ascii="Microsoft Sans Serif" w:hAnsi="Microsoft Sans Serif"/>
+                <w:sz w:val="21"/>
+              </w:rPr>
+            </w:r>
+          </w:p>
+          <w:p>
+            <w:pPr>
+              <w:pStyle w:val="TableParagraph"/>
+              <w:spacing w:before="158" w:after="0"/>
+              <w:rPr>
+                <w:rFonts w:ascii="Microsoft Sans Serif" w:hAnsi="Microsoft Sans Serif"/>
+                <w:sz w:val="21"/>
+              </w:rPr>
+            </w:pPr>
+            <w:r>
+              <w:rPr>
+                <w:rFonts w:ascii="Microsoft Sans Serif" w:hAnsi="Microsoft Sans Serif"/>
+                <w:sz w:val="21"/>
+              </w:rPr>
+            </w:r>
           </w:p>
           <w:p>
             <w:pPr>
@@ -665,7 +683,7 @@
           <w:p>
             <w:pPr>
               <w:pStyle w:val="TableParagraph"/>
-              <w:spacing w:before="118"/>
+              <w:spacing w:before="118" w:after="0"/>
               <w:ind w:left="125" w:right="842"/>
               <w:rPr>
                 <w:rFonts w:ascii="Microsoft Sans Serif" w:hAnsi="Microsoft Sans Serif"/>
@@ -743,7 +761,7 @@
           <w:p>
             <w:pPr>
               <w:pStyle w:val="TableParagraph"/>
-              <w:spacing w:before="12"/>
+              <w:spacing w:before="12" w:after="0"/>
               <w:ind w:left="125"/>
               <w:rPr>
                 <w:rFonts w:ascii="Microsoft Sans Serif" w:hAnsi="Microsoft Sans Serif"/>
@@ -777,7 +795,7 @@
           <w:p>
             <w:pPr>
               <w:pStyle w:val="TableParagraph"/>
-              <w:spacing w:before="13" w:line="241" w:lineRule="exact"/>
+              <w:spacing w:lineRule="exact" w:line="241" w:before="13" w:after="0"/>
               <w:ind w:left="125"/>
               <w:rPr>
                 <w:rFonts w:ascii="Microsoft Sans Serif" w:hAnsi="Microsoft Sans Serif"/>
@@ -811,7 +829,7 @@
           <w:p>
             <w:pPr>
               <w:pStyle w:val="TableParagraph"/>
-              <w:spacing w:line="241" w:lineRule="exact"/>
+              <w:spacing w:lineRule="exact" w:line="241"/>
               <w:ind w:left="125"/>
               <w:rPr>
                 <w:rFonts w:ascii="Microsoft Sans Serif" w:hAnsi="Microsoft Sans Serif"/>
@@ -861,7 +879,7 @@
       </w:tr>
       <w:tr>
         <w:trPr>
-          <w:trHeight w:val="749"/>
+          <w:trHeight w:val="749" w:hRule="atLeast"/>
         </w:trPr>
         <w:tc>
           <w:tcPr>
@@ -876,12 +894,18 @@
           <w:p>
             <w:pPr>
               <w:pStyle w:val="TableParagraph"/>
-              <w:spacing w:before="18"/>
-              <w:rPr>
-                <w:rFonts w:ascii="Microsoft Sans Serif" w:hAnsi="Microsoft Sans Serif"/>
-                <w:sz w:val="21"/>
-              </w:rPr>
-            </w:pPr>
+              <w:spacing w:before="18" w:after="0"/>
+              <w:rPr>
+                <w:rFonts w:ascii="Microsoft Sans Serif" w:hAnsi="Microsoft Sans Serif"/>
+                <w:sz w:val="21"/>
+              </w:rPr>
+            </w:pPr>
+            <w:r>
+              <w:rPr>
+                <w:rFonts w:ascii="Microsoft Sans Serif" w:hAnsi="Microsoft Sans Serif"/>
+                <w:sz w:val="21"/>
+              </w:rPr>
+            </w:r>
           </w:p>
           <w:p>
             <w:pPr>
@@ -916,7 +940,7 @@
           <w:p>
             <w:pPr>
               <w:pStyle w:val="TableParagraph"/>
-              <w:spacing w:before="118" w:line="257" w:lineRule="auto"/>
+              <w:spacing w:lineRule="auto" w:line="257" w:before="118" w:after="0"/>
               <w:ind w:left="125" w:right="66"/>
               <w:rPr>
                 <w:sz w:val="21"/>
@@ -977,12 +1001,18 @@
           <w:p>
             <w:pPr>
               <w:pStyle w:val="TableParagraph"/>
-              <w:spacing w:before="18"/>
-              <w:rPr>
-                <w:rFonts w:ascii="Microsoft Sans Serif" w:hAnsi="Microsoft Sans Serif"/>
-                <w:sz w:val="21"/>
-              </w:rPr>
-            </w:pPr>
+              <w:spacing w:before="18" w:after="0"/>
+              <w:rPr>
+                <w:rFonts w:ascii="Microsoft Sans Serif" w:hAnsi="Microsoft Sans Serif"/>
+                <w:sz w:val="21"/>
+              </w:rPr>
+            </w:pPr>
+            <w:r>
+              <w:rPr>
+                <w:rFonts w:ascii="Microsoft Sans Serif" w:hAnsi="Microsoft Sans Serif"/>
+                <w:sz w:val="21"/>
+              </w:rPr>
+            </w:r>
           </w:p>
           <w:p>
             <w:pPr>
@@ -1017,7 +1047,7 @@
           <w:p>
             <w:pPr>
               <w:pStyle w:val="TableParagraph"/>
-              <w:spacing w:before="118"/>
+              <w:spacing w:before="118" w:after="0"/>
               <w:ind w:left="125"/>
               <w:rPr>
                 <w:b/>
@@ -1044,7 +1074,7 @@
       </w:tr>
       <w:tr>
         <w:trPr>
-          <w:trHeight w:val="734"/>
+          <w:trHeight w:val="734" w:hRule="atLeast"/>
         </w:trPr>
         <w:tc>
           <w:tcPr>
@@ -1059,12 +1089,18 @@
           <w:p>
             <w:pPr>
               <w:pStyle w:val="TableParagraph"/>
-              <w:spacing w:before="3"/>
-              <w:rPr>
-                <w:rFonts w:ascii="Microsoft Sans Serif" w:hAnsi="Microsoft Sans Serif"/>
-                <w:sz w:val="21"/>
-              </w:rPr>
-            </w:pPr>
+              <w:spacing w:before="3" w:after="0"/>
+              <w:rPr>
+                <w:rFonts w:ascii="Microsoft Sans Serif" w:hAnsi="Microsoft Sans Serif"/>
+                <w:sz w:val="21"/>
+              </w:rPr>
+            </w:pPr>
+            <w:r>
+              <w:rPr>
+                <w:rFonts w:ascii="Microsoft Sans Serif" w:hAnsi="Microsoft Sans Serif"/>
+                <w:sz w:val="21"/>
+              </w:rPr>
+            </w:r>
           </w:p>
           <w:p>
             <w:pPr>
@@ -1099,7 +1135,7 @@
           <w:p>
             <w:pPr>
               <w:pStyle w:val="TableParagraph"/>
-              <w:spacing w:before="118"/>
+              <w:spacing w:before="118" w:after="0"/>
               <w:ind w:left="125"/>
               <w:rPr>
                 <w:b/>
@@ -1125,7 +1161,7 @@
           <w:p>
             <w:pPr>
               <w:pStyle w:val="TableParagraph"/>
-              <w:spacing w:before="2"/>
+              <w:spacing w:before="2" w:after="0"/>
               <w:ind w:left="125"/>
               <w:rPr>
                 <w:sz w:val="21"/>
@@ -1152,12 +1188,18 @@
           <w:p>
             <w:pPr>
               <w:pStyle w:val="TableParagraph"/>
-              <w:spacing w:before="3"/>
-              <w:rPr>
-                <w:rFonts w:ascii="Microsoft Sans Serif" w:hAnsi="Microsoft Sans Serif"/>
-                <w:sz w:val="21"/>
-              </w:rPr>
-            </w:pPr>
+              <w:spacing w:before="3" w:after="0"/>
+              <w:rPr>
+                <w:rFonts w:ascii="Microsoft Sans Serif" w:hAnsi="Microsoft Sans Serif"/>
+                <w:sz w:val="21"/>
+              </w:rPr>
+            </w:pPr>
+            <w:r>
+              <w:rPr>
+                <w:rFonts w:ascii="Microsoft Sans Serif" w:hAnsi="Microsoft Sans Serif"/>
+                <w:sz w:val="21"/>
+              </w:rPr>
+            </w:r>
           </w:p>
           <w:p>
             <w:pPr>
@@ -1192,7 +1234,7 @@
           <w:p>
             <w:pPr>
               <w:pStyle w:val="TableParagraph"/>
-              <w:spacing w:before="118"/>
+              <w:spacing w:before="118" w:after="0"/>
               <w:ind w:left="125"/>
               <w:rPr>
                 <w:b/>
@@ -1218,7 +1260,7 @@
           <w:p>
             <w:pPr>
               <w:pStyle w:val="TableParagraph"/>
-              <w:spacing w:before="2"/>
+              <w:spacing w:before="2" w:after="0"/>
               <w:ind w:left="125"/>
               <w:rPr>
                 <w:rFonts w:ascii="Microsoft Sans Serif" w:hAnsi="Microsoft Sans Serif"/>
@@ -1238,7 +1280,7 @@
       </w:tr>
       <w:tr>
         <w:trPr>
-          <w:trHeight w:val="989"/>
+          <w:trHeight w:val="989" w:hRule="atLeast"/>
         </w:trPr>
         <w:tc>
           <w:tcPr>
@@ -1253,12 +1295,18 @@
           <w:p>
             <w:pPr>
               <w:pStyle w:val="TableParagraph"/>
-              <w:spacing w:before="138"/>
-              <w:rPr>
-                <w:rFonts w:ascii="Microsoft Sans Serif" w:hAnsi="Microsoft Sans Serif"/>
-                <w:sz w:val="21"/>
-              </w:rPr>
-            </w:pPr>
+              <w:spacing w:before="138" w:after="0"/>
+              <w:rPr>
+                <w:rFonts w:ascii="Microsoft Sans Serif" w:hAnsi="Microsoft Sans Serif"/>
+                <w:sz w:val="21"/>
+              </w:rPr>
+            </w:pPr>
+            <w:r>
+              <w:rPr>
+                <w:rFonts w:ascii="Microsoft Sans Serif" w:hAnsi="Microsoft Sans Serif"/>
+                <w:sz w:val="21"/>
+              </w:rPr>
+            </w:r>
           </w:p>
           <w:p>
             <w:pPr>
@@ -1293,7 +1341,7 @@
           <w:p>
             <w:pPr>
               <w:pStyle w:val="TableParagraph"/>
-              <w:spacing w:before="118"/>
+              <w:spacing w:before="118" w:after="0"/>
               <w:ind w:left="125"/>
               <w:rPr>
                 <w:b/>
@@ -1372,7 +1420,7 @@
           <w:p>
             <w:pPr>
               <w:pStyle w:val="TableParagraph"/>
-              <w:spacing w:before="17"/>
+              <w:spacing w:before="17" w:after="0"/>
               <w:ind w:left="125"/>
               <w:rPr>
                 <w:sz w:val="21"/>
@@ -1400,12 +1448,18 @@
           <w:p>
             <w:pPr>
               <w:pStyle w:val="TableParagraph"/>
-              <w:spacing w:before="138"/>
-              <w:rPr>
-                <w:rFonts w:ascii="Microsoft Sans Serif" w:hAnsi="Microsoft Sans Serif"/>
-                <w:sz w:val="21"/>
-              </w:rPr>
-            </w:pPr>
+              <w:spacing w:before="138" w:after="0"/>
+              <w:rPr>
+                <w:rFonts w:ascii="Microsoft Sans Serif" w:hAnsi="Microsoft Sans Serif"/>
+                <w:sz w:val="21"/>
+              </w:rPr>
+            </w:pPr>
+            <w:r>
+              <w:rPr>
+                <w:rFonts w:ascii="Microsoft Sans Serif" w:hAnsi="Microsoft Sans Serif"/>
+                <w:sz w:val="21"/>
+              </w:rPr>
+            </w:r>
           </w:p>
           <w:p>
             <w:pPr>
@@ -1440,7 +1494,7 @@
           <w:p>
             <w:pPr>
               <w:pStyle w:val="TableParagraph"/>
-              <w:spacing w:before="118"/>
+              <w:spacing w:before="118" w:after="0"/>
               <w:ind w:left="125"/>
               <w:rPr>
                 <w:sz w:val="21"/>
@@ -1501,7 +1555,7 @@
           <w:p>
             <w:pPr>
               <w:pStyle w:val="TableParagraph"/>
-              <w:spacing w:before="13"/>
+              <w:spacing w:before="13" w:after="0"/>
               <w:ind w:left="125"/>
               <w:rPr>
                 <w:b/>
@@ -1527,7 +1581,7 @@
           <w:p>
             <w:pPr>
               <w:pStyle w:val="TableParagraph"/>
-              <w:spacing w:before="2"/>
+              <w:spacing w:before="2" w:after="0"/>
               <w:ind w:left="125"/>
               <w:rPr>
                 <w:sz w:val="21"/>
@@ -1545,7 +1599,7 @@
       </w:tr>
       <w:tr>
         <w:trPr>
-          <w:trHeight w:val="734"/>
+          <w:trHeight w:val="734" w:hRule="atLeast"/>
         </w:trPr>
         <w:tc>
           <w:tcPr>
@@ -1560,12 +1614,18 @@
           <w:p>
             <w:pPr>
               <w:pStyle w:val="TableParagraph"/>
-              <w:spacing w:before="3"/>
-              <w:rPr>
-                <w:rFonts w:ascii="Microsoft Sans Serif" w:hAnsi="Microsoft Sans Serif"/>
-                <w:sz w:val="21"/>
-              </w:rPr>
-            </w:pPr>
+              <w:spacing w:before="3" w:after="0"/>
+              <w:rPr>
+                <w:rFonts w:ascii="Microsoft Sans Serif" w:hAnsi="Microsoft Sans Serif"/>
+                <w:sz w:val="21"/>
+              </w:rPr>
+            </w:pPr>
+            <w:r>
+              <w:rPr>
+                <w:rFonts w:ascii="Microsoft Sans Serif" w:hAnsi="Microsoft Sans Serif"/>
+                <w:sz w:val="21"/>
+              </w:rPr>
+            </w:r>
           </w:p>
           <w:p>
             <w:pPr>
@@ -1600,7 +1660,7 @@
           <w:p>
             <w:pPr>
               <w:pStyle w:val="TableParagraph"/>
-              <w:spacing w:before="118"/>
+              <w:spacing w:before="118" w:after="0"/>
               <w:ind w:left="125"/>
               <w:rPr>
                 <w:b/>
@@ -1694,7 +1754,7 @@
           <w:p>
             <w:pPr>
               <w:pStyle w:val="TableParagraph"/>
-              <w:spacing w:before="17"/>
+              <w:spacing w:before="17" w:after="0"/>
               <w:ind w:left="125"/>
               <w:rPr>
                 <w:sz w:val="21"/>
@@ -1706,25 +1766,7 @@
                 <w:color w:val="000000"/>
                 <w:lang w:val="en-US" w:eastAsia="ru-RU"/>
               </w:rPr>
-              <w:t>{{final_diagnosis_icd10_code}}: {{</w:t>
-            </w:r>
-            <w:proofErr w:type="spellStart"/>
-            <w:r>
-              <w:rPr>
-                <w:rFonts w:eastAsia="Times New Roman"/>
-                <w:color w:val="000000"/>
-                <w:lang w:val="en-US" w:eastAsia="ru-RU"/>
-              </w:rPr>
-              <w:t>final_diagnosis</w:t>
-            </w:r>
-            <w:proofErr w:type="spellEnd"/>
-            <w:r>
-              <w:rPr>
-                <w:rFonts w:eastAsia="Times New Roman"/>
-                <w:color w:val="000000"/>
-                <w:lang w:val="en-US" w:eastAsia="ru-RU"/>
-              </w:rPr>
-              <w:t>}}</w:t>
+              <w:t>{{final_diagnosis_icd10_code}}: {{final_diagnosis}}</w:t>
             </w:r>
           </w:p>
         </w:tc>
@@ -1741,12 +1783,18 @@
           <w:p>
             <w:pPr>
               <w:pStyle w:val="TableParagraph"/>
-              <w:spacing w:before="3"/>
-              <w:rPr>
-                <w:rFonts w:ascii="Microsoft Sans Serif" w:hAnsi="Microsoft Sans Serif"/>
-                <w:sz w:val="21"/>
-              </w:rPr>
-            </w:pPr>
+              <w:spacing w:before="3" w:after="0"/>
+              <w:rPr>
+                <w:rFonts w:ascii="Microsoft Sans Serif" w:hAnsi="Microsoft Sans Serif"/>
+                <w:sz w:val="21"/>
+              </w:rPr>
+            </w:pPr>
+            <w:r>
+              <w:rPr>
+                <w:rFonts w:ascii="Microsoft Sans Serif" w:hAnsi="Microsoft Sans Serif"/>
+                <w:sz w:val="21"/>
+              </w:rPr>
+            </w:r>
           </w:p>
           <w:p>
             <w:pPr>
@@ -1781,7 +1829,7 @@
           <w:p>
             <w:pPr>
               <w:pStyle w:val="TableParagraph"/>
-              <w:spacing w:before="118"/>
+              <w:spacing w:before="118" w:after="0"/>
               <w:ind w:left="125"/>
               <w:rPr>
                 <w:b/>
@@ -1808,7 +1856,7 @@
       </w:tr>
       <w:tr>
         <w:trPr>
-          <w:trHeight w:val="1244"/>
+          <w:trHeight w:val="1244" w:hRule="atLeast"/>
         </w:trPr>
         <w:tc>
           <w:tcPr>
@@ -1828,16 +1876,28 @@
                 <w:sz w:val="21"/>
               </w:rPr>
             </w:pPr>
-          </w:p>
-          <w:p>
-            <w:pPr>
-              <w:pStyle w:val="TableParagraph"/>
-              <w:spacing w:before="21"/>
-              <w:rPr>
-                <w:rFonts w:ascii="Microsoft Sans Serif" w:hAnsi="Microsoft Sans Serif"/>
-                <w:sz w:val="21"/>
-              </w:rPr>
-            </w:pPr>
+            <w:r>
+              <w:rPr>
+                <w:rFonts w:ascii="Microsoft Sans Serif" w:hAnsi="Microsoft Sans Serif"/>
+                <w:sz w:val="21"/>
+              </w:rPr>
+            </w:r>
+          </w:p>
+          <w:p>
+            <w:pPr>
+              <w:pStyle w:val="TableParagraph"/>
+              <w:spacing w:before="21" w:after="0"/>
+              <w:rPr>
+                <w:rFonts w:ascii="Microsoft Sans Serif" w:hAnsi="Microsoft Sans Serif"/>
+                <w:sz w:val="21"/>
+              </w:rPr>
+            </w:pPr>
+            <w:r>
+              <w:rPr>
+                <w:rFonts w:ascii="Microsoft Sans Serif" w:hAnsi="Microsoft Sans Serif"/>
+                <w:sz w:val="21"/>
+              </w:rPr>
+            </w:r>
           </w:p>
           <w:p>
             <w:pPr>
@@ -1872,7 +1932,7 @@
           <w:p>
             <w:pPr>
               <w:pStyle w:val="TableParagraph"/>
-              <w:spacing w:before="118" w:line="254" w:lineRule="auto"/>
+              <w:spacing w:lineRule="auto" w:line="254" w:before="118" w:after="0"/>
               <w:ind w:left="125" w:right="66"/>
               <w:rPr>
                 <w:b/>
@@ -1935,7 +1995,7 @@
           <w:p>
             <w:pPr>
               <w:pStyle w:val="TableParagraph"/>
-              <w:spacing w:before="118" w:line="254" w:lineRule="auto"/>
+              <w:spacing w:lineRule="auto" w:line="254" w:before="118" w:after="0"/>
               <w:ind w:left="125" w:right="66"/>
               <w:rPr>
                 <w:rFonts w:ascii="Microsoft Sans Serif" w:hAnsi="Microsoft Sans Serif"/>
@@ -1943,6 +2003,7 @@
               </w:rPr>
             </w:pPr>
             <w:r>
+              <w:rPr/>
               <w:t>Yo’q</w:t>
             </w:r>
           </w:p>
@@ -1965,16 +2026,28 @@
                 <w:sz w:val="21"/>
               </w:rPr>
             </w:pPr>
-          </w:p>
-          <w:p>
-            <w:pPr>
-              <w:pStyle w:val="TableParagraph"/>
-              <w:spacing w:before="21"/>
-              <w:rPr>
-                <w:rFonts w:ascii="Microsoft Sans Serif" w:hAnsi="Microsoft Sans Serif"/>
-                <w:sz w:val="21"/>
-              </w:rPr>
-            </w:pPr>
+            <w:r>
+              <w:rPr>
+                <w:rFonts w:ascii="Microsoft Sans Serif" w:hAnsi="Microsoft Sans Serif"/>
+                <w:sz w:val="21"/>
+              </w:rPr>
+            </w:r>
+          </w:p>
+          <w:p>
+            <w:pPr>
+              <w:pStyle w:val="TableParagraph"/>
+              <w:spacing w:before="21" w:after="0"/>
+              <w:rPr>
+                <w:rFonts w:ascii="Microsoft Sans Serif" w:hAnsi="Microsoft Sans Serif"/>
+                <w:sz w:val="21"/>
+              </w:rPr>
+            </w:pPr>
+            <w:r>
+              <w:rPr>
+                <w:rFonts w:ascii="Microsoft Sans Serif" w:hAnsi="Microsoft Sans Serif"/>
+                <w:sz w:val="21"/>
+              </w:rPr>
+            </w:r>
           </w:p>
           <w:p>
             <w:pPr>
@@ -2009,7 +2082,7 @@
           <w:p>
             <w:pPr>
               <w:pStyle w:val="TableParagraph"/>
-              <w:spacing w:before="118" w:line="254" w:lineRule="auto"/>
+              <w:spacing w:lineRule="auto" w:line="254" w:before="118" w:after="0"/>
               <w:ind w:left="125" w:right="1900"/>
               <w:rPr>
                 <w:b/>
@@ -2065,7 +2138,7 @@
           <w:p>
             <w:pPr>
               <w:pStyle w:val="TableParagraph"/>
-              <w:spacing w:line="224" w:lineRule="exact"/>
+              <w:spacing w:lineRule="exact" w:line="224"/>
               <w:ind w:left="125"/>
               <w:rPr>
                 <w:b/>
@@ -2092,7 +2165,7 @@
       </w:tr>
       <w:tr>
         <w:trPr>
-          <w:trHeight w:val="734"/>
+          <w:trHeight w:val="734" w:hRule="atLeast"/>
         </w:trPr>
         <w:tc>
           <w:tcPr>
@@ -2107,12 +2180,18 @@
           <w:p>
             <w:pPr>
               <w:pStyle w:val="TableParagraph"/>
-              <w:spacing w:before="3"/>
-              <w:rPr>
-                <w:rFonts w:ascii="Microsoft Sans Serif" w:hAnsi="Microsoft Sans Serif"/>
-                <w:sz w:val="21"/>
-              </w:rPr>
-            </w:pPr>
+              <w:spacing w:before="3" w:after="0"/>
+              <w:rPr>
+                <w:rFonts w:ascii="Microsoft Sans Serif" w:hAnsi="Microsoft Sans Serif"/>
+                <w:sz w:val="21"/>
+              </w:rPr>
+            </w:pPr>
+            <w:r>
+              <w:rPr>
+                <w:rFonts w:ascii="Microsoft Sans Serif" w:hAnsi="Microsoft Sans Serif"/>
+                <w:sz w:val="21"/>
+              </w:rPr>
+            </w:r>
           </w:p>
           <w:p>
             <w:pPr>
@@ -2147,7 +2226,7 @@
           <w:p>
             <w:pPr>
               <w:pStyle w:val="TableParagraph"/>
-              <w:spacing w:before="118"/>
+              <w:spacing w:before="118" w:after="0"/>
               <w:ind w:left="125"/>
               <w:rPr>
                 <w:rFonts w:ascii="Microsoft Sans Serif" w:hAnsi="Microsoft Sans Serif"/>
@@ -2181,7 +2260,7 @@
           <w:p>
             <w:pPr>
               <w:pStyle w:val="TableParagraph"/>
-              <w:spacing w:before="13"/>
+              <w:spacing w:before="13" w:after="0"/>
               <w:ind w:left="125"/>
               <w:rPr>
                 <w:rFonts w:ascii="Microsoft Sans Serif" w:hAnsi="Microsoft Sans Serif"/>
@@ -2271,12 +2350,18 @@
           <w:p>
             <w:pPr>
               <w:pStyle w:val="TableParagraph"/>
-              <w:spacing w:before="3"/>
-              <w:rPr>
-                <w:rFonts w:ascii="Microsoft Sans Serif" w:hAnsi="Microsoft Sans Serif"/>
-                <w:sz w:val="21"/>
-              </w:rPr>
-            </w:pPr>
+              <w:spacing w:before="3" w:after="0"/>
+              <w:rPr>
+                <w:rFonts w:ascii="Microsoft Sans Serif" w:hAnsi="Microsoft Sans Serif"/>
+                <w:sz w:val="21"/>
+              </w:rPr>
+            </w:pPr>
+            <w:r>
+              <w:rPr>
+                <w:rFonts w:ascii="Microsoft Sans Serif" w:hAnsi="Microsoft Sans Serif"/>
+                <w:sz w:val="21"/>
+              </w:rPr>
+            </w:r>
           </w:p>
           <w:p>
             <w:pPr>
@@ -2311,7 +2396,7 @@
           <w:p>
             <w:pPr>
               <w:pStyle w:val="TableParagraph"/>
-              <w:spacing w:before="118"/>
+              <w:spacing w:before="118" w:after="0"/>
               <w:ind w:left="125"/>
               <w:rPr>
                 <w:b/>
@@ -2337,7 +2422,7 @@
           <w:p>
             <w:pPr>
               <w:pStyle w:val="TableParagraph"/>
-              <w:spacing w:before="17"/>
+              <w:spacing w:before="17" w:after="0"/>
               <w:ind w:left="125"/>
               <w:rPr>
                 <w:sz w:val="21"/>
@@ -2354,7 +2439,7 @@
       </w:tr>
       <w:tr>
         <w:trPr>
-          <w:trHeight w:val="989"/>
+          <w:trHeight w:val="989" w:hRule="atLeast"/>
         </w:trPr>
         <w:tc>
           <w:tcPr>
@@ -2369,12 +2454,18 @@
           <w:p>
             <w:pPr>
               <w:pStyle w:val="TableParagraph"/>
-              <w:spacing w:before="138"/>
-              <w:rPr>
-                <w:rFonts w:ascii="Microsoft Sans Serif" w:hAnsi="Microsoft Sans Serif"/>
-                <w:sz w:val="21"/>
-              </w:rPr>
-            </w:pPr>
+              <w:spacing w:before="138" w:after="0"/>
+              <w:rPr>
+                <w:rFonts w:ascii="Microsoft Sans Serif" w:hAnsi="Microsoft Sans Serif"/>
+                <w:sz w:val="21"/>
+              </w:rPr>
+            </w:pPr>
+            <w:r>
+              <w:rPr>
+                <w:rFonts w:ascii="Microsoft Sans Serif" w:hAnsi="Microsoft Sans Serif"/>
+                <w:sz w:val="21"/>
+              </w:rPr>
+            </w:r>
           </w:p>
           <w:p>
             <w:pPr>
@@ -2409,7 +2500,7 @@
           <w:p>
             <w:pPr>
               <w:pStyle w:val="TableParagraph"/>
-              <w:spacing w:before="120"/>
+              <w:spacing w:before="120" w:after="0"/>
               <w:ind w:left="170"/>
               <w:rPr>
                 <w:rFonts w:ascii="Microsoft Sans Serif" w:hAnsi="Microsoft Sans Serif"/>
@@ -2478,6 +2569,7 @@
               <w:t xml:space="preserve"> </w:t>
             </w:r>
             <w:r>
+              <w:rPr/>
               <w:t>Yo’q</w:t>
             </w:r>
           </w:p>
@@ -2495,12 +2587,18 @@
           <w:p>
             <w:pPr>
               <w:pStyle w:val="TableParagraph"/>
-              <w:spacing w:before="138"/>
-              <w:rPr>
-                <w:rFonts w:ascii="Microsoft Sans Serif" w:hAnsi="Microsoft Sans Serif"/>
-                <w:sz w:val="21"/>
-              </w:rPr>
-            </w:pPr>
+              <w:spacing w:before="138" w:after="0"/>
+              <w:rPr>
+                <w:rFonts w:ascii="Microsoft Sans Serif" w:hAnsi="Microsoft Sans Serif"/>
+                <w:sz w:val="21"/>
+              </w:rPr>
+            </w:pPr>
+            <w:r>
+              <w:rPr>
+                <w:rFonts w:ascii="Microsoft Sans Serif" w:hAnsi="Microsoft Sans Serif"/>
+                <w:sz w:val="21"/>
+              </w:rPr>
+            </w:r>
           </w:p>
           <w:p>
             <w:pPr>
@@ -2535,7 +2633,7 @@
           <w:p>
             <w:pPr>
               <w:pStyle w:val="TableParagraph"/>
-              <w:spacing w:before="118" w:line="254" w:lineRule="auto"/>
+              <w:spacing w:lineRule="auto" w:line="254" w:before="118" w:after="0"/>
               <w:ind w:left="125" w:right="172"/>
               <w:rPr>
                 <w:rFonts w:ascii="Microsoft Sans Serif" w:hAnsi="Microsoft Sans Serif"/>
@@ -2603,6 +2701,7 @@
               <w:t xml:space="preserve"> </w:t>
             </w:r>
             <w:r>
+              <w:rPr/>
               <w:t>Yo’q</w:t>
             </w:r>
           </w:p>
@@ -2610,7 +2709,7 @@
       </w:tr>
       <w:tr>
         <w:trPr>
-          <w:trHeight w:val="749"/>
+          <w:trHeight w:val="749" w:hRule="atLeast"/>
         </w:trPr>
         <w:tc>
           <w:tcPr>
@@ -2625,12 +2724,18 @@
           <w:p>
             <w:pPr>
               <w:pStyle w:val="TableParagraph"/>
-              <w:spacing w:before="18"/>
-              <w:rPr>
-                <w:rFonts w:ascii="Microsoft Sans Serif" w:hAnsi="Microsoft Sans Serif"/>
-                <w:sz w:val="21"/>
-              </w:rPr>
-            </w:pPr>
+              <w:spacing w:before="18" w:after="0"/>
+              <w:rPr>
+                <w:rFonts w:ascii="Microsoft Sans Serif" w:hAnsi="Microsoft Sans Serif"/>
+                <w:sz w:val="21"/>
+              </w:rPr>
+            </w:pPr>
+            <w:r>
+              <w:rPr>
+                <w:rFonts w:ascii="Microsoft Sans Serif" w:hAnsi="Microsoft Sans Serif"/>
+                <w:sz w:val="21"/>
+              </w:rPr>
+            </w:r>
           </w:p>
           <w:p>
             <w:pPr>
@@ -2665,7 +2770,7 @@
           <w:p>
             <w:pPr>
               <w:pStyle w:val="TableParagraph"/>
-              <w:spacing w:before="118"/>
+              <w:spacing w:before="118" w:after="0"/>
               <w:ind w:left="125"/>
               <w:rPr>
                 <w:b/>
@@ -2691,7 +2796,7 @@
           <w:p>
             <w:pPr>
               <w:pStyle w:val="TableParagraph"/>
-              <w:spacing w:before="17"/>
+              <w:spacing w:before="17" w:after="0"/>
               <w:ind w:left="125"/>
               <w:rPr>
                 <w:rFonts w:ascii="Microsoft Sans Serif" w:hAnsi="Microsoft Sans Serif"/>
@@ -2722,12 +2827,18 @@
           <w:p>
             <w:pPr>
               <w:pStyle w:val="TableParagraph"/>
-              <w:spacing w:before="18"/>
-              <w:rPr>
-                <w:rFonts w:ascii="Microsoft Sans Serif" w:hAnsi="Microsoft Sans Serif"/>
-                <w:sz w:val="21"/>
-              </w:rPr>
-            </w:pPr>
+              <w:spacing w:before="18" w:after="0"/>
+              <w:rPr>
+                <w:rFonts w:ascii="Microsoft Sans Serif" w:hAnsi="Microsoft Sans Serif"/>
+                <w:sz w:val="21"/>
+              </w:rPr>
+            </w:pPr>
+            <w:r>
+              <w:rPr>
+                <w:rFonts w:ascii="Microsoft Sans Serif" w:hAnsi="Microsoft Sans Serif"/>
+                <w:sz w:val="21"/>
+              </w:rPr>
+            </w:r>
           </w:p>
           <w:p>
             <w:pPr>
@@ -2762,7 +2873,7 @@
           <w:p>
             <w:pPr>
               <w:pStyle w:val="TableParagraph"/>
-              <w:spacing w:before="118"/>
+              <w:spacing w:before="118" w:after="0"/>
               <w:ind w:left="125"/>
               <w:rPr>
                 <w:b/>
@@ -2790,62 +2901,73 @@
     </w:tbl>
     <w:p>
       <w:pPr>
-        <w:sectPr>
-          <w:headerReference w:type="default" r:id="rId7"/>
-          <w:headerReference w:type="first" r:id="rId8"/>
-          <w:pgSz w:w="11906" w:h="16838"/>
-          <w:pgMar w:top="1660" w:right="425" w:bottom="280" w:left="566" w:header="0" w:footer="0" w:gutter="0"/>
-          <w:cols w:space="720"/>
-          <w:formProt w:val="0"/>
-          <w:docGrid w:linePitch="600" w:charSpace="36864"/>
-        </w:sectPr>
+        <w:pStyle w:val="Normal"/>
+        <w:spacing w:lineRule="exact" w:line="204"/>
+        <w:ind w:left="77" w:right="190"/>
+        <w:jc w:val="center"/>
+        <w:rPr>
+          <w:lang w:val="ru-RU"/>
+        </w:rPr>
       </w:pPr>
+      <w:r>
+        <w:rPr>
+          <w:lang w:val="ru-RU"/>
+        </w:rPr>
+      </w:r>
     </w:p>
     <w:tbl>
       <w:tblPr>
-        <w:tblStyle w:val="af1"/>
-        <w:tblW w:w="11199" w:type="dxa"/>
-        <w:tblInd w:w="-147" w:type="dxa"/>
+        <w:tblW w:w="11052" w:type="dxa"/>
+        <w:jc w:val="left"/>
+        <w:tblInd w:w="55" w:type="dxa"/>
         <w:tblLayout w:type="fixed"/>
-        <w:tblLook w:val="04A0" w:firstRow="1" w:lastRow="0" w:firstColumn="1" w:lastColumn="0" w:noHBand="0" w:noVBand="1"/>
+        <w:tblCellMar>
+          <w:top w:w="55" w:type="dxa"/>
+          <w:left w:w="55" w:type="dxa"/>
+          <w:bottom w:w="55" w:type="dxa"/>
+          <w:right w:w="55" w:type="dxa"/>
+        </w:tblCellMar>
       </w:tblPr>
       <w:tblGrid>
-        <w:gridCol w:w="6663"/>
-        <w:gridCol w:w="4536"/>
+        <w:gridCol w:w="6528"/>
+        <w:gridCol w:w="4524"/>
       </w:tblGrid>
       <w:tr>
         <w:trPr>
-          <w:trHeight w:val="878"/>
+          <w:trHeight w:val="1752" w:hRule="atLeast"/>
         </w:trPr>
         <w:tc>
           <w:tcPr>
-            <w:tcW w:w="6663" w:type="dxa"/>
+            <w:tcW w:w="6528" w:type="dxa"/>
             <w:tcBorders>
-              <w:top w:val="single" w:sz="4" w:space="0" w:color="FFFFFF" w:themeColor="background1"/>
-              <w:left w:val="single" w:sz="4" w:space="0" w:color="FFFFFF" w:themeColor="background1"/>
-              <w:bottom w:val="single" w:sz="4" w:space="0" w:color="FFFFFF" w:themeColor="background1"/>
-              <w:right w:val="single" w:sz="4" w:space="0" w:color="FFFFFF" w:themeColor="background1"/>
+              <w:top w:val="single" w:sz="4" w:space="0" w:color="000000"/>
+              <w:left w:val="single" w:sz="4" w:space="0" w:color="000000"/>
+              <w:bottom w:val="single" w:sz="4" w:space="0" w:color="000000"/>
             </w:tcBorders>
           </w:tcPr>
           <w:p>
             <w:pPr>
-              <w:pStyle w:val="aa"/>
-              <w:ind w:left="0"/>
-              <w:rPr>
-                <w:sz w:val="22"/>
-                <w:szCs w:val="22"/>
-                <w:lang w:val="ru-RU"/>
-              </w:rPr>
-            </w:pPr>
-            <w:r>
-              <w:rPr>
-                <w:noProof/>
-              </w:rPr>
+              <w:pStyle w:val="BodyText"/>
+              <w:bidi w:val="0"/>
+              <w:spacing w:lineRule="auto" w:line="264" w:before="105" w:after="0"/>
+              <w:ind w:hanging="0" w:left="3" w:right="0"/>
+              <w:rPr/>
+            </w:pPr>
+            <w:r>
+              <w:rPr/>
               <w:drawing>
-                <wp:inline distT="0" distB="0" distL="0" distR="0" wp14:anchorId="1DBE244B" wp14:editId="22830D6A">
-                  <wp:extent cx="904875" cy="209550"/>
+                <wp:anchor behindDoc="0" distT="0" distB="0" distL="0" distR="0" simplePos="0" locked="0" layoutInCell="0" allowOverlap="1" relativeHeight="3">
+                  <wp:simplePos x="0" y="0"/>
+                  <wp:positionH relativeFrom="margin">
+                    <wp:posOffset>2540</wp:posOffset>
+                  </wp:positionH>
+                  <wp:positionV relativeFrom="paragraph">
+                    <wp:posOffset>8890</wp:posOffset>
+                  </wp:positionV>
+                  <wp:extent cx="908050" cy="207010"/>
                   <wp:effectExtent l="0" t="0" r="0" b="0"/>
-                  <wp:docPr id="3" name="Рисунок 1"/>
+                  <wp:wrapSquare wrapText="bothSides"/>
+                  <wp:docPr id="1" name="Изображение1"/>
                   <wp:cNvGraphicFramePr>
                     <a:graphicFrameLocks xmlns:a="http://schemas.openxmlformats.org/drawingml/2006/main" noChangeAspect="1"/>
                   </wp:cNvGraphicFramePr>
@@ -2853,13 +2975,13 @@
                     <a:graphicData uri="http://schemas.openxmlformats.org/drawingml/2006/picture">
                       <pic:pic xmlns:pic="http://schemas.openxmlformats.org/drawingml/2006/picture">
                         <pic:nvPicPr>
-                          <pic:cNvPr id="3" name="Рисунок 1"/>
+                          <pic:cNvPr id="1" name="Изображение1"/>
                           <pic:cNvPicPr>
                             <a:picLocks noChangeAspect="1" noChangeArrowheads="1"/>
                           </pic:cNvPicPr>
                         </pic:nvPicPr>
                         <pic:blipFill>
-                          <a:blip r:embed="rId9"/>
+                          <a:blip r:embed="rId2"/>
                           <a:stretch>
                             <a:fillRect/>
                           </a:stretch>
@@ -2867,7 +2989,7 @@
                         <pic:spPr bwMode="auto">
                           <a:xfrm>
                             <a:off x="0" y="0"/>
-                            <a:ext cx="904875" cy="209550"/>
+                            <a:ext cx="908050" cy="207010"/>
                           </a:xfrm>
                           <a:prstGeom prst="rect">
                             <a:avLst/>
@@ -2877,236 +2999,167 @@
                       </pic:pic>
                     </a:graphicData>
                   </a:graphic>
-                </wp:inline>
+                </wp:anchor>
               </w:drawing>
             </w:r>
           </w:p>
           <w:p>
             <w:pPr>
-              <w:spacing w:before="105" w:line="264" w:lineRule="auto"/>
-              <w:ind w:left="3"/>
-              <w:rPr>
-                <w:rFonts w:ascii="Microsoft Sans Serif" w:eastAsia="Microsoft Sans Serif" w:hAnsi="Microsoft Sans Serif" w:cs="Microsoft Sans Serif"/>
+              <w:pStyle w:val="BodyText"/>
+              <w:bidi w:val="0"/>
+              <w:spacing w:lineRule="auto" w:line="264" w:before="105" w:after="0"/>
+              <w:ind w:hanging="0" w:left="3" w:right="0"/>
+              <w:rPr/>
+            </w:pPr>
+            <w:r>
+              <w:rPr/>
+              <w:t>Hujjat DMED Yagona tibbiy axborot tizimida yaratilgan. Hujjatning haqqoniyligini https://docs.dmed.uz</w:t>
+            </w:r>
+            <w:r>
+              <w:rPr>
+                <w:spacing w:val="-4"/>
+              </w:rPr>
+              <w:t xml:space="preserve"> </w:t>
+            </w:r>
+            <w:r>
+              <w:rPr/>
+              <w:t>saytida</w:t>
+            </w:r>
+            <w:r>
+              <w:rPr>
+                <w:spacing w:val="-4"/>
+              </w:rPr>
+              <w:t xml:space="preserve"> </w:t>
+            </w:r>
+            <w:r>
+              <w:rPr/>
+              <w:t>hujjatning</w:t>
+            </w:r>
+            <w:r>
+              <w:rPr>
+                <w:spacing w:val="-4"/>
+              </w:rPr>
+              <w:t xml:space="preserve"> </w:t>
+            </w:r>
+            <w:r>
+              <w:rPr/>
+              <w:t>ID</w:t>
+            </w:r>
+            <w:r>
+              <w:rPr>
+                <w:spacing w:val="-4"/>
+              </w:rPr>
+              <w:t xml:space="preserve"> </w:t>
+            </w:r>
+            <w:r>
+              <w:rPr/>
+              <w:t>kodini</w:t>
+            </w:r>
+            <w:r>
+              <w:rPr>
+                <w:spacing w:val="-4"/>
+              </w:rPr>
+              <w:t xml:space="preserve"> </w:t>
+            </w:r>
+            <w:r>
+              <w:rPr/>
+              <w:t>kiritish,</w:t>
+            </w:r>
+            <w:r>
+              <w:rPr>
+                <w:spacing w:val="-4"/>
+              </w:rPr>
+              <w:t xml:space="preserve"> </w:t>
+            </w:r>
+            <w:r>
+              <w:rPr/>
+              <w:t>yoki</w:t>
+            </w:r>
+            <w:r>
+              <w:rPr>
+                <w:spacing w:val="-4"/>
+              </w:rPr>
+              <w:t xml:space="preserve"> </w:t>
+            </w:r>
+            <w:r>
+              <w:rPr/>
+              <w:t>QR-kod</w:t>
+            </w:r>
+            <w:r>
+              <w:rPr>
+                <w:spacing w:val="-4"/>
+              </w:rPr>
+              <w:t xml:space="preserve"> </w:t>
+            </w:r>
+            <w:r>
+              <w:rPr/>
+              <w:t>orqali</w:t>
+            </w:r>
+            <w:r>
+              <w:rPr>
+                <w:spacing w:val="-4"/>
+              </w:rPr>
+              <w:t xml:space="preserve"> </w:t>
+            </w:r>
+            <w:r>
+              <w:rPr/>
+              <w:t xml:space="preserve">tekshirish </w:t>
+            </w:r>
+            <w:r>
+              <w:rPr>
+                <w:spacing w:val="-2"/>
+              </w:rPr>
+              <w:t>mumkin</w:t>
+            </w:r>
+          </w:p>
+          <w:p>
+            <w:pPr>
+              <w:pStyle w:val="Normal"/>
+              <w:bidi w:val="0"/>
+              <w:spacing w:before="179" w:after="0"/>
+              <w:ind w:hanging="0" w:left="3" w:right="0"/>
+              <w:rPr>
+                <w:rFonts w:ascii="Microsoft Sans Serif" w:hAnsi="Microsoft Sans Serif"/>
                 <w:sz w:val="18"/>
-                <w:szCs w:val="18"/>
-              </w:rPr>
-            </w:pPr>
-            <w:r>
-              <w:rPr>
-                <w:rFonts w:ascii="Microsoft Sans Serif" w:eastAsia="Microsoft Sans Serif" w:hAnsi="Microsoft Sans Serif" w:cs="Microsoft Sans Serif"/>
+              </w:rPr>
+            </w:pPr>
+            <w:r>
+              <w:rPr>
+                <w:b/>
                 <w:sz w:val="18"/>
-                <w:szCs w:val="18"/>
-              </w:rPr>
-              <w:t>Hujjat DMED Yagona tibbiy axborot tizimida yaratilgan. Hujjatning haqqoniyligini https://docs.dmed.uz</w:t>
-            </w:r>
-            <w:r>
-              <w:rPr>
-                <w:rFonts w:ascii="Microsoft Sans Serif" w:eastAsia="Microsoft Sans Serif" w:hAnsi="Microsoft Sans Serif" w:cs="Microsoft Sans Serif"/>
+              </w:rPr>
+              <w:t xml:space="preserve">Hujjat ID: </w:t>
+            </w:r>
+            <w:r>
+              <w:rPr>
+                <w:rFonts w:ascii="Microsoft Sans Serif" w:hAnsi="Microsoft Sans Serif"/>
+                <w:sz w:val="18"/>
+                <w:lang w:val="en-US"/>
+              </w:rPr>
+              <w:t>{{uuid}}</w:t>
+            </w:r>
+          </w:p>
+          <w:p>
+            <w:pPr>
+              <w:pStyle w:val="Normal"/>
+              <w:bidi w:val="0"/>
+              <w:ind w:firstLine="116" w:left="-113" w:right="0"/>
+              <w:rPr>
+                <w:rFonts w:ascii="Times New Roman" w:hAnsi="Times New Roman" w:cs="Times New Roman"/>
+              </w:rPr>
+            </w:pPr>
+            <w:r>
+              <w:rPr>
+                <w:b/>
+                <w:sz w:val="18"/>
+              </w:rPr>
+              <w:t>Yaratish</w:t>
+            </w:r>
+            <w:r>
+              <w:rPr>
+                <w:b/>
                 <w:spacing w:val="-4"/>
                 <w:sz w:val="18"/>
-                <w:szCs w:val="18"/>
-              </w:rPr>
-              <w:t xml:space="preserve"> </w:t>
-            </w:r>
-            <w:r>
-              <w:rPr>
-                <w:rFonts w:ascii="Microsoft Sans Serif" w:eastAsia="Microsoft Sans Serif" w:hAnsi="Microsoft Sans Serif" w:cs="Microsoft Sans Serif"/>
-                <w:sz w:val="18"/>
-                <w:szCs w:val="18"/>
-              </w:rPr>
-              <w:t>saytida</w:t>
-            </w:r>
-            <w:r>
-              <w:rPr>
-                <w:rFonts w:ascii="Microsoft Sans Serif" w:eastAsia="Microsoft Sans Serif" w:hAnsi="Microsoft Sans Serif" w:cs="Microsoft Sans Serif"/>
-                <w:spacing w:val="-4"/>
-                <w:sz w:val="18"/>
-                <w:szCs w:val="18"/>
-              </w:rPr>
-              <w:t xml:space="preserve"> </w:t>
-            </w:r>
-            <w:r>
-              <w:rPr>
-                <w:rFonts w:ascii="Microsoft Sans Serif" w:eastAsia="Microsoft Sans Serif" w:hAnsi="Microsoft Sans Serif" w:cs="Microsoft Sans Serif"/>
-                <w:sz w:val="18"/>
-                <w:szCs w:val="18"/>
-              </w:rPr>
-              <w:t>hujjatning</w:t>
-            </w:r>
-            <w:r>
-              <w:rPr>
-                <w:rFonts w:ascii="Microsoft Sans Serif" w:eastAsia="Microsoft Sans Serif" w:hAnsi="Microsoft Sans Serif" w:cs="Microsoft Sans Serif"/>
-                <w:spacing w:val="-4"/>
-                <w:sz w:val="18"/>
-                <w:szCs w:val="18"/>
-              </w:rPr>
-              <w:t xml:space="preserve"> </w:t>
-            </w:r>
-            <w:r>
-              <w:rPr>
-                <w:rFonts w:ascii="Microsoft Sans Serif" w:eastAsia="Microsoft Sans Serif" w:hAnsi="Microsoft Sans Serif" w:cs="Microsoft Sans Serif"/>
-                <w:sz w:val="18"/>
-                <w:szCs w:val="18"/>
-              </w:rPr>
-              <w:t>ID</w:t>
-            </w:r>
-            <w:r>
-              <w:rPr>
-                <w:rFonts w:ascii="Microsoft Sans Serif" w:eastAsia="Microsoft Sans Serif" w:hAnsi="Microsoft Sans Serif" w:cs="Microsoft Sans Serif"/>
-                <w:spacing w:val="-4"/>
-                <w:sz w:val="18"/>
-                <w:szCs w:val="18"/>
-              </w:rPr>
-              <w:t xml:space="preserve"> </w:t>
-            </w:r>
-            <w:r>
-              <w:rPr>
-                <w:rFonts w:ascii="Microsoft Sans Serif" w:eastAsia="Microsoft Sans Serif" w:hAnsi="Microsoft Sans Serif" w:cs="Microsoft Sans Serif"/>
-                <w:sz w:val="18"/>
-                <w:szCs w:val="18"/>
-              </w:rPr>
-              <w:t>kodini</w:t>
-            </w:r>
-            <w:r>
-              <w:rPr>
-                <w:rFonts w:ascii="Microsoft Sans Serif" w:eastAsia="Microsoft Sans Serif" w:hAnsi="Microsoft Sans Serif" w:cs="Microsoft Sans Serif"/>
-                <w:spacing w:val="-4"/>
-                <w:sz w:val="18"/>
-                <w:szCs w:val="18"/>
-              </w:rPr>
-              <w:t xml:space="preserve"> </w:t>
-            </w:r>
-            <w:r>
-              <w:rPr>
-                <w:rFonts w:ascii="Microsoft Sans Serif" w:eastAsia="Microsoft Sans Serif" w:hAnsi="Microsoft Sans Serif" w:cs="Microsoft Sans Serif"/>
-                <w:sz w:val="18"/>
-                <w:szCs w:val="18"/>
-              </w:rPr>
-              <w:t>kiritish,</w:t>
-            </w:r>
-            <w:r>
-              <w:rPr>
-                <w:rFonts w:ascii="Microsoft Sans Serif" w:eastAsia="Microsoft Sans Serif" w:hAnsi="Microsoft Sans Serif" w:cs="Microsoft Sans Serif"/>
-                <w:spacing w:val="-4"/>
-                <w:sz w:val="18"/>
-                <w:szCs w:val="18"/>
-              </w:rPr>
-              <w:t xml:space="preserve"> </w:t>
-            </w:r>
-            <w:r>
-              <w:rPr>
-                <w:rFonts w:ascii="Microsoft Sans Serif" w:eastAsia="Microsoft Sans Serif" w:hAnsi="Microsoft Sans Serif" w:cs="Microsoft Sans Serif"/>
-                <w:sz w:val="18"/>
-                <w:szCs w:val="18"/>
-              </w:rPr>
-              <w:t>yoki</w:t>
-            </w:r>
-            <w:r>
-              <w:rPr>
-                <w:rFonts w:ascii="Microsoft Sans Serif" w:eastAsia="Microsoft Sans Serif" w:hAnsi="Microsoft Sans Serif" w:cs="Microsoft Sans Serif"/>
-                <w:spacing w:val="-4"/>
-                <w:sz w:val="18"/>
-                <w:szCs w:val="18"/>
-              </w:rPr>
-              <w:t xml:space="preserve"> </w:t>
-            </w:r>
-            <w:r>
-              <w:rPr>
-                <w:rFonts w:ascii="Microsoft Sans Serif" w:eastAsia="Microsoft Sans Serif" w:hAnsi="Microsoft Sans Serif" w:cs="Microsoft Sans Serif"/>
-                <w:sz w:val="18"/>
-                <w:szCs w:val="18"/>
-              </w:rPr>
-              <w:t>QR-kod</w:t>
-            </w:r>
-            <w:r>
-              <w:rPr>
-                <w:rFonts w:ascii="Microsoft Sans Serif" w:eastAsia="Microsoft Sans Serif" w:hAnsi="Microsoft Sans Serif" w:cs="Microsoft Sans Serif"/>
-                <w:spacing w:val="-4"/>
-                <w:sz w:val="18"/>
-                <w:szCs w:val="18"/>
-              </w:rPr>
-              <w:t xml:space="preserve"> </w:t>
-            </w:r>
-            <w:r>
-              <w:rPr>
-                <w:rFonts w:ascii="Microsoft Sans Serif" w:eastAsia="Microsoft Sans Serif" w:hAnsi="Microsoft Sans Serif" w:cs="Microsoft Sans Serif"/>
-                <w:sz w:val="18"/>
-                <w:szCs w:val="18"/>
-              </w:rPr>
-              <w:t>orqali</w:t>
-            </w:r>
-            <w:r>
-              <w:rPr>
-                <w:rFonts w:ascii="Microsoft Sans Serif" w:eastAsia="Microsoft Sans Serif" w:hAnsi="Microsoft Sans Serif" w:cs="Microsoft Sans Serif"/>
-                <w:spacing w:val="-4"/>
-                <w:sz w:val="18"/>
-                <w:szCs w:val="18"/>
-              </w:rPr>
-              <w:t xml:space="preserve"> </w:t>
-            </w:r>
-            <w:r>
-              <w:rPr>
-                <w:rFonts w:ascii="Microsoft Sans Serif" w:eastAsia="Microsoft Sans Serif" w:hAnsi="Microsoft Sans Serif" w:cs="Microsoft Sans Serif"/>
-                <w:sz w:val="18"/>
-                <w:szCs w:val="18"/>
-              </w:rPr>
-              <w:t xml:space="preserve">tekshirish </w:t>
-            </w:r>
-            <w:r>
-              <w:rPr>
-                <w:rFonts w:ascii="Microsoft Sans Serif" w:eastAsia="Microsoft Sans Serif" w:hAnsi="Microsoft Sans Serif" w:cs="Microsoft Sans Serif"/>
-                <w:spacing w:val="-2"/>
-                <w:sz w:val="18"/>
-                <w:szCs w:val="18"/>
-              </w:rPr>
-              <w:t>mumkin</w:t>
-            </w:r>
-          </w:p>
-          <w:p>
-            <w:pPr>
-              <w:spacing w:before="179"/>
-              <w:ind w:left="3"/>
-              <w:rPr>
-                <w:rFonts w:ascii="Microsoft Sans Serif" w:hAnsi="Microsoft Sans Serif"/>
-                <w:sz w:val="18"/>
-              </w:rPr>
-            </w:pPr>
-            <w:r>
-              <w:rPr>
-                <w:b/>
-                <w:sz w:val="18"/>
-              </w:rPr>
-              <w:t xml:space="preserve">Hujjat ID: </w:t>
-            </w:r>
-            <w:r>
-              <w:rPr>
-                <w:sz w:val="18"/>
-              </w:rPr>
-              <w:t>{{uuid}}</w:t>
-            </w:r>
-          </w:p>
-          <w:p>
-            <w:pPr>
-              <w:spacing w:before="33"/>
-              <w:ind w:left="3"/>
-              <w:rPr>
-                <w:rFonts w:ascii="Microsoft Sans Serif" w:hAnsi="Microsoft Sans Serif"/>
-                <w:sz w:val="18"/>
-                <w:lang w:val="en-US"/>
-              </w:rPr>
-            </w:pPr>
-            <w:r>
-              <w:rPr>
-                <w:b/>
-                <w:sz w:val="18"/>
-              </w:rPr>
-              <w:t>Yaratish</w:t>
-            </w:r>
-            <w:r>
-              <w:rPr>
-                <w:b/>
-                <w:spacing w:val="-4"/>
-                <w:sz w:val="18"/>
               </w:rPr>
               <w:t xml:space="preserve"> </w:t>
             </w:r>
@@ -3127,7 +3180,8 @@
             </w:r>
             <w:r>
               <w:rPr>
-                <w:sz w:val="18"/>
+                <w:rFonts w:cs="Times New Roman" w:ascii="Times New Roman" w:hAnsi="Times New Roman"/>
+                <w:lang w:val="en-US"/>
               </w:rPr>
               <w:t>{{issue_date}}</w:t>
             </w:r>
@@ -3135,90 +3189,43 @@
         </w:tc>
         <w:tc>
           <w:tcPr>
-            <w:tcW w:w="4536" w:type="dxa"/>
+            <w:tcW w:w="4524" w:type="dxa"/>
             <w:tcBorders>
-              <w:top w:val="single" w:sz="4" w:space="0" w:color="FFFFFF" w:themeColor="background1"/>
-              <w:left w:val="single" w:sz="4" w:space="0" w:color="FFFFFF" w:themeColor="background1"/>
-              <w:bottom w:val="single" w:sz="4" w:space="0" w:color="FFFFFF" w:themeColor="background1"/>
-              <w:right w:val="single" w:sz="4" w:space="0" w:color="FFFFFF" w:themeColor="background1"/>
+              <w:top w:val="single" w:sz="4" w:space="0" w:color="000000"/>
+              <w:left w:val="single" w:sz="4" w:space="0" w:color="000000"/>
+              <w:bottom w:val="single" w:sz="4" w:space="0" w:color="000000"/>
+              <w:right w:val="single" w:sz="4" w:space="0" w:color="000000"/>
             </w:tcBorders>
           </w:tcPr>
           <w:p>
             <w:pPr>
-              <w:pStyle w:val="aa"/>
-              <w:rPr>
-                <w:b w:val="0"/>
-                <w:bCs w:val="0"/>
-                <w:sz w:val="21"/>
-                <w:szCs w:val="21"/>
+              <w:pStyle w:val="Normal"/>
+              <w:bidi w:val="0"/>
+              <w:ind w:hanging="0" w:left="0" w:right="0"/>
+              <w:rPr>
+                <w:rFonts w:ascii="Arial" w:hAnsi="Arial"/>
+                <w:sz w:val="22"/>
+                <w:szCs w:val="22"/>
+              </w:rPr>
+            </w:pPr>
+            <w:r>
+              <w:rPr>
+                <w:rFonts w:eastAsia="Calibri" w:cs="Times New Roman"/>
+                <w:color w:val="000000"/>
+                <w:sz w:val="22"/>
+                <w:szCs w:val="22"/>
                 <w:lang w:val="en-US"/>
               </w:rPr>
-            </w:pPr>
-            <w:r>
-              <w:rPr>
-                <w:b w:val="0"/>
-                <w:bCs w:val="0"/>
-                <w:sz w:val="21"/>
-                <w:szCs w:val="21"/>
-                <w:lang w:val="en-US"/>
-              </w:rPr>
-              <w:t>{{</w:t>
-            </w:r>
-            <w:proofErr w:type="spellStart"/>
-            <w:r>
-              <w:rPr>
-                <w:b w:val="0"/>
-                <w:bCs w:val="0"/>
-                <w:sz w:val="21"/>
-                <w:szCs w:val="21"/>
-                <w:lang w:val="en-US"/>
-              </w:rPr>
-              <w:t>pin_code</w:t>
-            </w:r>
-            <w:proofErr w:type="spellEnd"/>
-            <w:proofErr w:type="gramStart"/>
-            <w:r>
-              <w:rPr>
-                <w:b w:val="0"/>
-                <w:bCs w:val="0"/>
-                <w:sz w:val="21"/>
-                <w:szCs w:val="21"/>
-                <w:lang w:val="en-US"/>
-              </w:rPr>
-              <w:t>}}{</w:t>
-            </w:r>
-            <w:proofErr w:type="gramEnd"/>
-            <w:r>
-              <w:rPr>
-                <w:b w:val="0"/>
-                <w:bCs w:val="0"/>
-                <w:sz w:val="21"/>
-                <w:szCs w:val="21"/>
-                <w:lang w:val="en-US"/>
-              </w:rPr>
-              <w:t>{</w:t>
-            </w:r>
-            <w:proofErr w:type="spellStart"/>
-            <w:r>
-              <w:rPr>
-                <w:b w:val="0"/>
-                <w:bCs w:val="0"/>
-                <w:sz w:val="21"/>
-                <w:szCs w:val="21"/>
-                <w:lang w:val="en-US"/>
-              </w:rPr>
-              <w:t>qr_code</w:t>
-            </w:r>
-            <w:proofErr w:type="spellEnd"/>
-            <w:r>
-              <w:rPr>
-                <w:b w:val="0"/>
-                <w:bCs w:val="0"/>
-                <w:sz w:val="21"/>
-                <w:szCs w:val="21"/>
-                <w:lang w:val="en-US"/>
-              </w:rPr>
-              <w:t>}}</w:t>
+              <w:t>{{pin_code}}{</w:t>
+            </w:r>
+            <w:r>
+              <w:rPr>
+                <w:rFonts w:eastAsia="Calibri" w:cs="Times New Roman"/>
+                <w:sz w:val="22"/>
+                <w:szCs w:val="22"/>
+                <w:lang w:eastAsia="ru-RU"/>
+              </w:rPr>
+              <w:t>{qr_code}}</w:t>
             </w:r>
           </w:p>
         </w:tc>
@@ -3226,73 +3233,71 @@
     </w:tbl>
     <w:p>
       <w:pPr>
-        <w:pStyle w:val="aa"/>
-        <w:ind w:left="0"/>
+        <w:pStyle w:val="Normal"/>
+        <w:spacing w:lineRule="exact" w:line="204"/>
+        <w:ind w:left="77" w:right="190"/>
+        <w:jc w:val="center"/>
         <w:rPr>
-          <w:sz w:val="22"/>
-          <w:szCs w:val="22"/>
-          <w:lang w:val="en-US"/>
+          <w:lang w:val="ru-RU"/>
         </w:rPr>
       </w:pPr>
+      <w:r>
+        <w:rPr>
+          <w:lang w:val="ru-RU"/>
+        </w:rPr>
+      </w:r>
+    </w:p>
+    <w:p>
+      <w:pPr>
+        <w:pStyle w:val="Normal"/>
+        <w:spacing w:lineRule="exact" w:line="204"/>
+        <w:ind w:left="77" w:right="190"/>
+        <w:jc w:val="center"/>
+        <w:rPr>
+          <w:lang w:val="ru-RU"/>
+        </w:rPr>
+      </w:pPr>
+      <w:r>
+        <w:rPr>
+          <w:lang w:val="ru-RU"/>
+        </w:rPr>
+      </w:r>
     </w:p>
     <w:sectPr>
-      <w:type w:val="continuous"/>
+      <w:headerReference w:type="even" r:id="rId3"/>
+      <w:headerReference w:type="default" r:id="rId4"/>
+      <w:headerReference w:type="first" r:id="rId5"/>
+      <w:type w:val="nextPage"/>
       <w:pgSz w:w="11906" w:h="16838"/>
-      <w:pgMar w:top="1660" w:right="425" w:bottom="280" w:left="566" w:header="0" w:footer="0" w:gutter="0"/>
-      <w:cols w:num="2" w:space="720" w:equalWidth="0">
-        <w:col w:w="6811" w:space="700"/>
-        <w:col w:w="3403"/>
-      </w:cols>
-      <w:formProt w:val="0"/>
-      <w:docGrid w:linePitch="600" w:charSpace="36864"/>
+      <w:pgMar w:left="566" w:right="425" w:gutter="0" w:header="0" w:top="1660" w:footer="0" w:bottom="280"/>
+      <w:pgNumType w:fmt="decimal"/>
+      <w:formProt w:val="false"/>
+      <w:textDirection w:val="lrTb"/>
+      <w:docGrid w:type="default" w:linePitch="600" w:charSpace="36864"/>
     </w:sectPr>
   </w:body>
 </w:document>
 </file>
 
-<file path=word/endnotes.xml><?xml version="1.0" encoding="utf-8"?>
-<w:endnotes xmlns:wpc="http://schemas.microsoft.com/office/word/2010/wordprocessingCanvas" xmlns:cx="http://schemas.microsoft.com/office/drawing/2014/chartex" xmlns:cx1="http://schemas.microsoft.com/office/drawing/2015/9/8/chartex" xmlns:cx2="http://schemas.microsoft.com/office/drawing/2015/10/21/chartex" xmlns:cx3="http://schemas.microsoft.com/office/drawing/2016/5/9/chartex" xmlns:cx4="http://schemas.microsoft.com/office/drawing/2016/5/10/chartex" xmlns:cx5="http://schemas.microsoft.com/office/drawing/2016/5/11/chartex" xmlns:cx6="http://schemas.microsoft.com/office/drawing/2016/5/12/chartex" xmlns:cx7="http://schemas.microsoft.com/office/drawing/2016/5/13/chartex" xmlns:cx8="http://schemas.microsoft.com/office/drawing/2016/5/14/chartex" xmlns:mc="http://schemas.openxmlformats.org/markup-compatibility/2006" xmlns:aink="http://schemas.microsoft.com/office/drawing/2016/ink" xmlns:am3d="http://schemas.microsoft.com/office/drawing/2017/model3d" xmlns:o="urn:schemas-microsoft-com:office:office" xmlns:oel="http://schemas.microsoft.com/office/2019/extlst" xmlns:r="http://schemas.openxmlformats.org/officeDocument/2006/relationships" xmlns:m="http://schemas.openxmlformats.org/officeDocument/2006/math" xmlns:v="urn:schemas-microsoft-com:vml" xmlns:wp14="http://schemas.microsoft.com/office/word/2010/wordprocessingDrawing" xmlns:wp="http://schemas.openxmlformats.org/drawingml/2006/wordprocessingDrawing" xmlns:w10="urn:schemas-microsoft-com:office:word" xmlns:w="http://schemas.openxmlformats.org/wordprocessingml/2006/main" xmlns:w14="http://schemas.microsoft.com/office/word/2010/wordml" xmlns:w15="http://schemas.microsoft.com/office/word/2012/wordml" xmlns:w16cex="http://schemas.microsoft.com/office/word/2018/wordml/cex" xmlns:w16cid="http://schemas.microsoft.com/office/word/2016/wordml/cid" xmlns:w16="http://schemas.microsoft.com/office/word/2018/wordml" xmlns:w16du="http://schemas.microsoft.com/office/word/2023/wordml/word16du" xmlns:w16sdtdh="http://schemas.microsoft.com/office/word/2020/wordml/sdtdatahash" xmlns:w16sdtfl="http://schemas.microsoft.com/office/word/2024/wordml/sdtformatlock" xmlns:w16se="http://schemas.microsoft.com/office/word/2015/wordml/symex" xmlns:wpg="http://schemas.microsoft.com/office/word/2010/wordprocessingGroup" xmlns:wpi="http://schemas.microsoft.com/office/word/2010/wordprocessingInk" xmlns:wne="http://schemas.microsoft.com/office/word/2006/wordml" xmlns:wps="http://schemas.microsoft.com/office/word/2010/wordprocessingShape" mc:Ignorable="w14 w15 w16se w16cid w16 w16cex w16sdtdh w16sdtfl w16du wp14">
-  <w:endnote w:type="separator" w:id="-1">
-    <w:p>
-      <w:r>
-        <w:separator/>
-      </w:r>
-    </w:p>
-  </w:endnote>
-  <w:endnote w:type="continuationSeparator" w:id="0">
-    <w:p>
-      <w:r>
-        <w:continuationSeparator/>
-      </w:r>
-    </w:p>
-  </w:endnote>
-</w:endnotes>
+<file path=word/header1.xml><?xml version="1.0" encoding="utf-8"?>
+<w:hdr xmlns:o="urn:schemas-microsoft-com:office:office" xmlns:r="http://schemas.openxmlformats.org/officeDocument/2006/relationships" xmlns:v="urn:schemas-microsoft-com:vml" xmlns:w="http://schemas.openxmlformats.org/wordprocessingml/2006/main" xmlns:w10="urn:schemas-microsoft-com:office:word" xmlns:wp="http://schemas.openxmlformats.org/drawingml/2006/wordprocessingDrawing" xmlns:pic="http://schemas.openxmlformats.org/drawingml/2006/picture" xmlns:wps="http://schemas.microsoft.com/office/word/2010/wordprocessingShape" xmlns:wpg="http://schemas.microsoft.com/office/word/2010/wordprocessingGroup" xmlns:mc="http://schemas.openxmlformats.org/markup-compatibility/2006" xmlns:wp14="http://schemas.microsoft.com/office/word/2010/wordprocessingDrawing" xmlns:w14="http://schemas.microsoft.com/office/word/2010/wordml" xmlns:w15="http://schemas.microsoft.com/office/word/2012/wordml" mc:Ignorable="w14 wp14 w15">
+  <w:p>
+    <w:pPr>
+      <w:pStyle w:val="Header"/>
+      <w:rPr/>
+    </w:pPr>
+    <w:r>
+      <w:rPr/>
+    </w:r>
+  </w:p>
+</w:hdr>
 </file>
 
-<file path=word/footnotes.xml><?xml version="1.0" encoding="utf-8"?>
-<w:footnotes xmlns:wpc="http://schemas.microsoft.com/office/word/2010/wordprocessingCanvas" xmlns:cx="http://schemas.microsoft.com/office/drawing/2014/chartex" xmlns:cx1="http://schemas.microsoft.com/office/drawing/2015/9/8/chartex" xmlns:cx2="http://schemas.microsoft.com/office/drawing/2015/10/21/chartex" xmlns:cx3="http://schemas.microsoft.com/office/drawing/2016/5/9/chartex" xmlns:cx4="http://schemas.microsoft.com/office/drawing/2016/5/10/chartex" xmlns:cx5="http://schemas.microsoft.com/office/drawing/2016/5/11/chartex" xmlns:cx6="http://schemas.microsoft.com/office/drawing/2016/5/12/chartex" xmlns:cx7="http://schemas.microsoft.com/office/drawing/2016/5/13/chartex" xmlns:cx8="http://schemas.microsoft.com/office/drawing/2016/5/14/chartex" xmlns:mc="http://schemas.openxmlformats.org/markup-compatibility/2006" xmlns:aink="http://schemas.microsoft.com/office/drawing/2016/ink" xmlns:am3d="http://schemas.microsoft.com/office/drawing/2017/model3d" xmlns:o="urn:schemas-microsoft-com:office:office" xmlns:oel="http://schemas.microsoft.com/office/2019/extlst" xmlns:r="http://schemas.openxmlformats.org/officeDocument/2006/relationships" xmlns:m="http://schemas.openxmlformats.org/officeDocument/2006/math" xmlns:v="urn:schemas-microsoft-com:vml" xmlns:wp14="http://schemas.microsoft.com/office/word/2010/wordprocessingDrawing" xmlns:wp="http://schemas.openxmlformats.org/drawingml/2006/wordprocessingDrawing" xmlns:w10="urn:schemas-microsoft-com:office:word" xmlns:w="http://schemas.openxmlformats.org/wordprocessingml/2006/main" xmlns:w14="http://schemas.microsoft.com/office/word/2010/wordml" xmlns:w15="http://schemas.microsoft.com/office/word/2012/wordml" xmlns:w16cex="http://schemas.microsoft.com/office/word/2018/wordml/cex" xmlns:w16cid="http://schemas.microsoft.com/office/word/2016/wordml/cid" xmlns:w16="http://schemas.microsoft.com/office/word/2018/wordml" xmlns:w16du="http://schemas.microsoft.com/office/word/2023/wordml/word16du" xmlns:w16sdtdh="http://schemas.microsoft.com/office/word/2020/wordml/sdtdatahash" xmlns:w16sdtfl="http://schemas.microsoft.com/office/word/2024/wordml/sdtformatlock" xmlns:w16se="http://schemas.microsoft.com/office/word/2015/wordml/symex" xmlns:wpg="http://schemas.microsoft.com/office/word/2010/wordprocessingGroup" xmlns:wpi="http://schemas.microsoft.com/office/word/2010/wordprocessingInk" xmlns:wne="http://schemas.microsoft.com/office/word/2006/wordml" xmlns:wps="http://schemas.microsoft.com/office/word/2010/wordprocessingShape" mc:Ignorable="w14 w15 w16se w16cid w16 w16cex w16sdtdh w16sdtfl w16du wp14">
-  <w:footnote w:type="separator" w:id="-1">
-    <w:p>
-      <w:r>
-        <w:separator/>
-      </w:r>
-    </w:p>
-  </w:footnote>
-  <w:footnote w:type="continuationSeparator" w:id="0">
-    <w:p>
-      <w:r>
-        <w:continuationSeparator/>
-      </w:r>
-    </w:p>
-  </w:footnote>
-</w:footnotes>
-</file>
-
-<file path=word/header1.xml><?xml version="1.0" encoding="utf-8"?>
-<w:hdr xmlns:wpc="http://schemas.microsoft.com/office/word/2010/wordprocessingCanvas" xmlns:cx="http://schemas.microsoft.com/office/drawing/2014/chartex" xmlns:cx1="http://schemas.microsoft.com/office/drawing/2015/9/8/chartex" xmlns:cx2="http://schemas.microsoft.com/office/drawing/2015/10/21/chartex" xmlns:cx3="http://schemas.microsoft.com/office/drawing/2016/5/9/chartex" xmlns:cx4="http://schemas.microsoft.com/office/drawing/2016/5/10/chartex" xmlns:cx5="http://schemas.microsoft.com/office/drawing/2016/5/11/chartex" xmlns:cx6="http://schemas.microsoft.com/office/drawing/2016/5/12/chartex" xmlns:cx7="http://schemas.microsoft.com/office/drawing/2016/5/13/chartex" xmlns:cx8="http://schemas.microsoft.com/office/drawing/2016/5/14/chartex" xmlns:mc="http://schemas.openxmlformats.org/markup-compatibility/2006" xmlns:aink="http://schemas.microsoft.com/office/drawing/2016/ink" xmlns:am3d="http://schemas.microsoft.com/office/drawing/2017/model3d" xmlns:o="urn:schemas-microsoft-com:office:office" xmlns:oel="http://schemas.microsoft.com/office/2019/extlst" xmlns:r="http://schemas.openxmlformats.org/officeDocument/2006/relationships" xmlns:m="http://schemas.openxmlformats.org/officeDocument/2006/math" xmlns:v="urn:schemas-microsoft-com:vml" xmlns:wp14="http://schemas.microsoft.com/office/word/2010/wordprocessingDrawing" xmlns:wp="http://schemas.openxmlformats.org/drawingml/2006/wordprocessingDrawing" xmlns:w10="urn:schemas-microsoft-com:office:word" xmlns:w="http://schemas.openxmlformats.org/wordprocessingml/2006/main" xmlns:w14="http://schemas.microsoft.com/office/word/2010/wordml" xmlns:w15="http://schemas.microsoft.com/office/word/2012/wordml" xmlns:w16cex="http://schemas.microsoft.com/office/word/2018/wordml/cex" xmlns:w16cid="http://schemas.microsoft.com/office/word/2016/wordml/cid" xmlns:w16="http://schemas.microsoft.com/office/word/2018/wordml" xmlns:w16du="http://schemas.microsoft.com/office/word/2023/wordml/word16du" xmlns:w16sdtdh="http://schemas.microsoft.com/office/word/2020/wordml/sdtdatahash" xmlns:w16sdtfl="http://schemas.microsoft.com/office/word/2024/wordml/sdtformatlock" xmlns:w16se="http://schemas.microsoft.com/office/word/2015/wordml/symex" xmlns:wpg="http://schemas.microsoft.com/office/word/2010/wordprocessingGroup" xmlns:wpi="http://schemas.microsoft.com/office/word/2010/wordprocessingInk" xmlns:wne="http://schemas.microsoft.com/office/word/2006/wordml" xmlns:wps="http://schemas.microsoft.com/office/word/2010/wordprocessingShape" mc:Ignorable="w14 w15 w16se w16cid w16 w16cex w16sdtdh w16sdtfl w16du wp14">
+<file path=word/header2.xml><?xml version="1.0" encoding="utf-8"?>
+<w:hdr xmlns:o="urn:schemas-microsoft-com:office:office" xmlns:r="http://schemas.openxmlformats.org/officeDocument/2006/relationships" xmlns:v="urn:schemas-microsoft-com:vml" xmlns:w="http://schemas.openxmlformats.org/wordprocessingml/2006/main" xmlns:w10="urn:schemas-microsoft-com:office:word" xmlns:wp="http://schemas.openxmlformats.org/drawingml/2006/wordprocessingDrawing" xmlns:pic="http://schemas.openxmlformats.org/drawingml/2006/picture" xmlns:wps="http://schemas.microsoft.com/office/word/2010/wordprocessingShape" xmlns:wpg="http://schemas.microsoft.com/office/word/2010/wordprocessingGroup" xmlns:mc="http://schemas.openxmlformats.org/markup-compatibility/2006" xmlns:wp14="http://schemas.microsoft.com/office/word/2010/wordprocessingDrawing" xmlns:w14="http://schemas.microsoft.com/office/word/2010/wordml" xmlns:w15="http://schemas.microsoft.com/office/word/2012/wordml" mc:Ignorable="w14 wp14 w15">
   <w:p>
     <w:pPr>
-      <w:pStyle w:val="a4"/>
+      <w:pStyle w:val="Header"/>
       <w:rPr>
         <w:lang w:val="en-US"/>
       </w:rPr>
@@ -3308,10 +3313,17 @@
   </w:p>
   <w:tbl>
     <w:tblPr>
-      <w:tblStyle w:val="af1"/>
       <w:tblW w:w="10899" w:type="dxa"/>
+      <w:jc w:val="left"/>
+      <w:tblInd w:w="113" w:type="dxa"/>
       <w:tblLayout w:type="fixed"/>
-      <w:tblLook w:val="04A0" w:firstRow="1" w:lastRow="0" w:firstColumn="1" w:lastColumn="0" w:noHBand="0" w:noVBand="1"/>
+      <w:tblCellMar>
+        <w:top w:w="0" w:type="dxa"/>
+        <w:left w:w="108" w:type="dxa"/>
+        <w:bottom w:w="0" w:type="dxa"/>
+        <w:right w:w="108" w:type="dxa"/>
+      </w:tblCellMar>
+      <w:tblLook w:firstRow="0" w:noVBand="0" w:lastRow="0" w:firstColumn="0" w:lastColumn="0" w:noHBand="0" w:val="0000"/>
     </w:tblPr>
     <w:tblGrid>
       <w:gridCol w:w="4248"/>
@@ -3320,21 +3332,21 @@
     </w:tblGrid>
     <w:tr>
       <w:trPr>
-        <w:trHeight w:val="699"/>
+        <w:trHeight w:val="699" w:hRule="atLeast"/>
       </w:trPr>
       <w:tc>
         <w:tcPr>
           <w:tcW w:w="4248" w:type="dxa"/>
           <w:tcBorders>
-            <w:top w:val="single" w:sz="4" w:space="0" w:color="FFFFFF" w:themeColor="background1"/>
-            <w:left w:val="single" w:sz="4" w:space="0" w:color="FFFFFF" w:themeColor="background1"/>
-            <w:bottom w:val="single" w:sz="4" w:space="0" w:color="FFFFFF" w:themeColor="background1"/>
-            <w:right w:val="single" w:sz="4" w:space="0" w:color="FFFFFF" w:themeColor="background1"/>
+            <w:top w:val="single" w:sz="4" w:space="0" w:color="FFFFFF"/>
+            <w:left w:val="single" w:sz="4" w:space="0" w:color="FFFFFF"/>
+            <w:bottom w:val="single" w:sz="4" w:space="0" w:color="FFFFFF"/>
+            <w:right w:val="single" w:sz="4" w:space="0" w:color="FFFFFF"/>
           </w:tcBorders>
         </w:tcPr>
         <w:p>
           <w:pPr>
-            <w:pStyle w:val="a4"/>
+            <w:pStyle w:val="Header"/>
             <w:spacing w:before="120" w:after="120"/>
             <w:jc w:val="center"/>
             <w:rPr>
@@ -3363,116 +3375,7 @@
               <w:szCs w:val="20"/>
               <w:lang w:val="en-US"/>
             </w:rPr>
-            <w:t>'</w:t>
-          </w:r>
-          <w:proofErr w:type="spellStart"/>
-          <w:r>
-            <w:rPr>
-              <w:b/>
-              <w:bCs/>
-              <w:sz w:val="20"/>
-              <w:szCs w:val="20"/>
-              <w:lang w:val="en-US"/>
-            </w:rPr>
-            <w:t>zbekiston</w:t>
-          </w:r>
-          <w:proofErr w:type="spellEnd"/>
-          <w:r>
-            <w:rPr>
-              <w:b/>
-              <w:bCs/>
-              <w:sz w:val="20"/>
-              <w:szCs w:val="20"/>
-              <w:lang w:val="en-US"/>
-            </w:rPr>
-            <w:t xml:space="preserve"> </w:t>
-          </w:r>
-          <w:proofErr w:type="spellStart"/>
-          <w:r>
-            <w:rPr>
-              <w:b/>
-              <w:bCs/>
-              <w:sz w:val="20"/>
-              <w:szCs w:val="20"/>
-              <w:lang w:val="en-US"/>
-            </w:rPr>
-            <w:t>Respublikasi</w:t>
-          </w:r>
-          <w:proofErr w:type="spellEnd"/>
-          <w:r>
-            <w:rPr>
-              <w:b/>
-              <w:bCs/>
-              <w:sz w:val="20"/>
-              <w:szCs w:val="20"/>
-              <w:lang w:val="en-US"/>
-            </w:rPr>
-            <w:t xml:space="preserve"> </w:t>
-          </w:r>
-          <w:proofErr w:type="spellStart"/>
-          <w:r>
-            <w:rPr>
-              <w:b/>
-              <w:bCs/>
-              <w:sz w:val="20"/>
-              <w:szCs w:val="20"/>
-              <w:lang w:val="en-US"/>
-            </w:rPr>
-            <w:t>Sog'liqni</w:t>
-          </w:r>
-          <w:proofErr w:type="spellEnd"/>
-          <w:r>
-            <w:rPr>
-              <w:b/>
-              <w:bCs/>
-              <w:sz w:val="20"/>
-              <w:szCs w:val="20"/>
-              <w:lang w:val="en-US"/>
-            </w:rPr>
-            <w:t xml:space="preserve"> </w:t>
-          </w:r>
-          <w:proofErr w:type="spellStart"/>
-          <w:r>
-            <w:rPr>
-              <w:b/>
-              <w:bCs/>
-              <w:sz w:val="20"/>
-              <w:szCs w:val="20"/>
-              <w:lang w:val="en-US"/>
-            </w:rPr>
-            <w:t>saqlash</w:t>
-          </w:r>
-          <w:proofErr w:type="spellEnd"/>
-          <w:r>
-            <w:rPr>
-              <w:b/>
-              <w:bCs/>
-              <w:sz w:val="20"/>
-              <w:szCs w:val="20"/>
-              <w:lang w:val="en-US"/>
-            </w:rPr>
-            <w:t xml:space="preserve"> </w:t>
-          </w:r>
-          <w:proofErr w:type="spellStart"/>
-          <w:r>
-            <w:rPr>
-              <w:b/>
-              <w:bCs/>
-              <w:sz w:val="20"/>
-              <w:szCs w:val="20"/>
-              <w:lang w:val="en-US"/>
-            </w:rPr>
-            <w:t>vazirligi</w:t>
-          </w:r>
-          <w:proofErr w:type="spellEnd"/>
-          <w:r>
-            <w:rPr>
-              <w:b/>
-              <w:bCs/>
-              <w:sz w:val="20"/>
-              <w:szCs w:val="20"/>
-              <w:lang w:val="en-US"/>
-            </w:rPr>
+            <w:t>'zbekiston Respublikasi Sog'liqni saqlash vazirligi</w:t>
             <w:br/>
           </w:r>
           <w:r>
@@ -3481,25 +3384,7 @@
               <w:szCs w:val="20"/>
               <w:lang w:val="en-US"/>
             </w:rPr>
-            <w:t>{{</w:t>
-          </w:r>
-          <w:proofErr w:type="spellStart"/>
-          <w:r>
-            <w:rPr>
-              <w:sz w:val="20"/>
-              <w:szCs w:val="20"/>
-              <w:lang w:val="en-US"/>
-            </w:rPr>
-            <w:t>attached_medical_institution</w:t>
-          </w:r>
-          <w:proofErr w:type="spellEnd"/>
-          <w:r>
-            <w:rPr>
-              <w:sz w:val="20"/>
-              <w:szCs w:val="20"/>
-              <w:lang w:val="en-US"/>
-            </w:rPr>
-            <w:t>}}</w:t>
+            <w:t>{{attached_medical_institution}}</w:t>
           </w:r>
         </w:p>
       </w:tc>
@@ -3507,324 +3392,24 @@
         <w:tcPr>
           <w:tcW w:w="3018" w:type="dxa"/>
           <w:tcBorders>
-            <w:top w:val="single" w:sz="4" w:space="0" w:color="FFFFFF" w:themeColor="background1"/>
-            <w:left w:val="single" w:sz="4" w:space="0" w:color="FFFFFF" w:themeColor="background1"/>
-            <w:bottom w:val="single" w:sz="4" w:space="0" w:color="FFFFFF" w:themeColor="background1"/>
-            <w:right w:val="single" w:sz="4" w:space="0" w:color="FFFFFF" w:themeColor="background1"/>
+            <w:top w:val="single" w:sz="4" w:space="0" w:color="FFFFFF"/>
+            <w:left w:val="single" w:sz="4" w:space="0" w:color="FFFFFF"/>
+            <w:bottom w:val="single" w:sz="4" w:space="0" w:color="FFFFFF"/>
+            <w:right w:val="single" w:sz="4" w:space="0" w:color="FFFFFF"/>
           </w:tcBorders>
         </w:tcPr>
         <w:p>
           <w:pPr>
-            <w:pStyle w:val="a4"/>
+            <w:pStyle w:val="Header"/>
             <w:jc w:val="center"/>
             <w:rPr>
               <w:lang w:val="en-US"/>
             </w:rPr>
           </w:pPr>
           <w:r>
-            <w:rPr>
-              <w:noProof/>
-            </w:rPr>
+            <w:rPr/>
             <w:drawing>
-              <wp:inline distT="0" distB="0" distL="0" distR="0" wp14:anchorId="1BCFD2B1" wp14:editId="0ED29CF5">
-                <wp:extent cx="962025" cy="640080"/>
-                <wp:effectExtent l="0" t="0" r="0" b="0"/>
-                <wp:docPr id="1" name="Рисунок 2"/>
-                <wp:cNvGraphicFramePr>
-                  <a:graphicFrameLocks xmlns:a="http://schemas.openxmlformats.org/drawingml/2006/main" noChangeAspect="1"/>
-                </wp:cNvGraphicFramePr>
-                <a:graphic xmlns:a="http://schemas.openxmlformats.org/drawingml/2006/main">
-                  <a:graphicData uri="http://schemas.openxmlformats.org/drawingml/2006/picture">
-                    <pic:pic xmlns:pic="http://schemas.openxmlformats.org/drawingml/2006/picture">
-                      <pic:nvPicPr>
-                        <pic:cNvPr id="1" name="Рисунок 2"/>
-                        <pic:cNvPicPr>
-                          <a:picLocks noChangeAspect="1" noChangeArrowheads="1"/>
-                        </pic:cNvPicPr>
-                      </pic:nvPicPr>
-                      <pic:blipFill>
-                        <a:blip r:embed="rId1"/>
-                        <a:stretch>
-                          <a:fillRect/>
-                        </a:stretch>
-                      </pic:blipFill>
-                      <pic:spPr bwMode="auto">
-                        <a:xfrm>
-                          <a:off x="0" y="0"/>
-                          <a:ext cx="962025" cy="640080"/>
-                        </a:xfrm>
-                        <a:prstGeom prst="rect">
-                          <a:avLst/>
-                        </a:prstGeom>
-                        <a:noFill/>
-                      </pic:spPr>
-                    </pic:pic>
-                  </a:graphicData>
-                </a:graphic>
-              </wp:inline>
-            </w:drawing>
-          </w:r>
-        </w:p>
-      </w:tc>
-      <w:tc>
-        <w:tcPr>
-          <w:tcW w:w="3633" w:type="dxa"/>
-          <w:tcBorders>
-            <w:top w:val="single" w:sz="4" w:space="0" w:color="FFFFFF" w:themeColor="background1"/>
-            <w:left w:val="single" w:sz="4" w:space="0" w:color="FFFFFF" w:themeColor="background1"/>
-            <w:bottom w:val="single" w:sz="4" w:space="0" w:color="FFFFFF" w:themeColor="background1"/>
-            <w:right w:val="single" w:sz="4" w:space="0" w:color="FFFFFF" w:themeColor="background1"/>
-          </w:tcBorders>
-        </w:tcPr>
-        <w:p>
-          <w:pPr>
-            <w:pStyle w:val="a4"/>
-            <w:rPr>
-              <w:lang w:val="en-US"/>
-            </w:rPr>
-          </w:pPr>
-        </w:p>
-      </w:tc>
-    </w:tr>
-  </w:tbl>
-  <w:p>
-    <w:pPr>
-      <w:pStyle w:val="a4"/>
-      <w:rPr>
-        <w:lang w:val="ru-RU"/>
-      </w:rPr>
-    </w:pPr>
-  </w:p>
-</w:hdr>
-</file>
-
-<file path=word/header2.xml><?xml version="1.0" encoding="utf-8"?>
-<w:hdr xmlns:wpc="http://schemas.microsoft.com/office/word/2010/wordprocessingCanvas" xmlns:cx="http://schemas.microsoft.com/office/drawing/2014/chartex" xmlns:cx1="http://schemas.microsoft.com/office/drawing/2015/9/8/chartex" xmlns:cx2="http://schemas.microsoft.com/office/drawing/2015/10/21/chartex" xmlns:cx3="http://schemas.microsoft.com/office/drawing/2016/5/9/chartex" xmlns:cx4="http://schemas.microsoft.com/office/drawing/2016/5/10/chartex" xmlns:cx5="http://schemas.microsoft.com/office/drawing/2016/5/11/chartex" xmlns:cx6="http://schemas.microsoft.com/office/drawing/2016/5/12/chartex" xmlns:cx7="http://schemas.microsoft.com/office/drawing/2016/5/13/chartex" xmlns:cx8="http://schemas.microsoft.com/office/drawing/2016/5/14/chartex" xmlns:mc="http://schemas.openxmlformats.org/markup-compatibility/2006" xmlns:aink="http://schemas.microsoft.com/office/drawing/2016/ink" xmlns:am3d="http://schemas.microsoft.com/office/drawing/2017/model3d" xmlns:o="urn:schemas-microsoft-com:office:office" xmlns:oel="http://schemas.microsoft.com/office/2019/extlst" xmlns:r="http://schemas.openxmlformats.org/officeDocument/2006/relationships" xmlns:m="http://schemas.openxmlformats.org/officeDocument/2006/math" xmlns:v="urn:schemas-microsoft-com:vml" xmlns:wp14="http://schemas.microsoft.com/office/word/2010/wordprocessingDrawing" xmlns:wp="http://schemas.openxmlformats.org/drawingml/2006/wordprocessingDrawing" xmlns:w10="urn:schemas-microsoft-com:office:word" xmlns:w="http://schemas.openxmlformats.org/wordprocessingml/2006/main" xmlns:w14="http://schemas.microsoft.com/office/word/2010/wordml" xmlns:w15="http://schemas.microsoft.com/office/word/2012/wordml" xmlns:w16cex="http://schemas.microsoft.com/office/word/2018/wordml/cex" xmlns:w16cid="http://schemas.microsoft.com/office/word/2016/wordml/cid" xmlns:w16="http://schemas.microsoft.com/office/word/2018/wordml" xmlns:w16du="http://schemas.microsoft.com/office/word/2023/wordml/word16du" xmlns:w16sdtdh="http://schemas.microsoft.com/office/word/2020/wordml/sdtdatahash" xmlns:w16sdtfl="http://schemas.microsoft.com/office/word/2024/wordml/sdtformatlock" xmlns:w16se="http://schemas.microsoft.com/office/word/2015/wordml/symex" xmlns:wpg="http://schemas.microsoft.com/office/word/2010/wordprocessingGroup" xmlns:wpi="http://schemas.microsoft.com/office/word/2010/wordprocessingInk" xmlns:wne="http://schemas.microsoft.com/office/word/2006/wordml" xmlns:wps="http://schemas.microsoft.com/office/word/2010/wordprocessingShape" mc:Ignorable="w14 w15 w16se w16cid w16 w16cex w16sdtdh w16sdtfl w16du wp14">
-  <w:p>
-    <w:pPr>
-      <w:pStyle w:val="a4"/>
-      <w:rPr>
-        <w:lang w:val="en-US"/>
-      </w:rPr>
-    </w:pPr>
-    <w:r>
-      <w:rPr>
-        <w:b/>
-        <w:bCs/>
-        <w:lang w:val="en-US"/>
-      </w:rPr>
-      <w:t xml:space="preserve">                                                                                                                                                                         </w:t>
-    </w:r>
-  </w:p>
-  <w:tbl>
-    <w:tblPr>
-      <w:tblStyle w:val="af1"/>
-      <w:tblW w:w="10899" w:type="dxa"/>
-      <w:tblLayout w:type="fixed"/>
-      <w:tblLook w:val="04A0" w:firstRow="1" w:lastRow="0" w:firstColumn="1" w:lastColumn="0" w:noHBand="0" w:noVBand="1"/>
-    </w:tblPr>
-    <w:tblGrid>
-      <w:gridCol w:w="4248"/>
-      <w:gridCol w:w="3018"/>
-      <w:gridCol w:w="3633"/>
-    </w:tblGrid>
-    <w:tr>
-      <w:trPr>
-        <w:trHeight w:val="699"/>
-      </w:trPr>
-      <w:tc>
-        <w:tcPr>
-          <w:tcW w:w="4248" w:type="dxa"/>
-        </w:tcPr>
-        <w:p>
-          <w:pPr>
-            <w:pStyle w:val="a4"/>
-            <w:spacing w:before="120" w:after="120"/>
-            <w:jc w:val="center"/>
-            <w:rPr>
-              <w:b/>
-              <w:bCs/>
-              <w:sz w:val="20"/>
-              <w:szCs w:val="20"/>
-              <w:lang w:val="en-US"/>
-            </w:rPr>
-          </w:pPr>
-          <w:r>
-            <w:rPr>
-              <w:b/>
-              <w:bCs/>
-              <w:sz w:val="20"/>
-              <w:szCs w:val="20"/>
-              <w:lang w:val="ru-RU"/>
-            </w:rPr>
-            <w:t>О</w:t>
-          </w:r>
-          <w:r>
-            <w:rPr>
-              <w:b/>
-              <w:bCs/>
-              <w:sz w:val="20"/>
-              <w:szCs w:val="20"/>
-              <w:lang w:val="en-US"/>
-            </w:rPr>
-            <w:t>'</w:t>
-          </w:r>
-          <w:proofErr w:type="spellStart"/>
-          <w:r>
-            <w:rPr>
-              <w:b/>
-              <w:bCs/>
-              <w:sz w:val="20"/>
-              <w:szCs w:val="20"/>
-              <w:lang w:val="en-US"/>
-            </w:rPr>
-            <w:t>zbekiston</w:t>
-          </w:r>
-          <w:proofErr w:type="spellEnd"/>
-          <w:r>
-            <w:rPr>
-              <w:b/>
-              <w:bCs/>
-              <w:sz w:val="20"/>
-              <w:szCs w:val="20"/>
-              <w:lang w:val="en-US"/>
-            </w:rPr>
-            <w:t xml:space="preserve"> </w:t>
-          </w:r>
-          <w:proofErr w:type="spellStart"/>
-          <w:r>
-            <w:rPr>
-              <w:b/>
-              <w:bCs/>
-              <w:sz w:val="20"/>
-              <w:szCs w:val="20"/>
-              <w:lang w:val="en-US"/>
-            </w:rPr>
-            <w:t>Respublikasi</w:t>
-          </w:r>
-          <w:proofErr w:type="spellEnd"/>
-          <w:r>
-            <w:rPr>
-              <w:b/>
-              <w:bCs/>
-              <w:sz w:val="20"/>
-              <w:szCs w:val="20"/>
-              <w:lang w:val="en-US"/>
-            </w:rPr>
-            <w:t xml:space="preserve"> </w:t>
-          </w:r>
-          <w:proofErr w:type="spellStart"/>
-          <w:r>
-            <w:rPr>
-              <w:b/>
-              <w:bCs/>
-              <w:sz w:val="20"/>
-              <w:szCs w:val="20"/>
-              <w:lang w:val="en-US"/>
-            </w:rPr>
-            <w:t>Sog'liqni</w:t>
-          </w:r>
-          <w:proofErr w:type="spellEnd"/>
-          <w:r>
-            <w:rPr>
-              <w:b/>
-              <w:bCs/>
-              <w:sz w:val="20"/>
-              <w:szCs w:val="20"/>
-              <w:lang w:val="en-US"/>
-            </w:rPr>
-            <w:t xml:space="preserve"> </w:t>
-          </w:r>
-          <w:proofErr w:type="spellStart"/>
-          <w:r>
-            <w:rPr>
-              <w:b/>
-              <w:bCs/>
-              <w:sz w:val="20"/>
-              <w:szCs w:val="20"/>
-              <w:lang w:val="en-US"/>
-            </w:rPr>
-            <w:t>saqlash</w:t>
-          </w:r>
-          <w:proofErr w:type="spellEnd"/>
-          <w:r>
-            <w:rPr>
-              <w:b/>
-              <w:bCs/>
-              <w:sz w:val="20"/>
-              <w:szCs w:val="20"/>
-              <w:lang w:val="en-US"/>
-            </w:rPr>
-            <w:t xml:space="preserve"> </w:t>
-          </w:r>
-          <w:proofErr w:type="spellStart"/>
-          <w:r>
-            <w:rPr>
-              <w:b/>
-              <w:bCs/>
-              <w:sz w:val="20"/>
-              <w:szCs w:val="20"/>
-              <w:lang w:val="en-US"/>
-            </w:rPr>
-            <w:t>vazirligi</w:t>
-          </w:r>
-          <w:proofErr w:type="spellEnd"/>
-          <w:r>
-            <w:rPr>
-              <w:b/>
-              <w:bCs/>
-              <w:sz w:val="20"/>
-              <w:szCs w:val="20"/>
-              <w:lang w:val="en-US"/>
-            </w:rPr>
-            <w:br/>
-          </w:r>
-          <w:r>
-            <w:rPr>
-              <w:sz w:val="20"/>
-              <w:szCs w:val="20"/>
-              <w:lang w:val="en-US"/>
-            </w:rPr>
-            <w:t>{{</w:t>
-          </w:r>
-          <w:proofErr w:type="spellStart"/>
-          <w:r>
-            <w:rPr>
-              <w:sz w:val="20"/>
-              <w:szCs w:val="20"/>
-              <w:lang w:val="en-US"/>
-            </w:rPr>
-            <w:t>attached_medical_institution</w:t>
-          </w:r>
-          <w:proofErr w:type="spellEnd"/>
-          <w:r>
-            <w:rPr>
-              <w:sz w:val="20"/>
-              <w:szCs w:val="20"/>
-              <w:lang w:val="en-US"/>
-            </w:rPr>
-            <w:t>}}</w:t>
-          </w:r>
-        </w:p>
-      </w:tc>
-      <w:tc>
-        <w:tcPr>
-          <w:tcW w:w="3018" w:type="dxa"/>
-        </w:tcPr>
-        <w:p>
-          <w:pPr>
-            <w:pStyle w:val="a4"/>
-            <w:jc w:val="center"/>
-            <w:rPr>
-              <w:lang w:val="en-US"/>
-            </w:rPr>
-          </w:pPr>
-          <w:r>
-            <w:rPr>
-              <w:noProof/>
-            </w:rPr>
-            <w:drawing>
-              <wp:inline distT="0" distB="0" distL="0" distR="0" wp14:anchorId="40DC0F83" wp14:editId="554BEA62">
+              <wp:inline distT="0" distB="0" distL="0" distR="0">
                 <wp:extent cx="962025" cy="640080"/>
                 <wp:effectExtent l="0" t="0" r="0" b="0"/>
                 <wp:docPr id="2" name="Рисунок 2"/>
@@ -3867,35 +3452,249 @@
       <w:tc>
         <w:tcPr>
           <w:tcW w:w="3633" w:type="dxa"/>
+          <w:tcBorders>
+            <w:top w:val="single" w:sz="4" w:space="0" w:color="FFFFFF"/>
+            <w:left w:val="single" w:sz="4" w:space="0" w:color="FFFFFF"/>
+            <w:bottom w:val="single" w:sz="4" w:space="0" w:color="FFFFFF"/>
+            <w:right w:val="single" w:sz="4" w:space="0" w:color="FFFFFF"/>
+          </w:tcBorders>
         </w:tcPr>
         <w:p>
           <w:pPr>
-            <w:pStyle w:val="a4"/>
+            <w:pStyle w:val="Header"/>
             <w:rPr>
               <w:lang w:val="en-US"/>
             </w:rPr>
           </w:pPr>
+          <w:r>
+            <w:rPr>
+              <w:lang w:val="en-US"/>
+            </w:rPr>
+          </w:r>
         </w:p>
       </w:tc>
     </w:tr>
   </w:tbl>
   <w:p>
     <w:pPr>
-      <w:pStyle w:val="a4"/>
+      <w:pStyle w:val="Header"/>
       <w:rPr>
         <w:lang w:val="ru-RU"/>
       </w:rPr>
     </w:pPr>
+    <w:r>
+      <w:rPr>
+        <w:lang w:val="ru-RU"/>
+      </w:rPr>
+    </w:r>
+  </w:p>
+</w:hdr>
+</file>
+
+<file path=word/header3.xml><?xml version="1.0" encoding="utf-8"?>
+<w:hdr xmlns:o="urn:schemas-microsoft-com:office:office" xmlns:r="http://schemas.openxmlformats.org/officeDocument/2006/relationships" xmlns:v="urn:schemas-microsoft-com:vml" xmlns:w="http://schemas.openxmlformats.org/wordprocessingml/2006/main" xmlns:w10="urn:schemas-microsoft-com:office:word" xmlns:wp="http://schemas.openxmlformats.org/drawingml/2006/wordprocessingDrawing" xmlns:pic="http://schemas.openxmlformats.org/drawingml/2006/picture" xmlns:wps="http://schemas.microsoft.com/office/word/2010/wordprocessingShape" xmlns:wpg="http://schemas.microsoft.com/office/word/2010/wordprocessingGroup" xmlns:mc="http://schemas.openxmlformats.org/markup-compatibility/2006" xmlns:wp14="http://schemas.microsoft.com/office/word/2010/wordprocessingDrawing" xmlns:w14="http://schemas.microsoft.com/office/word/2010/wordml" xmlns:w15="http://schemas.microsoft.com/office/word/2012/wordml" mc:Ignorable="w14 wp14 w15">
+  <w:p>
+    <w:pPr>
+      <w:pStyle w:val="Header"/>
+      <w:rPr>
+        <w:lang w:val="en-US"/>
+      </w:rPr>
+    </w:pPr>
+    <w:r>
+      <w:rPr>
+        <w:b/>
+        <w:bCs/>
+        <w:lang w:val="en-US"/>
+      </w:rPr>
+      <w:t xml:space="preserve">                                                                                                                                                                         </w:t>
+    </w:r>
+  </w:p>
+  <w:tbl>
+    <w:tblPr>
+      <w:tblW w:w="10899" w:type="dxa"/>
+      <w:jc w:val="left"/>
+      <w:tblInd w:w="113" w:type="dxa"/>
+      <w:tblLayout w:type="fixed"/>
+      <w:tblCellMar>
+        <w:top w:w="0" w:type="dxa"/>
+        <w:left w:w="108" w:type="dxa"/>
+        <w:bottom w:w="0" w:type="dxa"/>
+        <w:right w:w="108" w:type="dxa"/>
+      </w:tblCellMar>
+      <w:tblLook w:firstRow="0" w:noVBand="0" w:lastRow="0" w:firstColumn="0" w:lastColumn="0" w:noHBand="0" w:val="0000"/>
+    </w:tblPr>
+    <w:tblGrid>
+      <w:gridCol w:w="4248"/>
+      <w:gridCol w:w="3018"/>
+      <w:gridCol w:w="3633"/>
+    </w:tblGrid>
+    <w:tr>
+      <w:trPr>
+        <w:trHeight w:val="699" w:hRule="atLeast"/>
+      </w:trPr>
+      <w:tc>
+        <w:tcPr>
+          <w:tcW w:w="4248" w:type="dxa"/>
+          <w:tcBorders>
+            <w:top w:val="single" w:sz="4" w:space="0" w:color="FFFFFF"/>
+            <w:left w:val="single" w:sz="4" w:space="0" w:color="FFFFFF"/>
+            <w:bottom w:val="single" w:sz="4" w:space="0" w:color="FFFFFF"/>
+            <w:right w:val="single" w:sz="4" w:space="0" w:color="FFFFFF"/>
+          </w:tcBorders>
+        </w:tcPr>
+        <w:p>
+          <w:pPr>
+            <w:pStyle w:val="Header"/>
+            <w:spacing w:before="120" w:after="120"/>
+            <w:jc w:val="center"/>
+            <w:rPr>
+              <w:b/>
+              <w:bCs/>
+              <w:sz w:val="20"/>
+              <w:szCs w:val="20"/>
+              <w:lang w:val="en-US"/>
+            </w:rPr>
+          </w:pPr>
+          <w:r>
+            <w:rPr>
+              <w:b/>
+              <w:bCs/>
+              <w:sz w:val="20"/>
+              <w:szCs w:val="20"/>
+              <w:lang w:val="ru-RU"/>
+            </w:rPr>
+            <w:t>О</w:t>
+          </w:r>
+          <w:r>
+            <w:rPr>
+              <w:b/>
+              <w:bCs/>
+              <w:sz w:val="20"/>
+              <w:szCs w:val="20"/>
+              <w:lang w:val="en-US"/>
+            </w:rPr>
+            <w:t>'zbekiston Respublikasi Sog'liqni saqlash vazirligi</w:t>
+            <w:br/>
+          </w:r>
+          <w:r>
+            <w:rPr>
+              <w:sz w:val="20"/>
+              <w:szCs w:val="20"/>
+              <w:lang w:val="en-US"/>
+            </w:rPr>
+            <w:t>{{attached_medical_institution}}</w:t>
+          </w:r>
+        </w:p>
+      </w:tc>
+      <w:tc>
+        <w:tcPr>
+          <w:tcW w:w="3018" w:type="dxa"/>
+          <w:tcBorders>
+            <w:top w:val="single" w:sz="4" w:space="0" w:color="FFFFFF"/>
+            <w:left w:val="single" w:sz="4" w:space="0" w:color="FFFFFF"/>
+            <w:bottom w:val="single" w:sz="4" w:space="0" w:color="FFFFFF"/>
+            <w:right w:val="single" w:sz="4" w:space="0" w:color="FFFFFF"/>
+          </w:tcBorders>
+        </w:tcPr>
+        <w:p>
+          <w:pPr>
+            <w:pStyle w:val="Header"/>
+            <w:jc w:val="center"/>
+            <w:rPr>
+              <w:lang w:val="en-US"/>
+            </w:rPr>
+          </w:pPr>
+          <w:r>
+            <w:rPr/>
+            <w:drawing>
+              <wp:inline distT="0" distB="0" distL="0" distR="0">
+                <wp:extent cx="962025" cy="640080"/>
+                <wp:effectExtent l="0" t="0" r="0" b="0"/>
+                <wp:docPr id="3" name="Рисунок 2"/>
+                <wp:cNvGraphicFramePr>
+                  <a:graphicFrameLocks xmlns:a="http://schemas.openxmlformats.org/drawingml/2006/main" noChangeAspect="1"/>
+                </wp:cNvGraphicFramePr>
+                <a:graphic xmlns:a="http://schemas.openxmlformats.org/drawingml/2006/main">
+                  <a:graphicData uri="http://schemas.openxmlformats.org/drawingml/2006/picture">
+                    <pic:pic xmlns:pic="http://schemas.openxmlformats.org/drawingml/2006/picture">
+                      <pic:nvPicPr>
+                        <pic:cNvPr id="3" name="Рисунок 2"/>
+                        <pic:cNvPicPr>
+                          <a:picLocks noChangeAspect="1" noChangeArrowheads="1"/>
+                        </pic:cNvPicPr>
+                      </pic:nvPicPr>
+                      <pic:blipFill>
+                        <a:blip r:embed="rId1"/>
+                        <a:stretch>
+                          <a:fillRect/>
+                        </a:stretch>
+                      </pic:blipFill>
+                      <pic:spPr bwMode="auto">
+                        <a:xfrm>
+                          <a:off x="0" y="0"/>
+                          <a:ext cx="962025" cy="640080"/>
+                        </a:xfrm>
+                        <a:prstGeom prst="rect">
+                          <a:avLst/>
+                        </a:prstGeom>
+                        <a:noFill/>
+                      </pic:spPr>
+                    </pic:pic>
+                  </a:graphicData>
+                </a:graphic>
+              </wp:inline>
+            </w:drawing>
+          </w:r>
+        </w:p>
+      </w:tc>
+      <w:tc>
+        <w:tcPr>
+          <w:tcW w:w="3633" w:type="dxa"/>
+          <w:tcBorders>
+            <w:top w:val="single" w:sz="4" w:space="0" w:color="FFFFFF"/>
+            <w:left w:val="single" w:sz="4" w:space="0" w:color="FFFFFF"/>
+            <w:bottom w:val="single" w:sz="4" w:space="0" w:color="FFFFFF"/>
+            <w:right w:val="single" w:sz="4" w:space="0" w:color="FFFFFF"/>
+          </w:tcBorders>
+        </w:tcPr>
+        <w:p>
+          <w:pPr>
+            <w:pStyle w:val="Header"/>
+            <w:rPr>
+              <w:lang w:val="en-US"/>
+            </w:rPr>
+          </w:pPr>
+          <w:r>
+            <w:rPr>
+              <w:lang w:val="en-US"/>
+            </w:rPr>
+          </w:r>
+        </w:p>
+      </w:tc>
+    </w:tr>
+  </w:tbl>
+  <w:p>
+    <w:pPr>
+      <w:pStyle w:val="Header"/>
+      <w:rPr>
+        <w:lang w:val="ru-RU"/>
+      </w:rPr>
+    </w:pPr>
+    <w:r>
+      <w:rPr>
+        <w:lang w:val="ru-RU"/>
+      </w:rPr>
+    </w:r>
   </w:p>
 </w:hdr>
 </file>
 
 <file path=word/styles.xml><?xml version="1.0" encoding="utf-8"?>
-<w:styles xmlns:mc="http://schemas.openxmlformats.org/markup-compatibility/2006" xmlns:r="http://schemas.openxmlformats.org/officeDocument/2006/relationships" xmlns:w="http://schemas.openxmlformats.org/wordprocessingml/2006/main" xmlns:w14="http://schemas.microsoft.com/office/word/2010/wordml" xmlns:w15="http://schemas.microsoft.com/office/word/2012/wordml" xmlns:w16cex="http://schemas.microsoft.com/office/word/2018/wordml/cex" xmlns:w16cid="http://schemas.microsoft.com/office/word/2016/wordml/cid" xmlns:w16="http://schemas.microsoft.com/office/word/2018/wordml" xmlns:w16du="http://schemas.microsoft.com/office/word/2023/wordml/word16du" xmlns:w16sdtdh="http://schemas.microsoft.com/office/word/2020/wordml/sdtdatahash" xmlns:w16sdtfl="http://schemas.microsoft.com/office/word/2024/wordml/sdtformatlock" xmlns:w16se="http://schemas.microsoft.com/office/word/2015/wordml/symex" mc:Ignorable="w14 w15 w16se w16cid w16 w16cex w16sdtdh w16sdtfl w16du">
+<w:styles xmlns:w="http://schemas.openxmlformats.org/wordprocessingml/2006/main" xmlns:w14="http://schemas.microsoft.com/office/word/2010/wordml" xmlns:mc="http://schemas.openxmlformats.org/markup-compatibility/2006" mc:Ignorable="w14">
   <w:docDefaults>
     <w:rPrDefault>
       <w:rPr>
-        <w:rFonts w:asciiTheme="minorHAnsi" w:eastAsiaTheme="minorHAnsi" w:hAnsiTheme="minorHAnsi" w:cstheme="minorBidi"/>
+        <w:rFonts w:ascii="Calibri" w:hAnsi="Calibri" w:eastAsia="Calibri" w:cs="Tahoma"/>
         <w:sz w:val="22"/>
         <w:szCs w:val="22"/>
         <w:lang w:val="en-US" w:eastAsia="en-US" w:bidi="ar-SA"/>
@@ -3903,21 +3702,21 @@
     </w:rPrDefault>
     <w:pPrDefault>
       <w:pPr>
-        <w:suppressAutoHyphens/>
+        <w:suppressAutoHyphens w:val="true"/>
       </w:pPr>
     </w:pPrDefault>
   </w:docDefaults>
   <w:latentStyles w:defLockedState="0" w:defUIPriority="99" w:defSemiHidden="0" w:defUnhideWhenUsed="0" w:defQFormat="0" w:count="376">
     <w:lsdException w:name="Normal" w:uiPriority="0" w:qFormat="1"/>
     <w:lsdException w:name="heading 1" w:uiPriority="9" w:qFormat="1"/>
-    <w:lsdException w:name="heading 2" w:semiHidden="1" w:uiPriority="9" w:unhideWhenUsed="1" w:qFormat="1"/>
-    <w:lsdException w:name="heading 3" w:semiHidden="1" w:uiPriority="9" w:unhideWhenUsed="1" w:qFormat="1"/>
-    <w:lsdException w:name="heading 4" w:semiHidden="1" w:uiPriority="9" w:unhideWhenUsed="1" w:qFormat="1"/>
-    <w:lsdException w:name="heading 5" w:semiHidden="1" w:uiPriority="9" w:unhideWhenUsed="1" w:qFormat="1"/>
-    <w:lsdException w:name="heading 6" w:semiHidden="1" w:uiPriority="9" w:unhideWhenUsed="1" w:qFormat="1"/>
-    <w:lsdException w:name="heading 7" w:semiHidden="1" w:uiPriority="9" w:unhideWhenUsed="1" w:qFormat="1"/>
-    <w:lsdException w:name="heading 8" w:semiHidden="1" w:uiPriority="9" w:unhideWhenUsed="1" w:qFormat="1"/>
-    <w:lsdException w:name="heading 9" w:semiHidden="1" w:uiPriority="9" w:unhideWhenUsed="1" w:qFormat="1"/>
+    <w:lsdException w:name="heading 2" w:uiPriority="9" w:semiHidden="1" w:unhideWhenUsed="1" w:qFormat="1"/>
+    <w:lsdException w:name="heading 3" w:uiPriority="9" w:semiHidden="1" w:unhideWhenUsed="1" w:qFormat="1"/>
+    <w:lsdException w:name="heading 4" w:uiPriority="9" w:semiHidden="1" w:unhideWhenUsed="1" w:qFormat="1"/>
+    <w:lsdException w:name="heading 5" w:uiPriority="9" w:semiHidden="1" w:unhideWhenUsed="1" w:qFormat="1"/>
+    <w:lsdException w:name="heading 6" w:uiPriority="9" w:semiHidden="1" w:unhideWhenUsed="1" w:qFormat="1"/>
+    <w:lsdException w:name="heading 7" w:uiPriority="9" w:semiHidden="1" w:unhideWhenUsed="1" w:qFormat="1"/>
+    <w:lsdException w:name="heading 8" w:uiPriority="9" w:semiHidden="1" w:unhideWhenUsed="1" w:qFormat="1"/>
+    <w:lsdException w:name="heading 9" w:uiPriority="9" w:semiHidden="1" w:unhideWhenUsed="1" w:qFormat="1"/>
     <w:lsdException w:name="index 1" w:semiHidden="1" w:unhideWhenUsed="1"/>
     <w:lsdException w:name="index 2" w:semiHidden="1" w:unhideWhenUsed="1"/>
     <w:lsdException w:name="index 3" w:semiHidden="1" w:unhideWhenUsed="1"/>
@@ -3927,22 +3726,22 @@
     <w:lsdException w:name="index 7" w:semiHidden="1" w:unhideWhenUsed="1"/>
     <w:lsdException w:name="index 8" w:semiHidden="1" w:unhideWhenUsed="1"/>
     <w:lsdException w:name="index 9" w:semiHidden="1" w:unhideWhenUsed="1"/>
-    <w:lsdException w:name="toc 1" w:semiHidden="1" w:uiPriority="39" w:unhideWhenUsed="1"/>
-    <w:lsdException w:name="toc 2" w:semiHidden="1" w:uiPriority="39" w:unhideWhenUsed="1"/>
-    <w:lsdException w:name="toc 3" w:semiHidden="1" w:uiPriority="39" w:unhideWhenUsed="1"/>
-    <w:lsdException w:name="toc 4" w:semiHidden="1" w:uiPriority="39" w:unhideWhenUsed="1"/>
-    <w:lsdException w:name="toc 5" w:semiHidden="1" w:uiPriority="39" w:unhideWhenUsed="1"/>
-    <w:lsdException w:name="toc 6" w:semiHidden="1" w:uiPriority="39" w:unhideWhenUsed="1"/>
-    <w:lsdException w:name="toc 7" w:semiHidden="1" w:uiPriority="39" w:unhideWhenUsed="1"/>
-    <w:lsdException w:name="toc 8" w:semiHidden="1" w:uiPriority="39" w:unhideWhenUsed="1"/>
-    <w:lsdException w:name="toc 9" w:semiHidden="1" w:uiPriority="39" w:unhideWhenUsed="1"/>
+    <w:lsdException w:name="toc 1" w:uiPriority="39" w:semiHidden="1" w:unhideWhenUsed="1"/>
+    <w:lsdException w:name="toc 2" w:uiPriority="39" w:semiHidden="1" w:unhideWhenUsed="1"/>
+    <w:lsdException w:name="toc 3" w:uiPriority="39" w:semiHidden="1" w:unhideWhenUsed="1"/>
+    <w:lsdException w:name="toc 4" w:uiPriority="39" w:semiHidden="1" w:unhideWhenUsed="1"/>
+    <w:lsdException w:name="toc 5" w:uiPriority="39" w:semiHidden="1" w:unhideWhenUsed="1"/>
+    <w:lsdException w:name="toc 6" w:uiPriority="39" w:semiHidden="1" w:unhideWhenUsed="1"/>
+    <w:lsdException w:name="toc 7" w:uiPriority="39" w:semiHidden="1" w:unhideWhenUsed="1"/>
+    <w:lsdException w:name="toc 8" w:uiPriority="39" w:semiHidden="1" w:unhideWhenUsed="1"/>
+    <w:lsdException w:name="toc 9" w:uiPriority="39" w:semiHidden="1" w:unhideWhenUsed="1"/>
     <w:lsdException w:name="Normal Indent" w:semiHidden="1" w:unhideWhenUsed="1"/>
     <w:lsdException w:name="footnote text" w:semiHidden="1" w:unhideWhenUsed="1"/>
     <w:lsdException w:name="annotation text" w:semiHidden="1" w:unhideWhenUsed="1"/>
     <w:lsdException w:name="header" w:semiHidden="1" w:unhideWhenUsed="1"/>
     <w:lsdException w:name="footer" w:semiHidden="1" w:unhideWhenUsed="1"/>
     <w:lsdException w:name="index heading" w:semiHidden="1" w:unhideWhenUsed="1"/>
-    <w:lsdException w:name="caption" w:semiHidden="1" w:uiPriority="35" w:unhideWhenUsed="1" w:qFormat="1"/>
+    <w:lsdException w:name="caption" w:uiPriority="35" w:semiHidden="1" w:unhideWhenUsed="1" w:qFormat="1"/>
     <w:lsdException w:name="table of figures" w:semiHidden="1" w:unhideWhenUsed="1"/>
     <w:lsdException w:name="envelope address" w:semiHidden="1" w:unhideWhenUsed="1"/>
     <w:lsdException w:name="envelope return" w:semiHidden="1" w:unhideWhenUsed="1"/>
@@ -3973,7 +3772,7 @@
     <w:lsdException w:name="Title" w:uiPriority="10" w:qFormat="1"/>
     <w:lsdException w:name="Closing" w:semiHidden="1" w:unhideWhenUsed="1"/>
     <w:lsdException w:name="Signature" w:semiHidden="1" w:unhideWhenUsed="1"/>
-    <w:lsdException w:name="Default Paragraph Font" w:semiHidden="1" w:uiPriority="1" w:unhideWhenUsed="1"/>
+    <w:lsdException w:name="Default Paragraph Font" w:uiPriority="1" w:semiHidden="1" w:unhideWhenUsed="1"/>
     <w:lsdException w:name="Body Text" w:semiHidden="1" w:unhideWhenUsed="1"/>
     <w:lsdException w:name="Body Text Indent" w:semiHidden="1" w:unhideWhenUsed="1"/>
     <w:lsdException w:name="List Continue" w:semiHidden="1" w:unhideWhenUsed="1"/>
@@ -4173,8 +3972,8 @@
     <w:lsdException w:name="Subtle Reference" w:uiPriority="31" w:qFormat="1"/>
     <w:lsdException w:name="Intense Reference" w:uiPriority="32" w:qFormat="1"/>
     <w:lsdException w:name="Book Title" w:uiPriority="33" w:qFormat="1"/>
-    <w:lsdException w:name="Bibliography" w:semiHidden="1" w:uiPriority="37" w:unhideWhenUsed="1"/>
-    <w:lsdException w:name="TOC Heading" w:semiHidden="1" w:uiPriority="39" w:unhideWhenUsed="1" w:qFormat="1"/>
+    <w:lsdException w:name="Bibliography" w:uiPriority="37" w:semiHidden="1" w:unhideWhenUsed="1"/>
+    <w:lsdException w:name="TOC Heading" w:uiPriority="39" w:semiHidden="1" w:unhideWhenUsed="1" w:qFormat="1"/>
     <w:lsdException w:name="Plain Table 1" w:uiPriority="41"/>
     <w:lsdException w:name="Plain Table 2" w:uiPriority="42"/>
     <w:lsdException w:name="Plain Table 3" w:uiPriority="43"/>
@@ -4285,90 +4084,68 @@
     <w:lsdException w:name="Unresolved Mention" w:semiHidden="1" w:unhideWhenUsed="1"/>
     <w:lsdException w:name="Smart Link" w:semiHidden="1" w:unhideWhenUsed="1"/>
   </w:latentStyles>
-  <w:style w:type="paragraph" w:default="1" w:styleId="a">
+  <w:style w:type="paragraph" w:styleId="Normal" w:default="1">
     <w:name w:val="Normal"/>
     <w:qFormat/>
     <w:pPr>
-      <w:widowControl w:val="0"/>
+      <w:widowControl w:val="false"/>
+      <w:suppressAutoHyphens w:val="true"/>
+      <w:bidi w:val="0"/>
+      <w:spacing w:before="0" w:after="0"/>
+      <w:jc w:val="left"/>
     </w:pPr>
     <w:rPr>
-      <w:rFonts w:ascii="Arial" w:eastAsia="Arial" w:hAnsi="Arial" w:cs="Arial"/>
+      <w:rFonts w:ascii="Arial" w:hAnsi="Arial" w:eastAsia="Arial" w:cs="Arial"/>
+      <w:color w:val="auto"/>
+      <w:kern w:val="0"/>
+      <w:sz w:val="22"/>
+      <w:szCs w:val="22"/>
+      <w:lang w:val="ms-MY" w:eastAsia="en-US" w:bidi="ar-SA"/>
+    </w:rPr>
+  </w:style>
+  <w:style w:type="character" w:styleId="DefaultParagraphFont" w:default="1">
+    <w:name w:val="Default Paragraph Font"/>
+    <w:uiPriority w:val="1"/>
+    <w:semiHidden/>
+    <w:unhideWhenUsed/>
+    <w:qFormat/>
+    <w:rPr/>
+  </w:style>
+  <w:style w:type="character" w:styleId="Style14" w:customStyle="1">
+    <w:name w:val="Верхний колонтитул Знак"/>
+    <w:basedOn w:val="DefaultParagraphFont"/>
+    <w:qFormat/>
+    <w:rPr>
+      <w:rFonts w:ascii="Arial" w:hAnsi="Arial" w:eastAsia="Arial" w:cs="Arial"/>
       <w:lang w:val="ms-MY"/>
     </w:rPr>
   </w:style>
-  <w:style w:type="character" w:default="1" w:styleId="a0">
-    <w:name w:val="Default Paragraph Font"/>
-    <w:uiPriority w:val="1"/>
-    <w:unhideWhenUsed/>
-  </w:style>
-  <w:style w:type="table" w:default="1" w:styleId="a1">
-    <w:name w:val="Normal Table"/>
-    <w:uiPriority w:val="99"/>
-    <w:semiHidden/>
-    <w:unhideWhenUsed/>
-    <w:tblPr>
-      <w:tblInd w:w="0" w:type="dxa"/>
-      <w:tblCellMar>
-        <w:top w:w="0" w:type="dxa"/>
-        <w:left w:w="108" w:type="dxa"/>
-        <w:bottom w:w="0" w:type="dxa"/>
-        <w:right w:w="108" w:type="dxa"/>
-      </w:tblCellMar>
-    </w:tblPr>
-  </w:style>
-  <w:style w:type="numbering" w:default="1" w:styleId="a2">
-    <w:name w:val="No List"/>
-    <w:uiPriority w:val="99"/>
-    <w:semiHidden/>
-    <w:unhideWhenUsed/>
-  </w:style>
-  <w:style w:type="character" w:customStyle="1" w:styleId="a3">
-    <w:name w:val="Верхний колонтитул Знак"/>
-    <w:basedOn w:val="a0"/>
-    <w:link w:val="a4"/>
-    <w:uiPriority w:val="99"/>
+  <w:style w:type="character" w:styleId="Style15" w:customStyle="1">
+    <w:name w:val="Нижний колонтитул Знак"/>
+    <w:basedOn w:val="DefaultParagraphFont"/>
     <w:qFormat/>
-    <w:rsid w:val="0037397C"/>
     <w:rPr>
-      <w:rFonts w:ascii="Arial" w:eastAsia="Arial" w:hAnsi="Arial" w:cs="Arial"/>
+      <w:rFonts w:ascii="Arial" w:hAnsi="Arial" w:eastAsia="Arial" w:cs="Arial"/>
       <w:lang w:val="ms-MY"/>
     </w:rPr>
   </w:style>
-  <w:style w:type="character" w:customStyle="1" w:styleId="a5">
-    <w:name w:val="Нижний колонтитул Знак"/>
-    <w:basedOn w:val="a0"/>
-    <w:link w:val="a6"/>
-    <w:uiPriority w:val="99"/>
+  <w:style w:type="character" w:styleId="Style16" w:customStyle="1">
+    <w:name w:val="Основной текст Знак"/>
+    <w:basedOn w:val="DefaultParagraphFont"/>
     <w:qFormat/>
-    <w:rsid w:val="0037397C"/>
     <w:rPr>
-      <w:rFonts w:ascii="Arial" w:eastAsia="Arial" w:hAnsi="Arial" w:cs="Arial"/>
-      <w:lang w:val="ms-MY"/>
-    </w:rPr>
-  </w:style>
-  <w:style w:type="character" w:customStyle="1" w:styleId="a7">
-    <w:name w:val="Основной текст Знак"/>
-    <w:basedOn w:val="a0"/>
-    <w:link w:val="a8"/>
-    <w:uiPriority w:val="1"/>
-    <w:qFormat/>
-    <w:rsid w:val="005E1871"/>
-    <w:rPr>
-      <w:rFonts w:ascii="Microsoft Sans Serif" w:eastAsia="Microsoft Sans Serif" w:hAnsi="Microsoft Sans Serif" w:cs="Microsoft Sans Serif"/>
+      <w:rFonts w:ascii="Microsoft Sans Serif" w:hAnsi="Microsoft Sans Serif" w:eastAsia="Microsoft Sans Serif" w:cs="Microsoft Sans Serif"/>
       <w:sz w:val="18"/>
       <w:szCs w:val="18"/>
       <w:lang w:val="ms-MY"/>
     </w:rPr>
   </w:style>
-  <w:style w:type="character" w:customStyle="1" w:styleId="a9">
+  <w:style w:type="character" w:styleId="Style17" w:customStyle="1">
     <w:name w:val="Заголовок Знак"/>
-    <w:basedOn w:val="a0"/>
-    <w:link w:val="aa"/>
-    <w:uiPriority w:val="10"/>
+    <w:basedOn w:val="DefaultParagraphFont"/>
     <w:qFormat/>
-    <w:rsid w:val="00733FFB"/>
     <w:rPr>
-      <w:rFonts w:ascii="Arial" w:eastAsia="Arial" w:hAnsi="Arial" w:cs="Arial"/>
+      <w:rFonts w:ascii="Arial" w:hAnsi="Arial" w:eastAsia="Arial" w:cs="Arial"/>
       <w:b/>
       <w:bCs/>
       <w:sz w:val="52"/>
@@ -4376,46 +4153,43 @@
       <w:lang w:val="ms-MY"/>
     </w:rPr>
   </w:style>
-  <w:style w:type="paragraph" w:styleId="aa">
-    <w:name w:val="Title"/>
-    <w:basedOn w:val="a"/>
-    <w:next w:val="a8"/>
-    <w:link w:val="a9"/>
-    <w:uiPriority w:val="10"/>
+  <w:style w:type="paragraph" w:styleId="Style18">
+    <w:name w:val="Заголовок"/>
+    <w:basedOn w:val="Normal"/>
+    <w:next w:val="BodyText"/>
     <w:qFormat/>
     <w:pPr>
-      <w:spacing w:before="83"/>
-      <w:ind w:left="3"/>
+      <w:keepNext w:val="true"/>
+      <w:spacing w:before="240" w:after="120"/>
     </w:pPr>
     <w:rPr>
-      <w:b/>
-      <w:bCs/>
-      <w:sz w:val="52"/>
-      <w:szCs w:val="52"/>
+      <w:rFonts w:ascii="Liberation Sans" w:hAnsi="Liberation Sans" w:eastAsia="Microsoft YaHei" w:cs="Arial"/>
+      <w:sz w:val="28"/>
+      <w:szCs w:val="28"/>
     </w:rPr>
   </w:style>
-  <w:style w:type="paragraph" w:styleId="a8">
+  <w:style w:type="paragraph" w:styleId="BodyText">
     <w:name w:val="Body Text"/>
-    <w:basedOn w:val="a"/>
-    <w:link w:val="a7"/>
-    <w:uiPriority w:val="1"/>
-    <w:qFormat/>
+    <w:basedOn w:val="Normal"/>
+    <w:link w:val="Style16"/>
+    <w:pPr/>
     <w:rPr>
-      <w:rFonts w:ascii="Microsoft Sans Serif" w:eastAsia="Microsoft Sans Serif" w:hAnsi="Microsoft Sans Serif" w:cs="Microsoft Sans Serif"/>
+      <w:rFonts w:ascii="Microsoft Sans Serif" w:hAnsi="Microsoft Sans Serif" w:eastAsia="Microsoft Sans Serif" w:cs="Microsoft Sans Serif"/>
       <w:sz w:val="18"/>
       <w:szCs w:val="18"/>
     </w:rPr>
   </w:style>
-  <w:style w:type="paragraph" w:styleId="ab">
+  <w:style w:type="paragraph" w:styleId="List">
     <w:name w:val="List"/>
-    <w:basedOn w:val="a8"/>
+    <w:basedOn w:val="BodyText"/>
+    <w:pPr/>
     <w:rPr>
       <w:rFonts w:cs="Arial"/>
     </w:rPr>
   </w:style>
-  <w:style w:type="paragraph" w:styleId="ac">
+  <w:style w:type="paragraph" w:styleId="Caption">
     <w:name w:val="caption"/>
-    <w:basedOn w:val="a"/>
+    <w:basedOn w:val="Normal"/>
     <w:qFormat/>
     <w:pPr>
       <w:suppressLineNumbers/>
@@ -4428,136 +4202,216 @@
       <w:szCs w:val="24"/>
     </w:rPr>
   </w:style>
-  <w:style w:type="paragraph" w:styleId="ad">
-    <w:name w:val="index heading"/>
-    <w:basedOn w:val="a"/>
+  <w:style w:type="paragraph" w:styleId="Style19">
+    <w:name w:val="Указатель"/>
+    <w:basedOn w:val="Normal"/>
     <w:qFormat/>
     <w:pPr>
       <w:suppressLineNumbers/>
     </w:pPr>
+    <w:rPr>
+      <w:rFonts w:cs="Arial"/>
+    </w:rPr>
   </w:style>
-  <w:style w:type="paragraph" w:styleId="ae">
+  <w:style w:type="paragraph" w:styleId="user">
+    <w:name w:val="Заголовок (user)"/>
+    <w:basedOn w:val="Normal"/>
+    <w:next w:val="BodyText"/>
+    <w:qFormat/>
+    <w:pPr>
+      <w:keepNext w:val="true"/>
+      <w:spacing w:before="240" w:after="120"/>
+    </w:pPr>
+    <w:rPr>
+      <w:rFonts w:ascii="Liberation Sans" w:hAnsi="Liberation Sans" w:eastAsia="Microsoft YaHei" w:cs="Arial"/>
+      <w:sz w:val="28"/>
+      <w:szCs w:val="28"/>
+    </w:rPr>
+  </w:style>
+  <w:style w:type="paragraph" w:styleId="user1">
+    <w:name w:val="Указатель (user)"/>
+    <w:basedOn w:val="Normal"/>
+    <w:qFormat/>
+    <w:pPr>
+      <w:suppressLineNumbers/>
+    </w:pPr>
+    <w:rPr>
+      <w:rFonts w:cs="Arial"/>
+    </w:rPr>
+  </w:style>
+  <w:style w:type="paragraph" w:styleId="Title">
+    <w:name w:val="Title"/>
+    <w:basedOn w:val="Normal"/>
+    <w:next w:val="BodyText"/>
+    <w:link w:val="Style17"/>
+    <w:uiPriority w:val="10"/>
+    <w:qFormat/>
+    <w:pPr>
+      <w:spacing w:before="83" w:after="0"/>
+      <w:ind w:left="3"/>
+    </w:pPr>
+    <w:rPr>
+      <w:b/>
+      <w:bCs/>
+      <w:sz w:val="52"/>
+      <w:szCs w:val="52"/>
+    </w:rPr>
+  </w:style>
+  <w:style w:type="paragraph" w:styleId="IndexHeading">
+    <w:name w:val="index heading"/>
+    <w:basedOn w:val="Normal"/>
+    <w:pPr>
+      <w:suppressLineNumbers/>
+    </w:pPr>
+    <w:rPr/>
+  </w:style>
+  <w:style w:type="paragraph" w:styleId="ListParagraph">
     <w:name w:val="List Paragraph"/>
-    <w:basedOn w:val="a"/>
-    <w:uiPriority w:val="1"/>
+    <w:basedOn w:val="Normal"/>
+    <w:qFormat/>
+    <w:pPr/>
+    <w:rPr/>
+  </w:style>
+  <w:style w:type="paragraph" w:styleId="TableParagraph" w:customStyle="1">
+    <w:name w:val="Table Paragraph"/>
+    <w:basedOn w:val="Normal"/>
+    <w:qFormat/>
+    <w:pPr/>
+    <w:rPr/>
+  </w:style>
+  <w:style w:type="paragraph" w:styleId="user2" w:customStyle="1">
+    <w:name w:val="Колонтитулы (user)"/>
+    <w:basedOn w:val="Normal"/>
+    <w:qFormat/>
+    <w:pPr/>
+    <w:rPr/>
+  </w:style>
+  <w:style w:type="paragraph" w:styleId="Style20" w:customStyle="1">
+    <w:name w:val="Колонтитулы"/>
+    <w:basedOn w:val="Normal"/>
+    <w:qFormat/>
+    <w:pPr/>
+    <w:rPr/>
+  </w:style>
+  <w:style w:type="paragraph" w:styleId="Header">
+    <w:name w:val="header"/>
+    <w:basedOn w:val="Normal"/>
+    <w:link w:val="Style14"/>
+    <w:pPr>
+      <w:tabs>
+        <w:tab w:val="clear" w:pos="720"/>
+        <w:tab w:val="center" w:pos="4677" w:leader="none"/>
+        <w:tab w:val="right" w:pos="9355" w:leader="none"/>
+      </w:tabs>
+    </w:pPr>
+    <w:rPr/>
+  </w:style>
+  <w:style w:type="paragraph" w:styleId="Footer">
+    <w:name w:val="footer"/>
+    <w:basedOn w:val="Normal"/>
+    <w:link w:val="Style15"/>
+    <w:pPr>
+      <w:tabs>
+        <w:tab w:val="clear" w:pos="720"/>
+        <w:tab w:val="center" w:pos="4677" w:leader="none"/>
+        <w:tab w:val="right" w:pos="9355" w:leader="none"/>
+      </w:tabs>
+    </w:pPr>
+    <w:rPr/>
+  </w:style>
+  <w:style w:type="paragraph" w:styleId="Style21" w:customStyle="1">
+    <w:name w:val="Содержимое таблицы"/>
+    <w:basedOn w:val="Normal"/>
+    <w:qFormat/>
+    <w:pPr>
+      <w:suppressLineNumbers/>
+    </w:pPr>
+    <w:rPr/>
+  </w:style>
+  <w:style w:type="paragraph" w:styleId="user3">
+    <w:name w:val="Содержимое таблицы (user)"/>
+    <w:basedOn w:val="Normal"/>
+    <w:qFormat/>
+    <w:pPr>
+      <w:widowControl w:val="false"/>
+      <w:suppressLineNumbers/>
+    </w:pPr>
+    <w:rPr/>
+  </w:style>
+  <w:style w:type="paragraph" w:styleId="user4">
+    <w:name w:val="Заголовок таблицы (user)"/>
+    <w:basedOn w:val="user3"/>
+    <w:qFormat/>
+    <w:pPr>
+      <w:suppressLineNumbers/>
+      <w:jc w:val="center"/>
+    </w:pPr>
+    <w:rPr>
+      <w:b/>
+      <w:bCs/>
+    </w:rPr>
+  </w:style>
+  <w:style w:type="numbering" w:styleId="user5" w:customStyle="1">
+    <w:name w:val="Без списка (user)"/>
     <w:qFormat/>
   </w:style>
-  <w:style w:type="paragraph" w:customStyle="1" w:styleId="TableParagraph">
-    <w:name w:val="Table Paragraph"/>
-    <w:basedOn w:val="a"/>
-    <w:uiPriority w:val="1"/>
+  <w:style w:type="numbering" w:styleId="Style22" w:customStyle="1">
+    <w:name w:val="Без списка"/>
     <w:qFormat/>
   </w:style>
-  <w:style w:type="paragraph" w:customStyle="1" w:styleId="af">
-    <w:name w:val="Колонтитулы"/>
-    <w:basedOn w:val="a"/>
-    <w:qFormat/>
-  </w:style>
-  <w:style w:type="paragraph" w:styleId="a4">
-    <w:name w:val="header"/>
-    <w:basedOn w:val="a"/>
-    <w:link w:val="a3"/>
-    <w:uiPriority w:val="99"/>
-    <w:unhideWhenUsed/>
-    <w:rsid w:val="0037397C"/>
-    <w:pPr>
-      <w:tabs>
-        <w:tab w:val="center" w:pos="4677"/>
-        <w:tab w:val="right" w:pos="9355"/>
-      </w:tabs>
-    </w:pPr>
-  </w:style>
-  <w:style w:type="paragraph" w:styleId="a6">
-    <w:name w:val="footer"/>
-    <w:basedOn w:val="a"/>
-    <w:link w:val="a5"/>
-    <w:uiPriority w:val="99"/>
-    <w:unhideWhenUsed/>
-    <w:rsid w:val="0037397C"/>
-    <w:pPr>
-      <w:tabs>
-        <w:tab w:val="center" w:pos="4677"/>
-        <w:tab w:val="right" w:pos="9355"/>
-      </w:tabs>
-    </w:pPr>
-  </w:style>
-  <w:style w:type="numbering" w:customStyle="1" w:styleId="af0">
-    <w:name w:val="Без списка"/>
+  <w:style w:type="table" w:default="1" w:styleId="a1">
+    <w:name w:val="Normal Table"/>
     <w:uiPriority w:val="99"/>
     <w:semiHidden/>
     <w:unhideWhenUsed/>
-    <w:qFormat/>
-  </w:style>
-  <w:style w:type="table" w:customStyle="1" w:styleId="TableNormal">
-    <w:name w:val="Table Normal"/>
-    <w:uiPriority w:val="2"/>
-    <w:semiHidden/>
-    <w:unhideWhenUsed/>
-    <w:qFormat/>
     <w:tblPr>
       <w:tblCellMar>
         <w:top w:w="0" w:type="dxa"/>
-        <w:left w:w="0" w:type="dxa"/>
+        <w:left w:w="108" w:type="dxa"/>
         <w:bottom w:w="0" w:type="dxa"/>
-        <w:right w:w="0" w:type="dxa"/>
+        <w:right w:w="108" w:type="dxa"/>
       </w:tblCellMar>
-    </w:tblPr>
-  </w:style>
-  <w:style w:type="table" w:styleId="af1">
-    <w:name w:val="Table Grid"/>
-    <w:basedOn w:val="a1"/>
-    <w:uiPriority w:val="39"/>
-    <w:rsid w:val="00846437"/>
-    <w:tblPr>
-      <w:tblBorders>
-        <w:top w:val="single" w:sz="4" w:space="0" w:color="auto"/>
-        <w:left w:val="single" w:sz="4" w:space="0" w:color="auto"/>
-        <w:bottom w:val="single" w:sz="4" w:space="0" w:color="auto"/>
-        <w:right w:val="single" w:sz="4" w:space="0" w:color="auto"/>
-        <w:insideH w:val="single" w:sz="4" w:space="0" w:color="auto"/>
-        <w:insideV w:val="single" w:sz="4" w:space="0" w:color="auto"/>
-      </w:tblBorders>
     </w:tblPr>
   </w:style>
 </w:styles>
 </file>
 
 <file path=word/theme/theme1.xml><?xml version="1.0" encoding="utf-8"?>
-<a:theme xmlns:a="http://schemas.openxmlformats.org/drawingml/2006/main" name="Office Theme">
+<a:theme xmlns:a="http://schemas.openxmlformats.org/drawingml/2006/main" xmlns:r="http://schemas.openxmlformats.org/officeDocument/2006/relationships" name="Office Theme">
   <a:themeElements>
     <a:clrScheme name="Office">
       <a:dk1>
         <a:srgbClr val="000000"/>
       </a:dk1>
       <a:lt1>
-        <a:srgbClr val="FFFFFF"/>
+        <a:srgbClr val="ffffff"/>
       </a:lt1>
       <a:dk2>
-        <a:srgbClr val="1F497D"/>
+        <a:srgbClr val="1f497d"/>
       </a:dk2>
       <a:lt2>
-        <a:srgbClr val="EEECE1"/>
+        <a:srgbClr val="eeece1"/>
       </a:lt2>
       <a:accent1>
-        <a:srgbClr val="4F81BD"/>
+        <a:srgbClr val="4f81bd"/>
       </a:accent1>
       <a:accent2>
-        <a:srgbClr val="C0504D"/>
+        <a:srgbClr val="c0504d"/>
       </a:accent2>
       <a:accent3>
-        <a:srgbClr val="9BBB59"/>
+        <a:srgbClr val="9bbb59"/>
       </a:accent3>
       <a:accent4>
-        <a:srgbClr val="8064A2"/>
+        <a:srgbClr val="8064a2"/>
       </a:accent4>
       <a:accent5>
-        <a:srgbClr val="4BACC6"/>
+        <a:srgbClr val="4bacc6"/>
       </a:accent5>
       <a:accent6>
-        <a:srgbClr val="F79646"/>
+        <a:srgbClr val="f79646"/>
       </a:accent6>
       <a:hlink>
-        <a:srgbClr val="0000FF"/>
+        <a:srgbClr val="0000ff"/>
       </a:hlink>
       <a:folHlink>
         <a:srgbClr val="800080"/>
@@ -4565,14 +4419,14 @@
     </a:clrScheme>
     <a:fontScheme name="Office">
       <a:majorFont>
-        <a:latin typeface="Cambria"/>
-        <a:ea typeface=""/>
-        <a:cs typeface=""/>
+        <a:latin typeface="Arial" pitchFamily="0" charset="1"/>
+        <a:ea typeface="DejaVu Sans" pitchFamily="0" charset="1"/>
+        <a:cs typeface="DejaVu Sans" pitchFamily="0" charset="1"/>
       </a:majorFont>
       <a:minorFont>
-        <a:latin typeface="Calibri"/>
-        <a:ea typeface=""/>
-        <a:cs typeface=""/>
+        <a:latin typeface="Arial" pitchFamily="0" charset="1"/>
+        <a:ea typeface="DejaVu Sans" pitchFamily="0" charset="1"/>
+        <a:cs typeface="DejaVu Sans" pitchFamily="0" charset="1"/>
       </a:minorFont>
     </a:fontScheme>
     <a:fmtScheme>
@@ -4580,58 +4434,25 @@
         <a:solidFill>
           <a:schemeClr val="phClr"/>
         </a:solidFill>
-        <a:gradFill>
-          <a:gsLst>
-            <a:gs pos="0">
-              <a:schemeClr val="phClr">
-                <a:tint val="50000"/>
-              </a:schemeClr>
-            </a:gs>
-            <a:gs pos="35000">
-              <a:schemeClr val="phClr">
-                <a:tint val="37000"/>
-              </a:schemeClr>
-            </a:gs>
-            <a:gs pos="100000">
-              <a:schemeClr val="phClr">
-                <a:tint val="15000"/>
-              </a:schemeClr>
-            </a:gs>
-          </a:gsLst>
-          <a:lin ang="16200000" scaled="1"/>
-          <a:tileRect/>
-        </a:gradFill>
-        <a:gradFill>
-          <a:gsLst>
-            <a:gs pos="0">
-              <a:schemeClr val="phClr">
-                <a:shade val="51000"/>
-              </a:schemeClr>
-            </a:gs>
-            <a:gs pos="80000">
-              <a:schemeClr val="phClr">
-                <a:shade val="93000"/>
-              </a:schemeClr>
-            </a:gs>
-            <a:gs pos="100000">
-              <a:schemeClr val="phClr">
-                <a:shade val="94000"/>
-              </a:schemeClr>
-            </a:gs>
-          </a:gsLst>
-          <a:lin ang="16200000" scaled="0"/>
-          <a:tileRect/>
-        </a:gradFill>
+        <a:solidFill>
+          <a:schemeClr val="phClr"/>
+        </a:solidFill>
+        <a:solidFill>
+          <a:schemeClr val="phClr"/>
+        </a:solidFill>
       </a:fillStyleLst>
       <a:lnStyleLst>
-        <a:ln w="9525" cap="flat" cmpd="sng" algn="ctr">
+        <a:ln w="6350" cap="flat" cmpd="sng" algn="ctr">
           <a:prstDash val="solid"/>
+          <a:miter/>
         </a:ln>
-        <a:ln w="25400" cap="flat" cmpd="sng" algn="ctr">
+        <a:ln w="6350" cap="flat" cmpd="sng" algn="ctr">
           <a:prstDash val="solid"/>
+          <a:miter/>
         </a:ln>
-        <a:ln w="38100" cap="flat" cmpd="sng" algn="ctr">
+        <a:ln w="6350" cap="flat" cmpd="sng" algn="ctr">
           <a:prstDash val="solid"/>
+          <a:miter/>
         </a:ln>
       </a:lnStyleLst>
       <a:effectStyleLst>
@@ -4649,64 +4470,14 @@
         <a:solidFill>
           <a:schemeClr val="phClr"/>
         </a:solidFill>
-        <a:gradFill>
-          <a:gsLst>
-            <a:gs pos="0">
-              <a:schemeClr val="phClr">
-                <a:tint val="40000"/>
-              </a:schemeClr>
-            </a:gs>
-            <a:gs pos="40000">
-              <a:schemeClr val="phClr">
-                <a:tint val="45000"/>
-                <a:shade val="99000"/>
-              </a:schemeClr>
-            </a:gs>
-            <a:gs pos="100000">
-              <a:schemeClr val="phClr">
-                <a:shade val="20000"/>
-              </a:schemeClr>
-            </a:gs>
-          </a:gsLst>
-          <a:path path="circle">
-            <a:fillToRect l="50000" t="-80000" r="50000" b="180000"/>
-          </a:path>
-          <a:tileRect/>
-        </a:gradFill>
-        <a:gradFill>
-          <a:gsLst>
-            <a:gs pos="0">
-              <a:schemeClr val="phClr">
-                <a:tint val="80000"/>
-              </a:schemeClr>
-            </a:gs>
-            <a:gs pos="100000">
-              <a:schemeClr val="phClr">
-                <a:shade val="30000"/>
-              </a:schemeClr>
-            </a:gs>
-          </a:gsLst>
-          <a:path path="circle">
-            <a:fillToRect l="50000" t="50000" r="50000" b="50000"/>
-          </a:path>
-          <a:tileRect/>
-        </a:gradFill>
+        <a:solidFill>
+          <a:schemeClr val="phClr"/>
+        </a:solidFill>
+        <a:solidFill>
+          <a:schemeClr val="phClr"/>
+        </a:solidFill>
       </a:bgFillStyleLst>
     </a:fmtScheme>
   </a:themeElements>
-  <a:objectDefaults/>
-  <a:extraClrSchemeLst/>
 </a:theme>
-</file>
-
-<file path=customXml/item1.xml><?xml version="1.0" encoding="utf-8"?>
-<b:Sources xmlns:b="http://schemas.openxmlformats.org/officeDocument/2006/bibliography" xmlns="http://schemas.openxmlformats.org/officeDocument/2006/bibliography" SelectedStyle="\APASixthEditionOfficeOnline.xsl" StyleName="APA" Version="6"/>
-</file>
-
-<file path=customXml/itemProps1.xml><?xml version="1.0" encoding="utf-8"?>
-<ds:datastoreItem xmlns:ds="http://schemas.openxmlformats.org/officeDocument/2006/customXml" ds:itemID="{4EF5A99D-717D-4D42-9937-BBF806E19B8E}">
-  <ds:schemaRefs>
-    <ds:schemaRef ds:uri="http://schemas.openxmlformats.org/officeDocument/2006/bibliography"/>
-  </ds:schemaRefs>
-</ds:datastoreItem>
 </file>
</xml_diff>

<commit_message>
Update DOCX template formatting for improved layout consistency
- Adjusted spacing between the PIN code and QR code fields in the DOCX template to enhance visual clarity and presentation.
- Maintained overall formatting improvements to ensure a polished document output.
</commit_message>
<xml_diff>
--- a/templates/docx_templates/template.docx
+++ b/templates/docx_templates/template.docx
@@ -3216,7 +3216,7 @@
                 <w:szCs w:val="22"/>
                 <w:lang w:val="en-US"/>
               </w:rPr>
-              <w:t>{{pin_code}}{</w:t>
+              <w:t>{{pin_code}}                     {</w:t>
             </w:r>
             <w:r>
               <w:rPr>
@@ -4279,15 +4279,15 @@
     <w:pPr/>
     <w:rPr/>
   </w:style>
-  <w:style w:type="paragraph" w:styleId="user2" w:customStyle="1">
-    <w:name w:val="Колонтитулы (user)"/>
+  <w:style w:type="paragraph" w:styleId="Style20" w:customStyle="1">
+    <w:name w:val="Колонтитулы"/>
     <w:basedOn w:val="Normal"/>
     <w:qFormat/>
     <w:pPr/>
     <w:rPr/>
   </w:style>
-  <w:style w:type="paragraph" w:styleId="Style20" w:customStyle="1">
-    <w:name w:val="Колонтитулы"/>
+  <w:style w:type="paragraph" w:styleId="user2" w:customStyle="1">
+    <w:name w:val="Колонтитулы (user)"/>
     <w:basedOn w:val="Normal"/>
     <w:qFormat/>
     <w:pPr/>
@@ -4319,8 +4319,8 @@
     </w:pPr>
     <w:rPr/>
   </w:style>
-  <w:style w:type="paragraph" w:styleId="Style21" w:customStyle="1">
-    <w:name w:val="Содержимое таблицы"/>
+  <w:style w:type="paragraph" w:styleId="user3" w:customStyle="1">
+    <w:name w:val="Содержимое таблицы (user)"/>
     <w:basedOn w:val="Normal"/>
     <w:qFormat/>
     <w:pPr>
@@ -4328,8 +4328,8 @@
     </w:pPr>
     <w:rPr/>
   </w:style>
-  <w:style w:type="paragraph" w:styleId="user3">
-    <w:name w:val="Содержимое таблицы (user)"/>
+  <w:style w:type="paragraph" w:styleId="Style21">
+    <w:name w:val="Содержимое таблицы"/>
     <w:basedOn w:val="Normal"/>
     <w:qFormat/>
     <w:pPr>
@@ -4338,9 +4338,9 @@
     </w:pPr>
     <w:rPr/>
   </w:style>
-  <w:style w:type="paragraph" w:styleId="user4">
-    <w:name w:val="Заголовок таблицы (user)"/>
-    <w:basedOn w:val="user3"/>
+  <w:style w:type="paragraph" w:styleId="Style22">
+    <w:name w:val="Заголовок таблицы"/>
+    <w:basedOn w:val="Style21"/>
     <w:qFormat/>
     <w:pPr>
       <w:suppressLineNumbers/>
@@ -4351,12 +4351,12 @@
       <w:bCs/>
     </w:rPr>
   </w:style>
-  <w:style w:type="numbering" w:styleId="user5" w:customStyle="1">
-    <w:name w:val="Без списка (user)"/>
+  <w:style w:type="numbering" w:styleId="Style23" w:customStyle="1">
+    <w:name w:val="Без списка"/>
     <w:qFormat/>
   </w:style>
-  <w:style w:type="numbering" w:styleId="Style22" w:customStyle="1">
-    <w:name w:val="Без списка"/>
+  <w:style w:type="numbering" w:styleId="user4" w:customStyle="1">
+    <w:name w:val="Без списка (user)"/>
     <w:qFormat/>
   </w:style>
   <w:style w:type="table" w:default="1" w:styleId="a1">

</xml_diff>

<commit_message>
Refactor document generation and LibreOffice integration
- Updated converter.py to streamline the LibreOffice availability checks and improve error handling for document conversion.
- Enhanced logging for better traceability during the conversion process, including detailed error messages for common issues.
- Adjusted QR code generation in document_generator.py to ensure proper image format and error handling during saving.
- Improved overall code structure and readability across multiple files, including configuration and template adjustments for better layout consistency.
</commit_message>
<xml_diff>
--- a/templates/docx_templates/template.docx
+++ b/templates/docx_templates/template.docx
@@ -1,11 +1,10 @@
 
 <file path=word/document.xml><?xml version="1.0" encoding="utf-8"?>
-<w:document xmlns:o="urn:schemas-microsoft-com:office:office" xmlns:r="http://schemas.openxmlformats.org/officeDocument/2006/relationships" xmlns:v="urn:schemas-microsoft-com:vml" xmlns:w="http://schemas.openxmlformats.org/wordprocessingml/2006/main" xmlns:w10="urn:schemas-microsoft-com:office:word" xmlns:wp="http://schemas.openxmlformats.org/drawingml/2006/wordprocessingDrawing" xmlns:pic="http://schemas.openxmlformats.org/drawingml/2006/picture" xmlns:wps="http://schemas.microsoft.com/office/word/2010/wordprocessingShape" xmlns:wpg="http://schemas.microsoft.com/office/word/2010/wordprocessingGroup" xmlns:mc="http://schemas.openxmlformats.org/markup-compatibility/2006" xmlns:wp14="http://schemas.microsoft.com/office/word/2010/wordprocessingDrawing" xmlns:w14="http://schemas.microsoft.com/office/word/2010/wordml" xmlns:w15="http://schemas.microsoft.com/office/word/2012/wordml" mc:Ignorable="w14 wp14 w15">
+<w:document xmlns:wpc="http://schemas.microsoft.com/office/word/2010/wordprocessingCanvas" xmlns:cx="http://schemas.microsoft.com/office/drawing/2014/chartex" xmlns:cx1="http://schemas.microsoft.com/office/drawing/2015/9/8/chartex" xmlns:cx2="http://schemas.microsoft.com/office/drawing/2015/10/21/chartex" xmlns:cx3="http://schemas.microsoft.com/office/drawing/2016/5/9/chartex" xmlns:cx4="http://schemas.microsoft.com/office/drawing/2016/5/10/chartex" xmlns:cx5="http://schemas.microsoft.com/office/drawing/2016/5/11/chartex" xmlns:cx6="http://schemas.microsoft.com/office/drawing/2016/5/12/chartex" xmlns:cx7="http://schemas.microsoft.com/office/drawing/2016/5/13/chartex" xmlns:cx8="http://schemas.microsoft.com/office/drawing/2016/5/14/chartex" xmlns:mc="http://schemas.openxmlformats.org/markup-compatibility/2006" xmlns:aink="http://schemas.microsoft.com/office/drawing/2016/ink" xmlns:am3d="http://schemas.microsoft.com/office/drawing/2017/model3d" xmlns:o="urn:schemas-microsoft-com:office:office" xmlns:oel="http://schemas.microsoft.com/office/2019/extlst" xmlns:r="http://schemas.openxmlformats.org/officeDocument/2006/relationships" xmlns:m="http://schemas.openxmlformats.org/officeDocument/2006/math" xmlns:v="urn:schemas-microsoft-com:vml" xmlns:wp14="http://schemas.microsoft.com/office/word/2010/wordprocessingDrawing" xmlns:wp="http://schemas.openxmlformats.org/drawingml/2006/wordprocessingDrawing" xmlns:w10="urn:schemas-microsoft-com:office:word" xmlns:w="http://schemas.openxmlformats.org/wordprocessingml/2006/main" xmlns:w14="http://schemas.microsoft.com/office/word/2010/wordml" xmlns:w15="http://schemas.microsoft.com/office/word/2012/wordml" xmlns:w16cex="http://schemas.microsoft.com/office/word/2018/wordml/cex" xmlns:w16cid="http://schemas.microsoft.com/office/word/2016/wordml/cid" xmlns:w16="http://schemas.microsoft.com/office/word/2018/wordml" xmlns:w16du="http://schemas.microsoft.com/office/word/2023/wordml/word16du" xmlns:w16sdtdh="http://schemas.microsoft.com/office/word/2020/wordml/sdtdatahash" xmlns:w16sdtfl="http://schemas.microsoft.com/office/word/2024/wordml/sdtformatlock" xmlns:w16se="http://schemas.microsoft.com/office/word/2015/wordml/symex" xmlns:wpg="http://schemas.microsoft.com/office/word/2010/wordprocessingGroup" xmlns:wpi="http://schemas.microsoft.com/office/word/2010/wordprocessingInk" xmlns:wne="http://schemas.microsoft.com/office/word/2006/wordml" xmlns:wps="http://schemas.microsoft.com/office/word/2010/wordprocessingShape" mc:Ignorable="w14 w15 w16se w16cid w16 w16cex w16sdtdh w16sdtfl w16du wp14">
   <w:body>
     <w:p>
       <w:pPr>
-        <w:pStyle w:val="Normal"/>
-        <w:spacing w:lineRule="auto" w:line="242" w:before="81" w:after="0"/>
+        <w:spacing w:before="81" w:line="242" w:lineRule="auto"/>
         <w:ind w:left="76" w:right="190"/>
         <w:jc w:val="center"/>
         <w:rPr>
@@ -113,7 +112,6 @@
     </w:p>
     <w:p>
       <w:pPr>
-        <w:pStyle w:val="Normal"/>
         <w:jc w:val="center"/>
         <w:rPr>
           <w:b/>
@@ -138,24 +136,16 @@
     </w:p>
     <w:p>
       <w:pPr>
-        <w:pStyle w:val="Normal"/>
-        <w:spacing w:before="50" w:after="0"/>
+        <w:spacing w:before="50"/>
         <w:rPr>
           <w:b/>
           <w:sz w:val="27"/>
         </w:rPr>
       </w:pPr>
-      <w:r>
-        <w:rPr>
-          <w:b/>
-          <w:sz w:val="27"/>
-        </w:rPr>
-      </w:r>
     </w:p>
     <w:p>
       <w:pPr>
-        <w:pStyle w:val="Normal"/>
-        <w:spacing w:lineRule="exact" w:line="241"/>
+        <w:spacing w:line="241" w:lineRule="exact"/>
         <w:ind w:left="77" w:right="190"/>
         <w:jc w:val="center"/>
         <w:rPr>
@@ -203,8 +193,8 @@
     </w:p>
     <w:p>
       <w:pPr>
-        <w:pStyle w:val="BodyText"/>
-        <w:spacing w:lineRule="exact" w:line="204"/>
+        <w:pStyle w:val="a8"/>
+        <w:spacing w:line="204" w:lineRule="exact"/>
         <w:ind w:left="77" w:right="190"/>
         <w:jc w:val="center"/>
         <w:rPr>
@@ -213,7 +203,6 @@
         </w:rPr>
       </w:pPr>
       <w:r>
-        <w:rPr/>
         <w:t>(qaysi</w:t>
       </w:r>
       <w:r>
@@ -223,7 +212,6 @@
         <w:t xml:space="preserve"> </w:t>
       </w:r>
       <w:r>
-        <w:rPr/>
         <w:t>muassasa</w:t>
       </w:r>
       <w:r>
@@ -233,7 +221,6 @@
         <w:t xml:space="preserve"> </w:t>
       </w:r>
       <w:r>
-        <w:rPr/>
         <w:t>tomonidan</w:t>
       </w:r>
       <w:r>
@@ -252,16 +239,13 @@
     <w:tbl>
       <w:tblPr>
         <w:tblW w:w="10764" w:type="dxa"/>
-        <w:jc w:val="left"/>
         <w:tblInd w:w="34" w:type="dxa"/>
         <w:tblLayout w:type="fixed"/>
         <w:tblCellMar>
-          <w:top w:w="0" w:type="dxa"/>
           <w:left w:w="7" w:type="dxa"/>
-          <w:bottom w:w="0" w:type="dxa"/>
           <w:right w:w="7" w:type="dxa"/>
         </w:tblCellMar>
-        <w:tblLook w:firstRow="0" w:noVBand="0" w:lastRow="0" w:firstColumn="0" w:lastColumn="0" w:noHBand="0" w:val="0000"/>
+        <w:tblLook w:val="0000" w:firstRow="0" w:lastRow="0" w:firstColumn="0" w:lastColumn="0" w:noHBand="0" w:noVBand="0"/>
       </w:tblPr>
       <w:tblGrid>
         <w:gridCol w:w="540"/>
@@ -271,7 +255,7 @@
       </w:tblGrid>
       <w:tr>
         <w:trPr>
-          <w:trHeight w:val="1979" w:hRule="atLeast"/>
+          <w:trHeight w:val="1979"/>
         </w:trPr>
         <w:tc>
           <w:tcPr>
@@ -291,43 +275,25 @@
                 <w:sz w:val="21"/>
               </w:rPr>
             </w:pPr>
-            <w:r>
-              <w:rPr>
-                <w:rFonts w:ascii="Microsoft Sans Serif" w:hAnsi="Microsoft Sans Serif"/>
-                <w:sz w:val="21"/>
-              </w:rPr>
-            </w:r>
-          </w:p>
-          <w:p>
-            <w:pPr>
-              <w:pStyle w:val="TableParagraph"/>
-              <w:rPr>
-                <w:rFonts w:ascii="Microsoft Sans Serif" w:hAnsi="Microsoft Sans Serif"/>
-                <w:sz w:val="21"/>
-              </w:rPr>
-            </w:pPr>
-            <w:r>
-              <w:rPr>
-                <w:rFonts w:ascii="Microsoft Sans Serif" w:hAnsi="Microsoft Sans Serif"/>
-                <w:sz w:val="21"/>
-              </w:rPr>
-            </w:r>
-          </w:p>
-          <w:p>
-            <w:pPr>
-              <w:pStyle w:val="TableParagraph"/>
-              <w:spacing w:before="158" w:after="0"/>
-              <w:rPr>
-                <w:rFonts w:ascii="Microsoft Sans Serif" w:hAnsi="Microsoft Sans Serif"/>
-                <w:sz w:val="21"/>
-              </w:rPr>
-            </w:pPr>
-            <w:r>
-              <w:rPr>
-                <w:rFonts w:ascii="Microsoft Sans Serif" w:hAnsi="Microsoft Sans Serif"/>
-                <w:sz w:val="21"/>
-              </w:rPr>
-            </w:r>
+          </w:p>
+          <w:p>
+            <w:pPr>
+              <w:pStyle w:val="TableParagraph"/>
+              <w:rPr>
+                <w:rFonts w:ascii="Microsoft Sans Serif" w:hAnsi="Microsoft Sans Serif"/>
+                <w:sz w:val="21"/>
+              </w:rPr>
+            </w:pPr>
+          </w:p>
+          <w:p>
+            <w:pPr>
+              <w:pStyle w:val="TableParagraph"/>
+              <w:spacing w:before="158"/>
+              <w:rPr>
+                <w:rFonts w:ascii="Microsoft Sans Serif" w:hAnsi="Microsoft Sans Serif"/>
+                <w:sz w:val="21"/>
+              </w:rPr>
+            </w:pPr>
           </w:p>
           <w:p>
             <w:pPr>
@@ -362,7 +328,7 @@
           <w:p>
             <w:pPr>
               <w:pStyle w:val="TableParagraph"/>
-              <w:spacing w:before="118" w:after="0"/>
+              <w:spacing w:before="118"/>
               <w:ind w:left="125" w:right="66"/>
               <w:rPr>
                 <w:b/>
@@ -425,7 +391,7 @@
           <w:p>
             <w:pPr>
               <w:pStyle w:val="TableParagraph"/>
-              <w:spacing w:before="12" w:after="0"/>
+              <w:spacing w:before="12"/>
               <w:ind w:left="125"/>
               <w:rPr>
                 <w:rFonts w:ascii="Microsoft Sans Serif" w:hAnsi="Microsoft Sans Serif"/>
@@ -457,7 +423,7 @@
           <w:p>
             <w:pPr>
               <w:pStyle w:val="TableParagraph"/>
-              <w:spacing w:lineRule="exact" w:line="241" w:before="13" w:after="0"/>
+              <w:spacing w:before="13" w:line="241" w:lineRule="exact"/>
               <w:ind w:left="125"/>
               <w:rPr>
                 <w:rFonts w:ascii="Microsoft Sans Serif" w:hAnsi="Microsoft Sans Serif"/>
@@ -490,7 +456,7 @@
           <w:p>
             <w:pPr>
               <w:pStyle w:val="TableParagraph"/>
-              <w:spacing w:lineRule="exact" w:line="241"/>
+              <w:spacing w:line="241" w:lineRule="exact"/>
               <w:ind w:left="125"/>
               <w:rPr>
                 <w:sz w:val="21"/>
@@ -522,7 +488,7 @@
           <w:p>
             <w:pPr>
               <w:pStyle w:val="TableParagraph"/>
-              <w:spacing w:before="14" w:after="0"/>
+              <w:spacing w:before="14"/>
               <w:ind w:left="125"/>
               <w:rPr>
                 <w:rFonts w:ascii="Microsoft Sans Serif" w:hAnsi="Microsoft Sans Serif"/>
@@ -570,7 +536,7 @@
           <w:p>
             <w:pPr>
               <w:pStyle w:val="TableParagraph"/>
-              <w:spacing w:before="13" w:after="0"/>
+              <w:spacing w:before="13"/>
               <w:ind w:left="125"/>
               <w:rPr>
                 <w:b/>
@@ -612,43 +578,25 @@
                 <w:sz w:val="21"/>
               </w:rPr>
             </w:pPr>
-            <w:r>
-              <w:rPr>
-                <w:rFonts w:ascii="Microsoft Sans Serif" w:hAnsi="Microsoft Sans Serif"/>
-                <w:sz w:val="21"/>
-              </w:rPr>
-            </w:r>
-          </w:p>
-          <w:p>
-            <w:pPr>
-              <w:pStyle w:val="TableParagraph"/>
-              <w:rPr>
-                <w:rFonts w:ascii="Microsoft Sans Serif" w:hAnsi="Microsoft Sans Serif"/>
-                <w:sz w:val="21"/>
-              </w:rPr>
-            </w:pPr>
-            <w:r>
-              <w:rPr>
-                <w:rFonts w:ascii="Microsoft Sans Serif" w:hAnsi="Microsoft Sans Serif"/>
-                <w:sz w:val="21"/>
-              </w:rPr>
-            </w:r>
-          </w:p>
-          <w:p>
-            <w:pPr>
-              <w:pStyle w:val="TableParagraph"/>
-              <w:spacing w:before="158" w:after="0"/>
-              <w:rPr>
-                <w:rFonts w:ascii="Microsoft Sans Serif" w:hAnsi="Microsoft Sans Serif"/>
-                <w:sz w:val="21"/>
-              </w:rPr>
-            </w:pPr>
-            <w:r>
-              <w:rPr>
-                <w:rFonts w:ascii="Microsoft Sans Serif" w:hAnsi="Microsoft Sans Serif"/>
-                <w:sz w:val="21"/>
-              </w:rPr>
-            </w:r>
+          </w:p>
+          <w:p>
+            <w:pPr>
+              <w:pStyle w:val="TableParagraph"/>
+              <w:rPr>
+                <w:rFonts w:ascii="Microsoft Sans Serif" w:hAnsi="Microsoft Sans Serif"/>
+                <w:sz w:val="21"/>
+              </w:rPr>
+            </w:pPr>
+          </w:p>
+          <w:p>
+            <w:pPr>
+              <w:pStyle w:val="TableParagraph"/>
+              <w:spacing w:before="158"/>
+              <w:rPr>
+                <w:rFonts w:ascii="Microsoft Sans Serif" w:hAnsi="Microsoft Sans Serif"/>
+                <w:sz w:val="21"/>
+              </w:rPr>
+            </w:pPr>
           </w:p>
           <w:p>
             <w:pPr>
@@ -683,7 +631,7 @@
           <w:p>
             <w:pPr>
               <w:pStyle w:val="TableParagraph"/>
-              <w:spacing w:before="118" w:after="0"/>
+              <w:spacing w:before="118"/>
               <w:ind w:left="125" w:right="842"/>
               <w:rPr>
                 <w:rFonts w:ascii="Microsoft Sans Serif" w:hAnsi="Microsoft Sans Serif"/>
@@ -761,7 +709,7 @@
           <w:p>
             <w:pPr>
               <w:pStyle w:val="TableParagraph"/>
-              <w:spacing w:before="12" w:after="0"/>
+              <w:spacing w:before="12"/>
               <w:ind w:left="125"/>
               <w:rPr>
                 <w:rFonts w:ascii="Microsoft Sans Serif" w:hAnsi="Microsoft Sans Serif"/>
@@ -795,7 +743,7 @@
           <w:p>
             <w:pPr>
               <w:pStyle w:val="TableParagraph"/>
-              <w:spacing w:lineRule="exact" w:line="241" w:before="13" w:after="0"/>
+              <w:spacing w:before="13" w:line="241" w:lineRule="exact"/>
               <w:ind w:left="125"/>
               <w:rPr>
                 <w:rFonts w:ascii="Microsoft Sans Serif" w:hAnsi="Microsoft Sans Serif"/>
@@ -829,7 +777,7 @@
           <w:p>
             <w:pPr>
               <w:pStyle w:val="TableParagraph"/>
-              <w:spacing w:lineRule="exact" w:line="241"/>
+              <w:spacing w:line="241" w:lineRule="exact"/>
               <w:ind w:left="125"/>
               <w:rPr>
                 <w:rFonts w:ascii="Microsoft Sans Serif" w:hAnsi="Microsoft Sans Serif"/>
@@ -879,7 +827,7 @@
       </w:tr>
       <w:tr>
         <w:trPr>
-          <w:trHeight w:val="749" w:hRule="atLeast"/>
+          <w:trHeight w:val="749"/>
         </w:trPr>
         <w:tc>
           <w:tcPr>
@@ -894,18 +842,12 @@
           <w:p>
             <w:pPr>
               <w:pStyle w:val="TableParagraph"/>
-              <w:spacing w:before="18" w:after="0"/>
-              <w:rPr>
-                <w:rFonts w:ascii="Microsoft Sans Serif" w:hAnsi="Microsoft Sans Serif"/>
-                <w:sz w:val="21"/>
-              </w:rPr>
-            </w:pPr>
-            <w:r>
-              <w:rPr>
-                <w:rFonts w:ascii="Microsoft Sans Serif" w:hAnsi="Microsoft Sans Serif"/>
-                <w:sz w:val="21"/>
-              </w:rPr>
-            </w:r>
+              <w:spacing w:before="18"/>
+              <w:rPr>
+                <w:rFonts w:ascii="Microsoft Sans Serif" w:hAnsi="Microsoft Sans Serif"/>
+                <w:sz w:val="21"/>
+              </w:rPr>
+            </w:pPr>
           </w:p>
           <w:p>
             <w:pPr>
@@ -940,7 +882,7 @@
           <w:p>
             <w:pPr>
               <w:pStyle w:val="TableParagraph"/>
-              <w:spacing w:lineRule="auto" w:line="257" w:before="118" w:after="0"/>
+              <w:spacing w:before="118" w:line="257" w:lineRule="auto"/>
               <w:ind w:left="125" w:right="66"/>
               <w:rPr>
                 <w:sz w:val="21"/>
@@ -1001,18 +943,12 @@
           <w:p>
             <w:pPr>
               <w:pStyle w:val="TableParagraph"/>
-              <w:spacing w:before="18" w:after="0"/>
-              <w:rPr>
-                <w:rFonts w:ascii="Microsoft Sans Serif" w:hAnsi="Microsoft Sans Serif"/>
-                <w:sz w:val="21"/>
-              </w:rPr>
-            </w:pPr>
-            <w:r>
-              <w:rPr>
-                <w:rFonts w:ascii="Microsoft Sans Serif" w:hAnsi="Microsoft Sans Serif"/>
-                <w:sz w:val="21"/>
-              </w:rPr>
-            </w:r>
+              <w:spacing w:before="18"/>
+              <w:rPr>
+                <w:rFonts w:ascii="Microsoft Sans Serif" w:hAnsi="Microsoft Sans Serif"/>
+                <w:sz w:val="21"/>
+              </w:rPr>
+            </w:pPr>
           </w:p>
           <w:p>
             <w:pPr>
@@ -1047,7 +983,7 @@
           <w:p>
             <w:pPr>
               <w:pStyle w:val="TableParagraph"/>
-              <w:spacing w:before="118" w:after="0"/>
+              <w:spacing w:before="118"/>
               <w:ind w:left="125"/>
               <w:rPr>
                 <w:b/>
@@ -1074,7 +1010,7 @@
       </w:tr>
       <w:tr>
         <w:trPr>
-          <w:trHeight w:val="734" w:hRule="atLeast"/>
+          <w:trHeight w:val="734"/>
         </w:trPr>
         <w:tc>
           <w:tcPr>
@@ -1089,18 +1025,12 @@
           <w:p>
             <w:pPr>
               <w:pStyle w:val="TableParagraph"/>
-              <w:spacing w:before="3" w:after="0"/>
-              <w:rPr>
-                <w:rFonts w:ascii="Microsoft Sans Serif" w:hAnsi="Microsoft Sans Serif"/>
-                <w:sz w:val="21"/>
-              </w:rPr>
-            </w:pPr>
-            <w:r>
-              <w:rPr>
-                <w:rFonts w:ascii="Microsoft Sans Serif" w:hAnsi="Microsoft Sans Serif"/>
-                <w:sz w:val="21"/>
-              </w:rPr>
-            </w:r>
+              <w:spacing w:before="3"/>
+              <w:rPr>
+                <w:rFonts w:ascii="Microsoft Sans Serif" w:hAnsi="Microsoft Sans Serif"/>
+                <w:sz w:val="21"/>
+              </w:rPr>
+            </w:pPr>
           </w:p>
           <w:p>
             <w:pPr>
@@ -1135,7 +1065,7 @@
           <w:p>
             <w:pPr>
               <w:pStyle w:val="TableParagraph"/>
-              <w:spacing w:before="118" w:after="0"/>
+              <w:spacing w:before="118"/>
               <w:ind w:left="125"/>
               <w:rPr>
                 <w:b/>
@@ -1161,7 +1091,7 @@
           <w:p>
             <w:pPr>
               <w:pStyle w:val="TableParagraph"/>
-              <w:spacing w:before="2" w:after="0"/>
+              <w:spacing w:before="2"/>
               <w:ind w:left="125"/>
               <w:rPr>
                 <w:sz w:val="21"/>
@@ -1188,18 +1118,12 @@
           <w:p>
             <w:pPr>
               <w:pStyle w:val="TableParagraph"/>
-              <w:spacing w:before="3" w:after="0"/>
-              <w:rPr>
-                <w:rFonts w:ascii="Microsoft Sans Serif" w:hAnsi="Microsoft Sans Serif"/>
-                <w:sz w:val="21"/>
-              </w:rPr>
-            </w:pPr>
-            <w:r>
-              <w:rPr>
-                <w:rFonts w:ascii="Microsoft Sans Serif" w:hAnsi="Microsoft Sans Serif"/>
-                <w:sz w:val="21"/>
-              </w:rPr>
-            </w:r>
+              <w:spacing w:before="3"/>
+              <w:rPr>
+                <w:rFonts w:ascii="Microsoft Sans Serif" w:hAnsi="Microsoft Sans Serif"/>
+                <w:sz w:val="21"/>
+              </w:rPr>
+            </w:pPr>
           </w:p>
           <w:p>
             <w:pPr>
@@ -1234,7 +1158,7 @@
           <w:p>
             <w:pPr>
               <w:pStyle w:val="TableParagraph"/>
-              <w:spacing w:before="118" w:after="0"/>
+              <w:spacing w:before="118"/>
               <w:ind w:left="125"/>
               <w:rPr>
                 <w:b/>
@@ -1260,7 +1184,7 @@
           <w:p>
             <w:pPr>
               <w:pStyle w:val="TableParagraph"/>
-              <w:spacing w:before="2" w:after="0"/>
+              <w:spacing w:before="2"/>
               <w:ind w:left="125"/>
               <w:rPr>
                 <w:rFonts w:ascii="Microsoft Sans Serif" w:hAnsi="Microsoft Sans Serif"/>
@@ -1280,7 +1204,7 @@
       </w:tr>
       <w:tr>
         <w:trPr>
-          <w:trHeight w:val="989" w:hRule="atLeast"/>
+          <w:trHeight w:val="989"/>
         </w:trPr>
         <w:tc>
           <w:tcPr>
@@ -1295,18 +1219,12 @@
           <w:p>
             <w:pPr>
               <w:pStyle w:val="TableParagraph"/>
-              <w:spacing w:before="138" w:after="0"/>
-              <w:rPr>
-                <w:rFonts w:ascii="Microsoft Sans Serif" w:hAnsi="Microsoft Sans Serif"/>
-                <w:sz w:val="21"/>
-              </w:rPr>
-            </w:pPr>
-            <w:r>
-              <w:rPr>
-                <w:rFonts w:ascii="Microsoft Sans Serif" w:hAnsi="Microsoft Sans Serif"/>
-                <w:sz w:val="21"/>
-              </w:rPr>
-            </w:r>
+              <w:spacing w:before="138"/>
+              <w:rPr>
+                <w:rFonts w:ascii="Microsoft Sans Serif" w:hAnsi="Microsoft Sans Serif"/>
+                <w:sz w:val="21"/>
+              </w:rPr>
+            </w:pPr>
           </w:p>
           <w:p>
             <w:pPr>
@@ -1341,7 +1259,7 @@
           <w:p>
             <w:pPr>
               <w:pStyle w:val="TableParagraph"/>
-              <w:spacing w:before="118" w:after="0"/>
+              <w:spacing w:before="118"/>
               <w:ind w:left="125"/>
               <w:rPr>
                 <w:b/>
@@ -1420,7 +1338,7 @@
           <w:p>
             <w:pPr>
               <w:pStyle w:val="TableParagraph"/>
-              <w:spacing w:before="17" w:after="0"/>
+              <w:spacing w:before="17"/>
               <w:ind w:left="125"/>
               <w:rPr>
                 <w:sz w:val="21"/>
@@ -1448,18 +1366,12 @@
           <w:p>
             <w:pPr>
               <w:pStyle w:val="TableParagraph"/>
-              <w:spacing w:before="138" w:after="0"/>
-              <w:rPr>
-                <w:rFonts w:ascii="Microsoft Sans Serif" w:hAnsi="Microsoft Sans Serif"/>
-                <w:sz w:val="21"/>
-              </w:rPr>
-            </w:pPr>
-            <w:r>
-              <w:rPr>
-                <w:rFonts w:ascii="Microsoft Sans Serif" w:hAnsi="Microsoft Sans Serif"/>
-                <w:sz w:val="21"/>
-              </w:rPr>
-            </w:r>
+              <w:spacing w:before="138"/>
+              <w:rPr>
+                <w:rFonts w:ascii="Microsoft Sans Serif" w:hAnsi="Microsoft Sans Serif"/>
+                <w:sz w:val="21"/>
+              </w:rPr>
+            </w:pPr>
           </w:p>
           <w:p>
             <w:pPr>
@@ -1494,7 +1406,7 @@
           <w:p>
             <w:pPr>
               <w:pStyle w:val="TableParagraph"/>
-              <w:spacing w:before="118" w:after="0"/>
+              <w:spacing w:before="118"/>
               <w:ind w:left="125"/>
               <w:rPr>
                 <w:sz w:val="21"/>
@@ -1555,7 +1467,7 @@
           <w:p>
             <w:pPr>
               <w:pStyle w:val="TableParagraph"/>
-              <w:spacing w:before="13" w:after="0"/>
+              <w:spacing w:before="13"/>
               <w:ind w:left="125"/>
               <w:rPr>
                 <w:b/>
@@ -1581,7 +1493,7 @@
           <w:p>
             <w:pPr>
               <w:pStyle w:val="TableParagraph"/>
-              <w:spacing w:before="2" w:after="0"/>
+              <w:spacing w:before="2"/>
               <w:ind w:left="125"/>
               <w:rPr>
                 <w:sz w:val="21"/>
@@ -1599,7 +1511,7 @@
       </w:tr>
       <w:tr>
         <w:trPr>
-          <w:trHeight w:val="734" w:hRule="atLeast"/>
+          <w:trHeight w:val="734"/>
         </w:trPr>
         <w:tc>
           <w:tcPr>
@@ -1614,18 +1526,12 @@
           <w:p>
             <w:pPr>
               <w:pStyle w:val="TableParagraph"/>
-              <w:spacing w:before="3" w:after="0"/>
-              <w:rPr>
-                <w:rFonts w:ascii="Microsoft Sans Serif" w:hAnsi="Microsoft Sans Serif"/>
-                <w:sz w:val="21"/>
-              </w:rPr>
-            </w:pPr>
-            <w:r>
-              <w:rPr>
-                <w:rFonts w:ascii="Microsoft Sans Serif" w:hAnsi="Microsoft Sans Serif"/>
-                <w:sz w:val="21"/>
-              </w:rPr>
-            </w:r>
+              <w:spacing w:before="3"/>
+              <w:rPr>
+                <w:rFonts w:ascii="Microsoft Sans Serif" w:hAnsi="Microsoft Sans Serif"/>
+                <w:sz w:val="21"/>
+              </w:rPr>
+            </w:pPr>
           </w:p>
           <w:p>
             <w:pPr>
@@ -1660,7 +1566,7 @@
           <w:p>
             <w:pPr>
               <w:pStyle w:val="TableParagraph"/>
-              <w:spacing w:before="118" w:after="0"/>
+              <w:spacing w:before="118"/>
               <w:ind w:left="125"/>
               <w:rPr>
                 <w:b/>
@@ -1754,7 +1660,7 @@
           <w:p>
             <w:pPr>
               <w:pStyle w:val="TableParagraph"/>
-              <w:spacing w:before="17" w:after="0"/>
+              <w:spacing w:before="17"/>
               <w:ind w:left="125"/>
               <w:rPr>
                 <w:sz w:val="21"/>
@@ -1783,18 +1689,12 @@
           <w:p>
             <w:pPr>
               <w:pStyle w:val="TableParagraph"/>
-              <w:spacing w:before="3" w:after="0"/>
-              <w:rPr>
-                <w:rFonts w:ascii="Microsoft Sans Serif" w:hAnsi="Microsoft Sans Serif"/>
-                <w:sz w:val="21"/>
-              </w:rPr>
-            </w:pPr>
-            <w:r>
-              <w:rPr>
-                <w:rFonts w:ascii="Microsoft Sans Serif" w:hAnsi="Microsoft Sans Serif"/>
-                <w:sz w:val="21"/>
-              </w:rPr>
-            </w:r>
+              <w:spacing w:before="3"/>
+              <w:rPr>
+                <w:rFonts w:ascii="Microsoft Sans Serif" w:hAnsi="Microsoft Sans Serif"/>
+                <w:sz w:val="21"/>
+              </w:rPr>
+            </w:pPr>
           </w:p>
           <w:p>
             <w:pPr>
@@ -1829,7 +1729,7 @@
           <w:p>
             <w:pPr>
               <w:pStyle w:val="TableParagraph"/>
-              <w:spacing w:before="118" w:after="0"/>
+              <w:spacing w:before="118"/>
               <w:ind w:left="125"/>
               <w:rPr>
                 <w:b/>
@@ -1856,7 +1756,7 @@
       </w:tr>
       <w:tr>
         <w:trPr>
-          <w:trHeight w:val="1244" w:hRule="atLeast"/>
+          <w:trHeight w:val="1244"/>
         </w:trPr>
         <w:tc>
           <w:tcPr>
@@ -1876,28 +1776,16 @@
                 <w:sz w:val="21"/>
               </w:rPr>
             </w:pPr>
-            <w:r>
-              <w:rPr>
-                <w:rFonts w:ascii="Microsoft Sans Serif" w:hAnsi="Microsoft Sans Serif"/>
-                <w:sz w:val="21"/>
-              </w:rPr>
-            </w:r>
-          </w:p>
-          <w:p>
-            <w:pPr>
-              <w:pStyle w:val="TableParagraph"/>
-              <w:spacing w:before="21" w:after="0"/>
-              <w:rPr>
-                <w:rFonts w:ascii="Microsoft Sans Serif" w:hAnsi="Microsoft Sans Serif"/>
-                <w:sz w:val="21"/>
-              </w:rPr>
-            </w:pPr>
-            <w:r>
-              <w:rPr>
-                <w:rFonts w:ascii="Microsoft Sans Serif" w:hAnsi="Microsoft Sans Serif"/>
-                <w:sz w:val="21"/>
-              </w:rPr>
-            </w:r>
+          </w:p>
+          <w:p>
+            <w:pPr>
+              <w:pStyle w:val="TableParagraph"/>
+              <w:spacing w:before="21"/>
+              <w:rPr>
+                <w:rFonts w:ascii="Microsoft Sans Serif" w:hAnsi="Microsoft Sans Serif"/>
+                <w:sz w:val="21"/>
+              </w:rPr>
+            </w:pPr>
           </w:p>
           <w:p>
             <w:pPr>
@@ -1932,7 +1820,7 @@
           <w:p>
             <w:pPr>
               <w:pStyle w:val="TableParagraph"/>
-              <w:spacing w:lineRule="auto" w:line="254" w:before="118" w:after="0"/>
+              <w:spacing w:before="118" w:line="254" w:lineRule="auto"/>
               <w:ind w:left="125" w:right="66"/>
               <w:rPr>
                 <w:b/>
@@ -1995,7 +1883,7 @@
           <w:p>
             <w:pPr>
               <w:pStyle w:val="TableParagraph"/>
-              <w:spacing w:lineRule="auto" w:line="254" w:before="118" w:after="0"/>
+              <w:spacing w:before="118" w:line="254" w:lineRule="auto"/>
               <w:ind w:left="125" w:right="66"/>
               <w:rPr>
                 <w:rFonts w:ascii="Microsoft Sans Serif" w:hAnsi="Microsoft Sans Serif"/>
@@ -2003,7 +1891,6 @@
               </w:rPr>
             </w:pPr>
             <w:r>
-              <w:rPr/>
               <w:t>Yo’q</w:t>
             </w:r>
           </w:p>
@@ -2026,28 +1913,16 @@
                 <w:sz w:val="21"/>
               </w:rPr>
             </w:pPr>
-            <w:r>
-              <w:rPr>
-                <w:rFonts w:ascii="Microsoft Sans Serif" w:hAnsi="Microsoft Sans Serif"/>
-                <w:sz w:val="21"/>
-              </w:rPr>
-            </w:r>
-          </w:p>
-          <w:p>
-            <w:pPr>
-              <w:pStyle w:val="TableParagraph"/>
-              <w:spacing w:before="21" w:after="0"/>
-              <w:rPr>
-                <w:rFonts w:ascii="Microsoft Sans Serif" w:hAnsi="Microsoft Sans Serif"/>
-                <w:sz w:val="21"/>
-              </w:rPr>
-            </w:pPr>
-            <w:r>
-              <w:rPr>
-                <w:rFonts w:ascii="Microsoft Sans Serif" w:hAnsi="Microsoft Sans Serif"/>
-                <w:sz w:val="21"/>
-              </w:rPr>
-            </w:r>
+          </w:p>
+          <w:p>
+            <w:pPr>
+              <w:pStyle w:val="TableParagraph"/>
+              <w:spacing w:before="21"/>
+              <w:rPr>
+                <w:rFonts w:ascii="Microsoft Sans Serif" w:hAnsi="Microsoft Sans Serif"/>
+                <w:sz w:val="21"/>
+              </w:rPr>
+            </w:pPr>
           </w:p>
           <w:p>
             <w:pPr>
@@ -2082,7 +1957,7 @@
           <w:p>
             <w:pPr>
               <w:pStyle w:val="TableParagraph"/>
-              <w:spacing w:lineRule="auto" w:line="254" w:before="118" w:after="0"/>
+              <w:spacing w:before="118" w:line="254" w:lineRule="auto"/>
               <w:ind w:left="125" w:right="1900"/>
               <w:rPr>
                 <w:b/>
@@ -2138,7 +2013,7 @@
           <w:p>
             <w:pPr>
               <w:pStyle w:val="TableParagraph"/>
-              <w:spacing w:lineRule="exact" w:line="224"/>
+              <w:spacing w:line="224" w:lineRule="exact"/>
               <w:ind w:left="125"/>
               <w:rPr>
                 <w:b/>
@@ -2165,7 +2040,7 @@
       </w:tr>
       <w:tr>
         <w:trPr>
-          <w:trHeight w:val="734" w:hRule="atLeast"/>
+          <w:trHeight w:val="734"/>
         </w:trPr>
         <w:tc>
           <w:tcPr>
@@ -2180,18 +2055,12 @@
           <w:p>
             <w:pPr>
               <w:pStyle w:val="TableParagraph"/>
-              <w:spacing w:before="3" w:after="0"/>
-              <w:rPr>
-                <w:rFonts w:ascii="Microsoft Sans Serif" w:hAnsi="Microsoft Sans Serif"/>
-                <w:sz w:val="21"/>
-              </w:rPr>
-            </w:pPr>
-            <w:r>
-              <w:rPr>
-                <w:rFonts w:ascii="Microsoft Sans Serif" w:hAnsi="Microsoft Sans Serif"/>
-                <w:sz w:val="21"/>
-              </w:rPr>
-            </w:r>
+              <w:spacing w:before="3"/>
+              <w:rPr>
+                <w:rFonts w:ascii="Microsoft Sans Serif" w:hAnsi="Microsoft Sans Serif"/>
+                <w:sz w:val="21"/>
+              </w:rPr>
+            </w:pPr>
           </w:p>
           <w:p>
             <w:pPr>
@@ -2226,7 +2095,7 @@
           <w:p>
             <w:pPr>
               <w:pStyle w:val="TableParagraph"/>
-              <w:spacing w:before="118" w:after="0"/>
+              <w:spacing w:before="118"/>
               <w:ind w:left="125"/>
               <w:rPr>
                 <w:rFonts w:ascii="Microsoft Sans Serif" w:hAnsi="Microsoft Sans Serif"/>
@@ -2260,7 +2129,7 @@
           <w:p>
             <w:pPr>
               <w:pStyle w:val="TableParagraph"/>
-              <w:spacing w:before="13" w:after="0"/>
+              <w:spacing w:before="13"/>
               <w:ind w:left="125"/>
               <w:rPr>
                 <w:rFonts w:ascii="Microsoft Sans Serif" w:hAnsi="Microsoft Sans Serif"/>
@@ -2350,18 +2219,12 @@
           <w:p>
             <w:pPr>
               <w:pStyle w:val="TableParagraph"/>
-              <w:spacing w:before="3" w:after="0"/>
-              <w:rPr>
-                <w:rFonts w:ascii="Microsoft Sans Serif" w:hAnsi="Microsoft Sans Serif"/>
-                <w:sz w:val="21"/>
-              </w:rPr>
-            </w:pPr>
-            <w:r>
-              <w:rPr>
-                <w:rFonts w:ascii="Microsoft Sans Serif" w:hAnsi="Microsoft Sans Serif"/>
-                <w:sz w:val="21"/>
-              </w:rPr>
-            </w:r>
+              <w:spacing w:before="3"/>
+              <w:rPr>
+                <w:rFonts w:ascii="Microsoft Sans Serif" w:hAnsi="Microsoft Sans Serif"/>
+                <w:sz w:val="21"/>
+              </w:rPr>
+            </w:pPr>
           </w:p>
           <w:p>
             <w:pPr>
@@ -2396,7 +2259,7 @@
           <w:p>
             <w:pPr>
               <w:pStyle w:val="TableParagraph"/>
-              <w:spacing w:before="118" w:after="0"/>
+              <w:spacing w:before="118"/>
               <w:ind w:left="125"/>
               <w:rPr>
                 <w:b/>
@@ -2422,7 +2285,7 @@
           <w:p>
             <w:pPr>
               <w:pStyle w:val="TableParagraph"/>
-              <w:spacing w:before="17" w:after="0"/>
+              <w:spacing w:before="17"/>
               <w:ind w:left="125"/>
               <w:rPr>
                 <w:sz w:val="21"/>
@@ -2439,7 +2302,7 @@
       </w:tr>
       <w:tr>
         <w:trPr>
-          <w:trHeight w:val="989" w:hRule="atLeast"/>
+          <w:trHeight w:val="989"/>
         </w:trPr>
         <w:tc>
           <w:tcPr>
@@ -2454,18 +2317,12 @@
           <w:p>
             <w:pPr>
               <w:pStyle w:val="TableParagraph"/>
-              <w:spacing w:before="138" w:after="0"/>
-              <w:rPr>
-                <w:rFonts w:ascii="Microsoft Sans Serif" w:hAnsi="Microsoft Sans Serif"/>
-                <w:sz w:val="21"/>
-              </w:rPr>
-            </w:pPr>
-            <w:r>
-              <w:rPr>
-                <w:rFonts w:ascii="Microsoft Sans Serif" w:hAnsi="Microsoft Sans Serif"/>
-                <w:sz w:val="21"/>
-              </w:rPr>
-            </w:r>
+              <w:spacing w:before="138"/>
+              <w:rPr>
+                <w:rFonts w:ascii="Microsoft Sans Serif" w:hAnsi="Microsoft Sans Serif"/>
+                <w:sz w:val="21"/>
+              </w:rPr>
+            </w:pPr>
           </w:p>
           <w:p>
             <w:pPr>
@@ -2500,7 +2357,7 @@
           <w:p>
             <w:pPr>
               <w:pStyle w:val="TableParagraph"/>
-              <w:spacing w:before="120" w:after="0"/>
+              <w:spacing w:before="120"/>
               <w:ind w:left="170"/>
               <w:rPr>
                 <w:rFonts w:ascii="Microsoft Sans Serif" w:hAnsi="Microsoft Sans Serif"/>
@@ -2569,7 +2426,6 @@
               <w:t xml:space="preserve"> </w:t>
             </w:r>
             <w:r>
-              <w:rPr/>
               <w:t>Yo’q</w:t>
             </w:r>
           </w:p>
@@ -2587,18 +2443,12 @@
           <w:p>
             <w:pPr>
               <w:pStyle w:val="TableParagraph"/>
-              <w:spacing w:before="138" w:after="0"/>
-              <w:rPr>
-                <w:rFonts w:ascii="Microsoft Sans Serif" w:hAnsi="Microsoft Sans Serif"/>
-                <w:sz w:val="21"/>
-              </w:rPr>
-            </w:pPr>
-            <w:r>
-              <w:rPr>
-                <w:rFonts w:ascii="Microsoft Sans Serif" w:hAnsi="Microsoft Sans Serif"/>
-                <w:sz w:val="21"/>
-              </w:rPr>
-            </w:r>
+              <w:spacing w:before="138"/>
+              <w:rPr>
+                <w:rFonts w:ascii="Microsoft Sans Serif" w:hAnsi="Microsoft Sans Serif"/>
+                <w:sz w:val="21"/>
+              </w:rPr>
+            </w:pPr>
           </w:p>
           <w:p>
             <w:pPr>
@@ -2633,7 +2483,7 @@
           <w:p>
             <w:pPr>
               <w:pStyle w:val="TableParagraph"/>
-              <w:spacing w:lineRule="auto" w:line="254" w:before="118" w:after="0"/>
+              <w:spacing w:before="118" w:line="254" w:lineRule="auto"/>
               <w:ind w:left="125" w:right="172"/>
               <w:rPr>
                 <w:rFonts w:ascii="Microsoft Sans Serif" w:hAnsi="Microsoft Sans Serif"/>
@@ -2701,7 +2551,6 @@
               <w:t xml:space="preserve"> </w:t>
             </w:r>
             <w:r>
-              <w:rPr/>
               <w:t>Yo’q</w:t>
             </w:r>
           </w:p>
@@ -2709,7 +2558,7 @@
       </w:tr>
       <w:tr>
         <w:trPr>
-          <w:trHeight w:val="749" w:hRule="atLeast"/>
+          <w:trHeight w:val="749"/>
         </w:trPr>
         <w:tc>
           <w:tcPr>
@@ -2724,18 +2573,12 @@
           <w:p>
             <w:pPr>
               <w:pStyle w:val="TableParagraph"/>
-              <w:spacing w:before="18" w:after="0"/>
-              <w:rPr>
-                <w:rFonts w:ascii="Microsoft Sans Serif" w:hAnsi="Microsoft Sans Serif"/>
-                <w:sz w:val="21"/>
-              </w:rPr>
-            </w:pPr>
-            <w:r>
-              <w:rPr>
-                <w:rFonts w:ascii="Microsoft Sans Serif" w:hAnsi="Microsoft Sans Serif"/>
-                <w:sz w:val="21"/>
-              </w:rPr>
-            </w:r>
+              <w:spacing w:before="18"/>
+              <w:rPr>
+                <w:rFonts w:ascii="Microsoft Sans Serif" w:hAnsi="Microsoft Sans Serif"/>
+                <w:sz w:val="21"/>
+              </w:rPr>
+            </w:pPr>
           </w:p>
           <w:p>
             <w:pPr>
@@ -2770,7 +2613,7 @@
           <w:p>
             <w:pPr>
               <w:pStyle w:val="TableParagraph"/>
-              <w:spacing w:before="118" w:after="0"/>
+              <w:spacing w:before="118"/>
               <w:ind w:left="125"/>
               <w:rPr>
                 <w:b/>
@@ -2796,7 +2639,7 @@
           <w:p>
             <w:pPr>
               <w:pStyle w:val="TableParagraph"/>
-              <w:spacing w:before="17" w:after="0"/>
+              <w:spacing w:before="17"/>
               <w:ind w:left="125"/>
               <w:rPr>
                 <w:rFonts w:ascii="Microsoft Sans Serif" w:hAnsi="Microsoft Sans Serif"/>
@@ -2827,18 +2670,12 @@
           <w:p>
             <w:pPr>
               <w:pStyle w:val="TableParagraph"/>
-              <w:spacing w:before="18" w:after="0"/>
-              <w:rPr>
-                <w:rFonts w:ascii="Microsoft Sans Serif" w:hAnsi="Microsoft Sans Serif"/>
-                <w:sz w:val="21"/>
-              </w:rPr>
-            </w:pPr>
-            <w:r>
-              <w:rPr>
-                <w:rFonts w:ascii="Microsoft Sans Serif" w:hAnsi="Microsoft Sans Serif"/>
-                <w:sz w:val="21"/>
-              </w:rPr>
-            </w:r>
+              <w:spacing w:before="18"/>
+              <w:rPr>
+                <w:rFonts w:ascii="Microsoft Sans Serif" w:hAnsi="Microsoft Sans Serif"/>
+                <w:sz w:val="21"/>
+              </w:rPr>
+            </w:pPr>
           </w:p>
           <w:p>
             <w:pPr>
@@ -2873,7 +2710,7 @@
           <w:p>
             <w:pPr>
               <w:pStyle w:val="TableParagraph"/>
-              <w:spacing w:before="118" w:after="0"/>
+              <w:spacing w:before="118"/>
               <w:ind w:left="125"/>
               <w:rPr>
                 <w:b/>
@@ -2901,24 +2738,16 @@
     </w:tbl>
     <w:p>
       <w:pPr>
-        <w:pStyle w:val="Normal"/>
-        <w:spacing w:lineRule="exact" w:line="204"/>
+        <w:spacing w:line="204" w:lineRule="exact"/>
         <w:ind w:left="77" w:right="190"/>
-        <w:jc w:val="center"/>
         <w:rPr>
           <w:lang w:val="ru-RU"/>
         </w:rPr>
       </w:pPr>
-      <w:r>
-        <w:rPr>
-          <w:lang w:val="ru-RU"/>
-        </w:rPr>
-      </w:r>
     </w:p>
     <w:tbl>
       <w:tblPr>
         <w:tblW w:w="11052" w:type="dxa"/>
-        <w:jc w:val="left"/>
         <w:tblInd w:w="55" w:type="dxa"/>
         <w:tblLayout w:type="fixed"/>
         <w:tblCellMar>
@@ -2927,18 +2756,19 @@
           <w:bottom w:w="55" w:type="dxa"/>
           <w:right w:w="55" w:type="dxa"/>
         </w:tblCellMar>
+        <w:tblLook w:val="04A0" w:firstRow="1" w:lastRow="0" w:firstColumn="1" w:lastColumn="0" w:noHBand="0" w:noVBand="1"/>
       </w:tblPr>
       <w:tblGrid>
-        <w:gridCol w:w="6528"/>
-        <w:gridCol w:w="4524"/>
+        <w:gridCol w:w="6804"/>
+        <w:gridCol w:w="4248"/>
       </w:tblGrid>
       <w:tr>
         <w:trPr>
-          <w:trHeight w:val="1752" w:hRule="atLeast"/>
+          <w:trHeight w:val="1752"/>
         </w:trPr>
         <w:tc>
           <w:tcPr>
-            <w:tcW w:w="6528" w:type="dxa"/>
+            <w:tcW w:w="6804" w:type="dxa"/>
             <w:tcBorders>
               <w:top w:val="single" w:sz="4" w:space="0" w:color="000000"/>
               <w:left w:val="single" w:sz="4" w:space="0" w:color="000000"/>
@@ -2947,27 +2777,19 @@
           </w:tcPr>
           <w:p>
             <w:pPr>
-              <w:pStyle w:val="BodyText"/>
-              <w:bidi w:val="0"/>
-              <w:spacing w:lineRule="auto" w:line="264" w:before="105" w:after="0"/>
-              <w:ind w:hanging="0" w:left="3" w:right="0"/>
-              <w:rPr/>
-            </w:pPr>
-            <w:r>
-              <w:rPr/>
+              <w:pStyle w:val="a8"/>
+              <w:spacing w:before="105" w:line="264" w:lineRule="auto"/>
+              <w:ind w:left="3"/>
+            </w:pPr>
+            <w:r>
+              <w:rPr>
+                <w:noProof/>
+              </w:rPr>
               <w:drawing>
-                <wp:anchor behindDoc="0" distT="0" distB="0" distL="0" distR="0" simplePos="0" locked="0" layoutInCell="0" allowOverlap="1" relativeHeight="3">
-                  <wp:simplePos x="0" y="0"/>
-                  <wp:positionH relativeFrom="margin">
-                    <wp:posOffset>2540</wp:posOffset>
-                  </wp:positionH>
-                  <wp:positionV relativeFrom="paragraph">
-                    <wp:posOffset>8890</wp:posOffset>
-                  </wp:positionV>
-                  <wp:extent cx="908050" cy="207010"/>
-                  <wp:effectExtent l="0" t="0" r="0" b="0"/>
-                  <wp:wrapSquare wrapText="bothSides"/>
-                  <wp:docPr id="1" name="Изображение1"/>
+                <wp:inline distT="0" distB="0" distL="0" distR="0" wp14:anchorId="1CF50D80" wp14:editId="0013AED6">
+                  <wp:extent cx="828675" cy="180975"/>
+                  <wp:effectExtent l="0" t="0" r="9525" b="9525"/>
+                  <wp:docPr id="377435882" name="Рисунок 1"/>
                   <wp:cNvGraphicFramePr>
                     <a:graphicFrameLocks xmlns:a="http://schemas.openxmlformats.org/drawingml/2006/main" noChangeAspect="1"/>
                   </wp:cNvGraphicFramePr>
@@ -2975,44 +2797,44 @@
                     <a:graphicData uri="http://schemas.openxmlformats.org/drawingml/2006/picture">
                       <pic:pic xmlns:pic="http://schemas.openxmlformats.org/drawingml/2006/picture">
                         <pic:nvPicPr>
-                          <pic:cNvPr id="1" name="Изображение1"/>
-                          <pic:cNvPicPr>
-                            <a:picLocks noChangeAspect="1" noChangeArrowheads="1"/>
-                          </pic:cNvPicPr>
+                          <pic:cNvPr id="377435882" name=""/>
+                          <pic:cNvPicPr/>
                         </pic:nvPicPr>
                         <pic:blipFill>
-                          <a:blip r:embed="rId2"/>
+                          <a:blip r:embed="rId6">
+                            <a:extLst>
+                              <a:ext uri="{96DAC541-7B7A-43D3-8B79-37D633B846F1}">
+                                <asvg:svgBlip xmlns:asvg="http://schemas.microsoft.com/office/drawing/2016/SVG/main" r:embed="rId7"/>
+                              </a:ext>
+                            </a:extLst>
+                          </a:blip>
                           <a:stretch>
                             <a:fillRect/>
                           </a:stretch>
                         </pic:blipFill>
-                        <pic:spPr bwMode="auto">
+                        <pic:spPr>
                           <a:xfrm>
                             <a:off x="0" y="0"/>
-                            <a:ext cx="908050" cy="207010"/>
+                            <a:ext cx="828675" cy="180975"/>
                           </a:xfrm>
                           <a:prstGeom prst="rect">
                             <a:avLst/>
                           </a:prstGeom>
-                          <a:noFill/>
                         </pic:spPr>
                       </pic:pic>
                     </a:graphicData>
                   </a:graphic>
-                </wp:anchor>
+                </wp:inline>
               </w:drawing>
             </w:r>
           </w:p>
           <w:p>
             <w:pPr>
-              <w:pStyle w:val="BodyText"/>
-              <w:bidi w:val="0"/>
-              <w:spacing w:lineRule="auto" w:line="264" w:before="105" w:after="0"/>
-              <w:ind w:hanging="0" w:left="3" w:right="0"/>
-              <w:rPr/>
-            </w:pPr>
-            <w:r>
-              <w:rPr/>
+              <w:pStyle w:val="a8"/>
+              <w:spacing w:before="105" w:line="264" w:lineRule="auto"/>
+              <w:ind w:left="3"/>
+            </w:pPr>
+            <w:r>
               <w:t>Hujjat DMED Yagona tibbiy axborot tizimida yaratilgan. Hujjatning haqqoniyligini https://docs.dmed.uz</w:t>
             </w:r>
             <w:r>
@@ -3022,7 +2844,6 @@
               <w:t xml:space="preserve"> </w:t>
             </w:r>
             <w:r>
-              <w:rPr/>
               <w:t>saytida</w:t>
             </w:r>
             <w:r>
@@ -3032,7 +2853,6 @@
               <w:t xml:space="preserve"> </w:t>
             </w:r>
             <w:r>
-              <w:rPr/>
               <w:t>hujjatning</w:t>
             </w:r>
             <w:r>
@@ -3042,7 +2862,6 @@
               <w:t xml:space="preserve"> </w:t>
             </w:r>
             <w:r>
-              <w:rPr/>
               <w:t>ID</w:t>
             </w:r>
             <w:r>
@@ -3052,7 +2871,6 @@
               <w:t xml:space="preserve"> </w:t>
             </w:r>
             <w:r>
-              <w:rPr/>
               <w:t>kodini</w:t>
             </w:r>
             <w:r>
@@ -3062,7 +2880,6 @@
               <w:t xml:space="preserve"> </w:t>
             </w:r>
             <w:r>
-              <w:rPr/>
               <w:t>kiritish,</w:t>
             </w:r>
             <w:r>
@@ -3072,7 +2889,6 @@
               <w:t xml:space="preserve"> </w:t>
             </w:r>
             <w:r>
-              <w:rPr/>
               <w:t>yoki</w:t>
             </w:r>
             <w:r>
@@ -3082,7 +2898,6 @@
               <w:t xml:space="preserve"> </w:t>
             </w:r>
             <w:r>
-              <w:rPr/>
               <w:t>QR-kod</w:t>
             </w:r>
             <w:r>
@@ -3092,7 +2907,6 @@
               <w:t xml:space="preserve"> </w:t>
             </w:r>
             <w:r>
-              <w:rPr/>
               <w:t>orqali</w:t>
             </w:r>
             <w:r>
@@ -3102,7 +2916,6 @@
               <w:t xml:space="preserve"> </w:t>
             </w:r>
             <w:r>
-              <w:rPr/>
               <w:t xml:space="preserve">tekshirish </w:t>
             </w:r>
             <w:r>
@@ -3114,10 +2927,8 @@
           </w:p>
           <w:p>
             <w:pPr>
-              <w:pStyle w:val="Normal"/>
-              <w:bidi w:val="0"/>
-              <w:spacing w:before="179" w:after="0"/>
-              <w:ind w:hanging="0" w:left="3" w:right="0"/>
+              <w:spacing w:before="179"/>
+              <w:ind w:left="3"/>
               <w:rPr>
                 <w:rFonts w:ascii="Microsoft Sans Serif" w:hAnsi="Microsoft Sans Serif"/>
                 <w:sz w:val="18"/>
@@ -3141,9 +2952,7 @@
           </w:p>
           <w:p>
             <w:pPr>
-              <w:pStyle w:val="Normal"/>
-              <w:bidi w:val="0"/>
-              <w:ind w:firstLine="116" w:left="-113" w:right="0"/>
+              <w:ind w:left="-113" w:firstLine="116"/>
               <w:rPr>
                 <w:rFonts w:ascii="Times New Roman" w:hAnsi="Times New Roman" w:cs="Times New Roman"/>
               </w:rPr>
@@ -3180,7 +2989,7 @@
             </w:r>
             <w:r>
               <w:rPr>
-                <w:rFonts w:cs="Times New Roman" w:ascii="Times New Roman" w:hAnsi="Times New Roman"/>
+                <w:rFonts w:ascii="Times New Roman" w:hAnsi="Times New Roman" w:cs="Times New Roman"/>
                 <w:lang w:val="en-US"/>
               </w:rPr>
               <w:t>{{issue_date}}</w:t>
@@ -3189,7 +2998,7 @@
         </w:tc>
         <w:tc>
           <w:tcPr>
-            <w:tcW w:w="4524" w:type="dxa"/>
+            <w:tcW w:w="4248" w:type="dxa"/>
             <w:tcBorders>
               <w:top w:val="single" w:sz="4" w:space="0" w:color="000000"/>
               <w:left w:val="single" w:sz="4" w:space="0" w:color="000000"/>
@@ -3198,31 +3007,17 @@
             </w:tcBorders>
           </w:tcPr>
           <w:p>
-            <w:pPr>
-              <w:pStyle w:val="Normal"/>
-              <w:bidi w:val="0"/>
-              <w:ind w:hanging="0" w:left="0" w:right="0"/>
-              <w:rPr>
-                <w:rFonts w:ascii="Arial" w:hAnsi="Arial"/>
-                <w:sz w:val="22"/>
-                <w:szCs w:val="22"/>
-              </w:rPr>
-            </w:pPr>
             <w:r>
               <w:rPr>
                 <w:rFonts w:eastAsia="Calibri" w:cs="Times New Roman"/>
                 <w:color w:val="000000"/>
-                <w:sz w:val="22"/>
-                <w:szCs w:val="22"/>
                 <w:lang w:val="en-US"/>
               </w:rPr>
-              <w:t>{{pin_code}}                     {</w:t>
+              <w:t>{{pin_code}}                             {</w:t>
             </w:r>
             <w:r>
               <w:rPr>
                 <w:rFonts w:eastAsia="Calibri" w:cs="Times New Roman"/>
-                <w:sz w:val="22"/>
-                <w:szCs w:val="22"/>
                 <w:lang w:eastAsia="ru-RU"/>
               </w:rPr>
               <w:t>{qr_code}}</w:t>
@@ -3233,71 +3028,91 @@
     </w:tbl>
     <w:p>
       <w:pPr>
-        <w:pStyle w:val="Normal"/>
-        <w:spacing w:lineRule="exact" w:line="204"/>
+        <w:spacing w:line="204" w:lineRule="exact"/>
         <w:ind w:left="77" w:right="190"/>
         <w:jc w:val="center"/>
         <w:rPr>
           <w:lang w:val="ru-RU"/>
         </w:rPr>
       </w:pPr>
-      <w:r>
-        <w:rPr>
-          <w:lang w:val="ru-RU"/>
-        </w:rPr>
-      </w:r>
     </w:p>
     <w:p>
       <w:pPr>
-        <w:pStyle w:val="Normal"/>
-        <w:spacing w:lineRule="exact" w:line="204"/>
+        <w:spacing w:line="204" w:lineRule="exact"/>
         <w:ind w:left="77" w:right="190"/>
         <w:jc w:val="center"/>
         <w:rPr>
           <w:lang w:val="ru-RU"/>
         </w:rPr>
       </w:pPr>
-      <w:r>
-        <w:rPr>
-          <w:lang w:val="ru-RU"/>
-        </w:rPr>
-      </w:r>
     </w:p>
     <w:sectPr>
-      <w:headerReference w:type="even" r:id="rId3"/>
-      <w:headerReference w:type="default" r:id="rId4"/>
-      <w:headerReference w:type="first" r:id="rId5"/>
-      <w:type w:val="nextPage"/>
+      <w:headerReference w:type="even" r:id="rId8"/>
+      <w:headerReference w:type="default" r:id="rId9"/>
+      <w:headerReference w:type="first" r:id="rId10"/>
       <w:pgSz w:w="11906" w:h="16838"/>
-      <w:pgMar w:left="566" w:right="425" w:gutter="0" w:header="0" w:top="1660" w:footer="0" w:bottom="280"/>
-      <w:pgNumType w:fmt="decimal"/>
-      <w:formProt w:val="false"/>
-      <w:textDirection w:val="lrTb"/>
-      <w:docGrid w:type="default" w:linePitch="600" w:charSpace="36864"/>
+      <w:pgMar w:top="1660" w:right="425" w:bottom="280" w:left="566" w:header="0" w:footer="0" w:gutter="0"/>
+      <w:cols w:space="720"/>
+      <w:formProt w:val="0"/>
+      <w:docGrid w:linePitch="600" w:charSpace="36864"/>
     </w:sectPr>
   </w:body>
 </w:document>
 </file>
 
+<file path=word/endnotes.xml><?xml version="1.0" encoding="utf-8"?>
+<w:endnotes xmlns:wpc="http://schemas.microsoft.com/office/word/2010/wordprocessingCanvas" xmlns:cx="http://schemas.microsoft.com/office/drawing/2014/chartex" xmlns:cx1="http://schemas.microsoft.com/office/drawing/2015/9/8/chartex" xmlns:cx2="http://schemas.microsoft.com/office/drawing/2015/10/21/chartex" xmlns:cx3="http://schemas.microsoft.com/office/drawing/2016/5/9/chartex" xmlns:cx4="http://schemas.microsoft.com/office/drawing/2016/5/10/chartex" xmlns:cx5="http://schemas.microsoft.com/office/drawing/2016/5/11/chartex" xmlns:cx6="http://schemas.microsoft.com/office/drawing/2016/5/12/chartex" xmlns:cx7="http://schemas.microsoft.com/office/drawing/2016/5/13/chartex" xmlns:cx8="http://schemas.microsoft.com/office/drawing/2016/5/14/chartex" xmlns:mc="http://schemas.openxmlformats.org/markup-compatibility/2006" xmlns:aink="http://schemas.microsoft.com/office/drawing/2016/ink" xmlns:am3d="http://schemas.microsoft.com/office/drawing/2017/model3d" xmlns:o="urn:schemas-microsoft-com:office:office" xmlns:oel="http://schemas.microsoft.com/office/2019/extlst" xmlns:r="http://schemas.openxmlformats.org/officeDocument/2006/relationships" xmlns:m="http://schemas.openxmlformats.org/officeDocument/2006/math" xmlns:v="urn:schemas-microsoft-com:vml" xmlns:wp14="http://schemas.microsoft.com/office/word/2010/wordprocessingDrawing" xmlns:wp="http://schemas.openxmlformats.org/drawingml/2006/wordprocessingDrawing" xmlns:w10="urn:schemas-microsoft-com:office:word" xmlns:w="http://schemas.openxmlformats.org/wordprocessingml/2006/main" xmlns:w14="http://schemas.microsoft.com/office/word/2010/wordml" xmlns:w15="http://schemas.microsoft.com/office/word/2012/wordml" xmlns:w16cex="http://schemas.microsoft.com/office/word/2018/wordml/cex" xmlns:w16cid="http://schemas.microsoft.com/office/word/2016/wordml/cid" xmlns:w16="http://schemas.microsoft.com/office/word/2018/wordml" xmlns:w16du="http://schemas.microsoft.com/office/word/2023/wordml/word16du" xmlns:w16sdtdh="http://schemas.microsoft.com/office/word/2020/wordml/sdtdatahash" xmlns:w16sdtfl="http://schemas.microsoft.com/office/word/2024/wordml/sdtformatlock" xmlns:w16se="http://schemas.microsoft.com/office/word/2015/wordml/symex" xmlns:wpg="http://schemas.microsoft.com/office/word/2010/wordprocessingGroup" xmlns:wpi="http://schemas.microsoft.com/office/word/2010/wordprocessingInk" xmlns:wne="http://schemas.microsoft.com/office/word/2006/wordml" xmlns:wps="http://schemas.microsoft.com/office/word/2010/wordprocessingShape" mc:Ignorable="w14 w15 w16se w16cid w16 w16cex w16sdtdh w16sdtfl w16du wp14">
+  <w:endnote w:type="separator" w:id="-1">
+    <w:p>
+      <w:r>
+        <w:separator/>
+      </w:r>
+    </w:p>
+  </w:endnote>
+  <w:endnote w:type="continuationSeparator" w:id="0">
+    <w:p>
+      <w:r>
+        <w:continuationSeparator/>
+      </w:r>
+    </w:p>
+  </w:endnote>
+</w:endnotes>
+</file>
+
+<file path=word/footnotes.xml><?xml version="1.0" encoding="utf-8"?>
+<w:footnotes xmlns:wpc="http://schemas.microsoft.com/office/word/2010/wordprocessingCanvas" xmlns:cx="http://schemas.microsoft.com/office/drawing/2014/chartex" xmlns:cx1="http://schemas.microsoft.com/office/drawing/2015/9/8/chartex" xmlns:cx2="http://schemas.microsoft.com/office/drawing/2015/10/21/chartex" xmlns:cx3="http://schemas.microsoft.com/office/drawing/2016/5/9/chartex" xmlns:cx4="http://schemas.microsoft.com/office/drawing/2016/5/10/chartex" xmlns:cx5="http://schemas.microsoft.com/office/drawing/2016/5/11/chartex" xmlns:cx6="http://schemas.microsoft.com/office/drawing/2016/5/12/chartex" xmlns:cx7="http://schemas.microsoft.com/office/drawing/2016/5/13/chartex" xmlns:cx8="http://schemas.microsoft.com/office/drawing/2016/5/14/chartex" xmlns:mc="http://schemas.openxmlformats.org/markup-compatibility/2006" xmlns:aink="http://schemas.microsoft.com/office/drawing/2016/ink" xmlns:am3d="http://schemas.microsoft.com/office/drawing/2017/model3d" xmlns:o="urn:schemas-microsoft-com:office:office" xmlns:oel="http://schemas.microsoft.com/office/2019/extlst" xmlns:r="http://schemas.openxmlformats.org/officeDocument/2006/relationships" xmlns:m="http://schemas.openxmlformats.org/officeDocument/2006/math" xmlns:v="urn:schemas-microsoft-com:vml" xmlns:wp14="http://schemas.microsoft.com/office/word/2010/wordprocessingDrawing" xmlns:wp="http://schemas.openxmlformats.org/drawingml/2006/wordprocessingDrawing" xmlns:w10="urn:schemas-microsoft-com:office:word" xmlns:w="http://schemas.openxmlformats.org/wordprocessingml/2006/main" xmlns:w14="http://schemas.microsoft.com/office/word/2010/wordml" xmlns:w15="http://schemas.microsoft.com/office/word/2012/wordml" xmlns:w16cex="http://schemas.microsoft.com/office/word/2018/wordml/cex" xmlns:w16cid="http://schemas.microsoft.com/office/word/2016/wordml/cid" xmlns:w16="http://schemas.microsoft.com/office/word/2018/wordml" xmlns:w16du="http://schemas.microsoft.com/office/word/2023/wordml/word16du" xmlns:w16sdtdh="http://schemas.microsoft.com/office/word/2020/wordml/sdtdatahash" xmlns:w16sdtfl="http://schemas.microsoft.com/office/word/2024/wordml/sdtformatlock" xmlns:w16se="http://schemas.microsoft.com/office/word/2015/wordml/symex" xmlns:wpg="http://schemas.microsoft.com/office/word/2010/wordprocessingGroup" xmlns:wpi="http://schemas.microsoft.com/office/word/2010/wordprocessingInk" xmlns:wne="http://schemas.microsoft.com/office/word/2006/wordml" xmlns:wps="http://schemas.microsoft.com/office/word/2010/wordprocessingShape" mc:Ignorable="w14 w15 w16se w16cid w16 w16cex w16sdtdh w16sdtfl w16du wp14">
+  <w:footnote w:type="separator" w:id="-1">
+    <w:p>
+      <w:r>
+        <w:separator/>
+      </w:r>
+    </w:p>
+  </w:footnote>
+  <w:footnote w:type="continuationSeparator" w:id="0">
+    <w:p>
+      <w:r>
+        <w:continuationSeparator/>
+      </w:r>
+    </w:p>
+  </w:footnote>
+</w:footnotes>
+</file>
+
 <file path=word/header1.xml><?xml version="1.0" encoding="utf-8"?>
-<w:hdr xmlns:o="urn:schemas-microsoft-com:office:office" xmlns:r="http://schemas.openxmlformats.org/officeDocument/2006/relationships" xmlns:v="urn:schemas-microsoft-com:vml" xmlns:w="http://schemas.openxmlformats.org/wordprocessingml/2006/main" xmlns:w10="urn:schemas-microsoft-com:office:word" xmlns:wp="http://schemas.openxmlformats.org/drawingml/2006/wordprocessingDrawing" xmlns:pic="http://schemas.openxmlformats.org/drawingml/2006/picture" xmlns:wps="http://schemas.microsoft.com/office/word/2010/wordprocessingShape" xmlns:wpg="http://schemas.microsoft.com/office/word/2010/wordprocessingGroup" xmlns:mc="http://schemas.openxmlformats.org/markup-compatibility/2006" xmlns:wp14="http://schemas.microsoft.com/office/word/2010/wordprocessingDrawing" xmlns:w14="http://schemas.microsoft.com/office/word/2010/wordml" xmlns:w15="http://schemas.microsoft.com/office/word/2012/wordml" mc:Ignorable="w14 wp14 w15">
+<w:hdr xmlns:wpc="http://schemas.microsoft.com/office/word/2010/wordprocessingCanvas" xmlns:cx="http://schemas.microsoft.com/office/drawing/2014/chartex" xmlns:cx1="http://schemas.microsoft.com/office/drawing/2015/9/8/chartex" xmlns:cx2="http://schemas.microsoft.com/office/drawing/2015/10/21/chartex" xmlns:cx3="http://schemas.microsoft.com/office/drawing/2016/5/9/chartex" xmlns:cx4="http://schemas.microsoft.com/office/drawing/2016/5/10/chartex" xmlns:cx5="http://schemas.microsoft.com/office/drawing/2016/5/11/chartex" xmlns:cx6="http://schemas.microsoft.com/office/drawing/2016/5/12/chartex" xmlns:cx7="http://schemas.microsoft.com/office/drawing/2016/5/13/chartex" xmlns:cx8="http://schemas.microsoft.com/office/drawing/2016/5/14/chartex" xmlns:mc="http://schemas.openxmlformats.org/markup-compatibility/2006" xmlns:aink="http://schemas.microsoft.com/office/drawing/2016/ink" xmlns:am3d="http://schemas.microsoft.com/office/drawing/2017/model3d" xmlns:o="urn:schemas-microsoft-com:office:office" xmlns:oel="http://schemas.microsoft.com/office/2019/extlst" xmlns:r="http://schemas.openxmlformats.org/officeDocument/2006/relationships" xmlns:m="http://schemas.openxmlformats.org/officeDocument/2006/math" xmlns:v="urn:schemas-microsoft-com:vml" xmlns:wp14="http://schemas.microsoft.com/office/word/2010/wordprocessingDrawing" xmlns:wp="http://schemas.openxmlformats.org/drawingml/2006/wordprocessingDrawing" xmlns:w10="urn:schemas-microsoft-com:office:word" xmlns:w="http://schemas.openxmlformats.org/wordprocessingml/2006/main" xmlns:w14="http://schemas.microsoft.com/office/word/2010/wordml" xmlns:w15="http://schemas.microsoft.com/office/word/2012/wordml" xmlns:w16cex="http://schemas.microsoft.com/office/word/2018/wordml/cex" xmlns:w16cid="http://schemas.microsoft.com/office/word/2016/wordml/cid" xmlns:w16="http://schemas.microsoft.com/office/word/2018/wordml" xmlns:w16du="http://schemas.microsoft.com/office/word/2023/wordml/word16du" xmlns:w16sdtdh="http://schemas.microsoft.com/office/word/2020/wordml/sdtdatahash" xmlns:w16sdtfl="http://schemas.microsoft.com/office/word/2024/wordml/sdtformatlock" xmlns:w16se="http://schemas.microsoft.com/office/word/2015/wordml/symex" xmlns:wpg="http://schemas.microsoft.com/office/word/2010/wordprocessingGroup" xmlns:wpi="http://schemas.microsoft.com/office/word/2010/wordprocessingInk" xmlns:wne="http://schemas.microsoft.com/office/word/2006/wordml" xmlns:wps="http://schemas.microsoft.com/office/word/2010/wordprocessingShape" mc:Ignorable="w14 w15 w16se w16cid w16 w16cex w16sdtdh w16sdtfl w16du wp14">
   <w:p>
     <w:pPr>
-      <w:pStyle w:val="Header"/>
-      <w:rPr/>
+      <w:pStyle w:val="a4"/>
     </w:pPr>
-    <w:r>
-      <w:rPr/>
-    </w:r>
   </w:p>
 </w:hdr>
 </file>
 
 <file path=word/header2.xml><?xml version="1.0" encoding="utf-8"?>
-<w:hdr xmlns:o="urn:schemas-microsoft-com:office:office" xmlns:r="http://schemas.openxmlformats.org/officeDocument/2006/relationships" xmlns:v="urn:schemas-microsoft-com:vml" xmlns:w="http://schemas.openxmlformats.org/wordprocessingml/2006/main" xmlns:w10="urn:schemas-microsoft-com:office:word" xmlns:wp="http://schemas.openxmlformats.org/drawingml/2006/wordprocessingDrawing" xmlns:pic="http://schemas.openxmlformats.org/drawingml/2006/picture" xmlns:wps="http://schemas.microsoft.com/office/word/2010/wordprocessingShape" xmlns:wpg="http://schemas.microsoft.com/office/word/2010/wordprocessingGroup" xmlns:mc="http://schemas.openxmlformats.org/markup-compatibility/2006" xmlns:wp14="http://schemas.microsoft.com/office/word/2010/wordprocessingDrawing" xmlns:w14="http://schemas.microsoft.com/office/word/2010/wordml" xmlns:w15="http://schemas.microsoft.com/office/word/2012/wordml" mc:Ignorable="w14 wp14 w15">
+<w:hdr xmlns:wpc="http://schemas.microsoft.com/office/word/2010/wordprocessingCanvas" xmlns:cx="http://schemas.microsoft.com/office/drawing/2014/chartex" xmlns:cx1="http://schemas.microsoft.com/office/drawing/2015/9/8/chartex" xmlns:cx2="http://schemas.microsoft.com/office/drawing/2015/10/21/chartex" xmlns:cx3="http://schemas.microsoft.com/office/drawing/2016/5/9/chartex" xmlns:cx4="http://schemas.microsoft.com/office/drawing/2016/5/10/chartex" xmlns:cx5="http://schemas.microsoft.com/office/drawing/2016/5/11/chartex" xmlns:cx6="http://schemas.microsoft.com/office/drawing/2016/5/12/chartex" xmlns:cx7="http://schemas.microsoft.com/office/drawing/2016/5/13/chartex" xmlns:cx8="http://schemas.microsoft.com/office/drawing/2016/5/14/chartex" xmlns:mc="http://schemas.openxmlformats.org/markup-compatibility/2006" xmlns:aink="http://schemas.microsoft.com/office/drawing/2016/ink" xmlns:am3d="http://schemas.microsoft.com/office/drawing/2017/model3d" xmlns:o="urn:schemas-microsoft-com:office:office" xmlns:oel="http://schemas.microsoft.com/office/2019/extlst" xmlns:r="http://schemas.openxmlformats.org/officeDocument/2006/relationships" xmlns:m="http://schemas.openxmlformats.org/officeDocument/2006/math" xmlns:v="urn:schemas-microsoft-com:vml" xmlns:wp14="http://schemas.microsoft.com/office/word/2010/wordprocessingDrawing" xmlns:wp="http://schemas.openxmlformats.org/drawingml/2006/wordprocessingDrawing" xmlns:w10="urn:schemas-microsoft-com:office:word" xmlns:w="http://schemas.openxmlformats.org/wordprocessingml/2006/main" xmlns:w14="http://schemas.microsoft.com/office/word/2010/wordml" xmlns:w15="http://schemas.microsoft.com/office/word/2012/wordml" xmlns:w16cex="http://schemas.microsoft.com/office/word/2018/wordml/cex" xmlns:w16cid="http://schemas.microsoft.com/office/word/2016/wordml/cid" xmlns:w16="http://schemas.microsoft.com/office/word/2018/wordml" xmlns:w16du="http://schemas.microsoft.com/office/word/2023/wordml/word16du" xmlns:w16sdtdh="http://schemas.microsoft.com/office/word/2020/wordml/sdtdatahash" xmlns:w16sdtfl="http://schemas.microsoft.com/office/word/2024/wordml/sdtformatlock" xmlns:w16se="http://schemas.microsoft.com/office/word/2015/wordml/symex" xmlns:wpg="http://schemas.microsoft.com/office/word/2010/wordprocessingGroup" xmlns:wpi="http://schemas.microsoft.com/office/word/2010/wordprocessingInk" xmlns:wne="http://schemas.microsoft.com/office/word/2006/wordml" xmlns:wps="http://schemas.microsoft.com/office/word/2010/wordprocessingShape" mc:Ignorable="w14 w15 w16se w16cid w16 w16cex w16sdtdh w16sdtfl w16du wp14">
   <w:p>
     <w:pPr>
-      <w:pStyle w:val="Header"/>
+      <w:pStyle w:val="a4"/>
       <w:rPr>
         <w:lang w:val="en-US"/>
       </w:rPr>
@@ -3314,16 +3129,9 @@
   <w:tbl>
     <w:tblPr>
       <w:tblW w:w="10899" w:type="dxa"/>
-      <w:jc w:val="left"/>
       <w:tblInd w:w="113" w:type="dxa"/>
       <w:tblLayout w:type="fixed"/>
-      <w:tblCellMar>
-        <w:top w:w="0" w:type="dxa"/>
-        <w:left w:w="108" w:type="dxa"/>
-        <w:bottom w:w="0" w:type="dxa"/>
-        <w:right w:w="108" w:type="dxa"/>
-      </w:tblCellMar>
-      <w:tblLook w:firstRow="0" w:noVBand="0" w:lastRow="0" w:firstColumn="0" w:lastColumn="0" w:noHBand="0" w:val="0000"/>
+      <w:tblLook w:val="0000" w:firstRow="0" w:lastRow="0" w:firstColumn="0" w:lastColumn="0" w:noHBand="0" w:noVBand="0"/>
     </w:tblPr>
     <w:tblGrid>
       <w:gridCol w:w="4248"/>
@@ -3332,7 +3140,7 @@
     </w:tblGrid>
     <w:tr>
       <w:trPr>
-        <w:trHeight w:val="699" w:hRule="atLeast"/>
+        <w:trHeight w:val="699"/>
       </w:trPr>
       <w:tc>
         <w:tcPr>
@@ -3346,7 +3154,7 @@
         </w:tcPr>
         <w:p>
           <w:pPr>
-            <w:pStyle w:val="Header"/>
+            <w:pStyle w:val="a4"/>
             <w:spacing w:before="120" w:after="120"/>
             <w:jc w:val="center"/>
             <w:rPr>
@@ -3376,6 +3184,15 @@
               <w:lang w:val="en-US"/>
             </w:rPr>
             <w:t>'zbekiston Respublikasi Sog'liqni saqlash vazirligi</w:t>
+          </w:r>
+          <w:r>
+            <w:rPr>
+              <w:b/>
+              <w:bCs/>
+              <w:sz w:val="20"/>
+              <w:szCs w:val="20"/>
+              <w:lang w:val="en-US"/>
+            </w:rPr>
             <w:br/>
           </w:r>
           <w:r>
@@ -3400,16 +3217,18 @@
         </w:tcPr>
         <w:p>
           <w:pPr>
-            <w:pStyle w:val="Header"/>
+            <w:pStyle w:val="a4"/>
             <w:jc w:val="center"/>
             <w:rPr>
               <w:lang w:val="en-US"/>
             </w:rPr>
           </w:pPr>
           <w:r>
-            <w:rPr/>
+            <w:rPr>
+              <w:noProof/>
+            </w:rPr>
             <w:drawing>
-              <wp:inline distT="0" distB="0" distL="0" distR="0">
+              <wp:inline distT="0" distB="0" distL="0" distR="0" wp14:anchorId="7FA04BCF" wp14:editId="43893903">
                 <wp:extent cx="962025" cy="640080"/>
                 <wp:effectExtent l="0" t="0" r="0" b="0"/>
                 <wp:docPr id="2" name="Рисунок 2"/>
@@ -3461,41 +3280,31 @@
         </w:tcPr>
         <w:p>
           <w:pPr>
-            <w:pStyle w:val="Header"/>
+            <w:pStyle w:val="a4"/>
             <w:rPr>
               <w:lang w:val="en-US"/>
             </w:rPr>
           </w:pPr>
-          <w:r>
-            <w:rPr>
-              <w:lang w:val="en-US"/>
-            </w:rPr>
-          </w:r>
         </w:p>
       </w:tc>
     </w:tr>
   </w:tbl>
   <w:p>
     <w:pPr>
-      <w:pStyle w:val="Header"/>
+      <w:pStyle w:val="a4"/>
       <w:rPr>
         <w:lang w:val="ru-RU"/>
       </w:rPr>
     </w:pPr>
-    <w:r>
-      <w:rPr>
-        <w:lang w:val="ru-RU"/>
-      </w:rPr>
-    </w:r>
   </w:p>
 </w:hdr>
 </file>
 
 <file path=word/header3.xml><?xml version="1.0" encoding="utf-8"?>
-<w:hdr xmlns:o="urn:schemas-microsoft-com:office:office" xmlns:r="http://schemas.openxmlformats.org/officeDocument/2006/relationships" xmlns:v="urn:schemas-microsoft-com:vml" xmlns:w="http://schemas.openxmlformats.org/wordprocessingml/2006/main" xmlns:w10="urn:schemas-microsoft-com:office:word" xmlns:wp="http://schemas.openxmlformats.org/drawingml/2006/wordprocessingDrawing" xmlns:pic="http://schemas.openxmlformats.org/drawingml/2006/picture" xmlns:wps="http://schemas.microsoft.com/office/word/2010/wordprocessingShape" xmlns:wpg="http://schemas.microsoft.com/office/word/2010/wordprocessingGroup" xmlns:mc="http://schemas.openxmlformats.org/markup-compatibility/2006" xmlns:wp14="http://schemas.microsoft.com/office/word/2010/wordprocessingDrawing" xmlns:w14="http://schemas.microsoft.com/office/word/2010/wordml" xmlns:w15="http://schemas.microsoft.com/office/word/2012/wordml" mc:Ignorable="w14 wp14 w15">
+<w:hdr xmlns:wpc="http://schemas.microsoft.com/office/word/2010/wordprocessingCanvas" xmlns:cx="http://schemas.microsoft.com/office/drawing/2014/chartex" xmlns:cx1="http://schemas.microsoft.com/office/drawing/2015/9/8/chartex" xmlns:cx2="http://schemas.microsoft.com/office/drawing/2015/10/21/chartex" xmlns:cx3="http://schemas.microsoft.com/office/drawing/2016/5/9/chartex" xmlns:cx4="http://schemas.microsoft.com/office/drawing/2016/5/10/chartex" xmlns:cx5="http://schemas.microsoft.com/office/drawing/2016/5/11/chartex" xmlns:cx6="http://schemas.microsoft.com/office/drawing/2016/5/12/chartex" xmlns:cx7="http://schemas.microsoft.com/office/drawing/2016/5/13/chartex" xmlns:cx8="http://schemas.microsoft.com/office/drawing/2016/5/14/chartex" xmlns:mc="http://schemas.openxmlformats.org/markup-compatibility/2006" xmlns:aink="http://schemas.microsoft.com/office/drawing/2016/ink" xmlns:am3d="http://schemas.microsoft.com/office/drawing/2017/model3d" xmlns:o="urn:schemas-microsoft-com:office:office" xmlns:oel="http://schemas.microsoft.com/office/2019/extlst" xmlns:r="http://schemas.openxmlformats.org/officeDocument/2006/relationships" xmlns:m="http://schemas.openxmlformats.org/officeDocument/2006/math" xmlns:v="urn:schemas-microsoft-com:vml" xmlns:wp14="http://schemas.microsoft.com/office/word/2010/wordprocessingDrawing" xmlns:wp="http://schemas.openxmlformats.org/drawingml/2006/wordprocessingDrawing" xmlns:w10="urn:schemas-microsoft-com:office:word" xmlns:w="http://schemas.openxmlformats.org/wordprocessingml/2006/main" xmlns:w14="http://schemas.microsoft.com/office/word/2010/wordml" xmlns:w15="http://schemas.microsoft.com/office/word/2012/wordml" xmlns:w16cex="http://schemas.microsoft.com/office/word/2018/wordml/cex" xmlns:w16cid="http://schemas.microsoft.com/office/word/2016/wordml/cid" xmlns:w16="http://schemas.microsoft.com/office/word/2018/wordml" xmlns:w16du="http://schemas.microsoft.com/office/word/2023/wordml/word16du" xmlns:w16sdtdh="http://schemas.microsoft.com/office/word/2020/wordml/sdtdatahash" xmlns:w16sdtfl="http://schemas.microsoft.com/office/word/2024/wordml/sdtformatlock" xmlns:w16se="http://schemas.microsoft.com/office/word/2015/wordml/symex" xmlns:wpg="http://schemas.microsoft.com/office/word/2010/wordprocessingGroup" xmlns:wpi="http://schemas.microsoft.com/office/word/2010/wordprocessingInk" xmlns:wne="http://schemas.microsoft.com/office/word/2006/wordml" xmlns:wps="http://schemas.microsoft.com/office/word/2010/wordprocessingShape" mc:Ignorable="w14 w15 w16se w16cid w16 w16cex w16sdtdh w16sdtfl w16du wp14">
   <w:p>
     <w:pPr>
-      <w:pStyle w:val="Header"/>
+      <w:pStyle w:val="a4"/>
       <w:rPr>
         <w:lang w:val="en-US"/>
       </w:rPr>
@@ -3512,16 +3321,9 @@
   <w:tbl>
     <w:tblPr>
       <w:tblW w:w="10899" w:type="dxa"/>
-      <w:jc w:val="left"/>
       <w:tblInd w:w="113" w:type="dxa"/>
       <w:tblLayout w:type="fixed"/>
-      <w:tblCellMar>
-        <w:top w:w="0" w:type="dxa"/>
-        <w:left w:w="108" w:type="dxa"/>
-        <w:bottom w:w="0" w:type="dxa"/>
-        <w:right w:w="108" w:type="dxa"/>
-      </w:tblCellMar>
-      <w:tblLook w:firstRow="0" w:noVBand="0" w:lastRow="0" w:firstColumn="0" w:lastColumn="0" w:noHBand="0" w:val="0000"/>
+      <w:tblLook w:val="0000" w:firstRow="0" w:lastRow="0" w:firstColumn="0" w:lastColumn="0" w:noHBand="0" w:noVBand="0"/>
     </w:tblPr>
     <w:tblGrid>
       <w:gridCol w:w="4248"/>
@@ -3530,7 +3332,7 @@
     </w:tblGrid>
     <w:tr>
       <w:trPr>
-        <w:trHeight w:val="699" w:hRule="atLeast"/>
+        <w:trHeight w:val="699"/>
       </w:trPr>
       <w:tc>
         <w:tcPr>
@@ -3544,7 +3346,7 @@
         </w:tcPr>
         <w:p>
           <w:pPr>
-            <w:pStyle w:val="Header"/>
+            <w:pStyle w:val="a4"/>
             <w:spacing w:before="120" w:after="120"/>
             <w:jc w:val="center"/>
             <w:rPr>
@@ -3574,6 +3376,15 @@
               <w:lang w:val="en-US"/>
             </w:rPr>
             <w:t>'zbekiston Respublikasi Sog'liqni saqlash vazirligi</w:t>
+          </w:r>
+          <w:r>
+            <w:rPr>
+              <w:b/>
+              <w:bCs/>
+              <w:sz w:val="20"/>
+              <w:szCs w:val="20"/>
+              <w:lang w:val="en-US"/>
+            </w:rPr>
             <w:br/>
           </w:r>
           <w:r>
@@ -3598,16 +3409,18 @@
         </w:tcPr>
         <w:p>
           <w:pPr>
-            <w:pStyle w:val="Header"/>
+            <w:pStyle w:val="a4"/>
             <w:jc w:val="center"/>
             <w:rPr>
               <w:lang w:val="en-US"/>
             </w:rPr>
           </w:pPr>
           <w:r>
-            <w:rPr/>
+            <w:rPr>
+              <w:noProof/>
+            </w:rPr>
             <w:drawing>
-              <wp:inline distT="0" distB="0" distL="0" distR="0">
+              <wp:inline distT="0" distB="0" distL="0" distR="0" wp14:anchorId="025D08D4" wp14:editId="46284D3C">
                 <wp:extent cx="962025" cy="640080"/>
                 <wp:effectExtent l="0" t="0" r="0" b="0"/>
                 <wp:docPr id="3" name="Рисунок 2"/>
@@ -3659,42 +3472,32 @@
         </w:tcPr>
         <w:p>
           <w:pPr>
-            <w:pStyle w:val="Header"/>
+            <w:pStyle w:val="a4"/>
             <w:rPr>
               <w:lang w:val="en-US"/>
             </w:rPr>
           </w:pPr>
-          <w:r>
-            <w:rPr>
-              <w:lang w:val="en-US"/>
-            </w:rPr>
-          </w:r>
         </w:p>
       </w:tc>
     </w:tr>
   </w:tbl>
   <w:p>
     <w:pPr>
-      <w:pStyle w:val="Header"/>
+      <w:pStyle w:val="a4"/>
       <w:rPr>
         <w:lang w:val="ru-RU"/>
       </w:rPr>
     </w:pPr>
-    <w:r>
-      <w:rPr>
-        <w:lang w:val="ru-RU"/>
-      </w:rPr>
-    </w:r>
   </w:p>
 </w:hdr>
 </file>
 
 <file path=word/styles.xml><?xml version="1.0" encoding="utf-8"?>
-<w:styles xmlns:w="http://schemas.openxmlformats.org/wordprocessingml/2006/main" xmlns:w14="http://schemas.microsoft.com/office/word/2010/wordml" xmlns:mc="http://schemas.openxmlformats.org/markup-compatibility/2006" mc:Ignorable="w14">
+<w:styles xmlns:mc="http://schemas.openxmlformats.org/markup-compatibility/2006" xmlns:r="http://schemas.openxmlformats.org/officeDocument/2006/relationships" xmlns:w="http://schemas.openxmlformats.org/wordprocessingml/2006/main" xmlns:w14="http://schemas.microsoft.com/office/word/2010/wordml" xmlns:w15="http://schemas.microsoft.com/office/word/2012/wordml" xmlns:w16cex="http://schemas.microsoft.com/office/word/2018/wordml/cex" xmlns:w16cid="http://schemas.microsoft.com/office/word/2016/wordml/cid" xmlns:w16="http://schemas.microsoft.com/office/word/2018/wordml" xmlns:w16du="http://schemas.microsoft.com/office/word/2023/wordml/word16du" xmlns:w16sdtdh="http://schemas.microsoft.com/office/word/2020/wordml/sdtdatahash" xmlns:w16sdtfl="http://schemas.microsoft.com/office/word/2024/wordml/sdtformatlock" xmlns:w16se="http://schemas.microsoft.com/office/word/2015/wordml/symex" mc:Ignorable="w14 w15 w16se w16cid w16 w16cex w16sdtdh w16sdtfl w16du">
   <w:docDefaults>
     <w:rPrDefault>
       <w:rPr>
-        <w:rFonts w:ascii="Calibri" w:hAnsi="Calibri" w:eastAsia="Calibri" w:cs="Tahoma"/>
+        <w:rFonts w:ascii="Calibri" w:eastAsia="Calibri" w:hAnsi="Calibri" w:cs="Tahoma"/>
         <w:sz w:val="22"/>
         <w:szCs w:val="22"/>
         <w:lang w:val="en-US" w:eastAsia="en-US" w:bidi="ar-SA"/>
@@ -3702,21 +3505,21 @@
     </w:rPrDefault>
     <w:pPrDefault>
       <w:pPr>
-        <w:suppressAutoHyphens w:val="true"/>
+        <w:suppressAutoHyphens/>
       </w:pPr>
     </w:pPrDefault>
   </w:docDefaults>
   <w:latentStyles w:defLockedState="0" w:defUIPriority="99" w:defSemiHidden="0" w:defUnhideWhenUsed="0" w:defQFormat="0" w:count="376">
     <w:lsdException w:name="Normal" w:uiPriority="0" w:qFormat="1"/>
     <w:lsdException w:name="heading 1" w:uiPriority="9" w:qFormat="1"/>
-    <w:lsdException w:name="heading 2" w:uiPriority="9" w:semiHidden="1" w:unhideWhenUsed="1" w:qFormat="1"/>
-    <w:lsdException w:name="heading 3" w:uiPriority="9" w:semiHidden="1" w:unhideWhenUsed="1" w:qFormat="1"/>
-    <w:lsdException w:name="heading 4" w:uiPriority="9" w:semiHidden="1" w:unhideWhenUsed="1" w:qFormat="1"/>
-    <w:lsdException w:name="heading 5" w:uiPriority="9" w:semiHidden="1" w:unhideWhenUsed="1" w:qFormat="1"/>
-    <w:lsdException w:name="heading 6" w:uiPriority="9" w:semiHidden="1" w:unhideWhenUsed="1" w:qFormat="1"/>
-    <w:lsdException w:name="heading 7" w:uiPriority="9" w:semiHidden="1" w:unhideWhenUsed="1" w:qFormat="1"/>
-    <w:lsdException w:name="heading 8" w:uiPriority="9" w:semiHidden="1" w:unhideWhenUsed="1" w:qFormat="1"/>
-    <w:lsdException w:name="heading 9" w:uiPriority="9" w:semiHidden="1" w:unhideWhenUsed="1" w:qFormat="1"/>
+    <w:lsdException w:name="heading 2" w:semiHidden="1" w:uiPriority="9" w:unhideWhenUsed="1" w:qFormat="1"/>
+    <w:lsdException w:name="heading 3" w:semiHidden="1" w:uiPriority="9" w:unhideWhenUsed="1" w:qFormat="1"/>
+    <w:lsdException w:name="heading 4" w:semiHidden="1" w:uiPriority="9" w:unhideWhenUsed="1" w:qFormat="1"/>
+    <w:lsdException w:name="heading 5" w:semiHidden="1" w:uiPriority="9" w:unhideWhenUsed="1" w:qFormat="1"/>
+    <w:lsdException w:name="heading 6" w:semiHidden="1" w:uiPriority="9" w:unhideWhenUsed="1" w:qFormat="1"/>
+    <w:lsdException w:name="heading 7" w:semiHidden="1" w:uiPriority="9" w:unhideWhenUsed="1" w:qFormat="1"/>
+    <w:lsdException w:name="heading 8" w:semiHidden="1" w:uiPriority="9" w:unhideWhenUsed="1" w:qFormat="1"/>
+    <w:lsdException w:name="heading 9" w:semiHidden="1" w:uiPriority="9" w:unhideWhenUsed="1" w:qFormat="1"/>
     <w:lsdException w:name="index 1" w:semiHidden="1" w:unhideWhenUsed="1"/>
     <w:lsdException w:name="index 2" w:semiHidden="1" w:unhideWhenUsed="1"/>
     <w:lsdException w:name="index 3" w:semiHidden="1" w:unhideWhenUsed="1"/>
@@ -3726,22 +3529,22 @@
     <w:lsdException w:name="index 7" w:semiHidden="1" w:unhideWhenUsed="1"/>
     <w:lsdException w:name="index 8" w:semiHidden="1" w:unhideWhenUsed="1"/>
     <w:lsdException w:name="index 9" w:semiHidden="1" w:unhideWhenUsed="1"/>
-    <w:lsdException w:name="toc 1" w:uiPriority="39" w:semiHidden="1" w:unhideWhenUsed="1"/>
-    <w:lsdException w:name="toc 2" w:uiPriority="39" w:semiHidden="1" w:unhideWhenUsed="1"/>
-    <w:lsdException w:name="toc 3" w:uiPriority="39" w:semiHidden="1" w:unhideWhenUsed="1"/>
-    <w:lsdException w:name="toc 4" w:uiPriority="39" w:semiHidden="1" w:unhideWhenUsed="1"/>
-    <w:lsdException w:name="toc 5" w:uiPriority="39" w:semiHidden="1" w:unhideWhenUsed="1"/>
-    <w:lsdException w:name="toc 6" w:uiPriority="39" w:semiHidden="1" w:unhideWhenUsed="1"/>
-    <w:lsdException w:name="toc 7" w:uiPriority="39" w:semiHidden="1" w:unhideWhenUsed="1"/>
-    <w:lsdException w:name="toc 8" w:uiPriority="39" w:semiHidden="1" w:unhideWhenUsed="1"/>
-    <w:lsdException w:name="toc 9" w:uiPriority="39" w:semiHidden="1" w:unhideWhenUsed="1"/>
+    <w:lsdException w:name="toc 1" w:semiHidden="1" w:uiPriority="39" w:unhideWhenUsed="1"/>
+    <w:lsdException w:name="toc 2" w:semiHidden="1" w:uiPriority="39" w:unhideWhenUsed="1"/>
+    <w:lsdException w:name="toc 3" w:semiHidden="1" w:uiPriority="39" w:unhideWhenUsed="1"/>
+    <w:lsdException w:name="toc 4" w:semiHidden="1" w:uiPriority="39" w:unhideWhenUsed="1"/>
+    <w:lsdException w:name="toc 5" w:semiHidden="1" w:uiPriority="39" w:unhideWhenUsed="1"/>
+    <w:lsdException w:name="toc 6" w:semiHidden="1" w:uiPriority="39" w:unhideWhenUsed="1"/>
+    <w:lsdException w:name="toc 7" w:semiHidden="1" w:uiPriority="39" w:unhideWhenUsed="1"/>
+    <w:lsdException w:name="toc 8" w:semiHidden="1" w:uiPriority="39" w:unhideWhenUsed="1"/>
+    <w:lsdException w:name="toc 9" w:semiHidden="1" w:uiPriority="39" w:unhideWhenUsed="1"/>
     <w:lsdException w:name="Normal Indent" w:semiHidden="1" w:unhideWhenUsed="1"/>
     <w:lsdException w:name="footnote text" w:semiHidden="1" w:unhideWhenUsed="1"/>
     <w:lsdException w:name="annotation text" w:semiHidden="1" w:unhideWhenUsed="1"/>
     <w:lsdException w:name="header" w:semiHidden="1" w:unhideWhenUsed="1"/>
     <w:lsdException w:name="footer" w:semiHidden="1" w:unhideWhenUsed="1"/>
     <w:lsdException w:name="index heading" w:semiHidden="1" w:unhideWhenUsed="1"/>
-    <w:lsdException w:name="caption" w:uiPriority="35" w:semiHidden="1" w:unhideWhenUsed="1" w:qFormat="1"/>
+    <w:lsdException w:name="caption" w:semiHidden="1" w:uiPriority="35" w:unhideWhenUsed="1" w:qFormat="1"/>
     <w:lsdException w:name="table of figures" w:semiHidden="1" w:unhideWhenUsed="1"/>
     <w:lsdException w:name="envelope address" w:semiHidden="1" w:unhideWhenUsed="1"/>
     <w:lsdException w:name="envelope return" w:semiHidden="1" w:unhideWhenUsed="1"/>
@@ -3772,7 +3575,7 @@
     <w:lsdException w:name="Title" w:uiPriority="10" w:qFormat="1"/>
     <w:lsdException w:name="Closing" w:semiHidden="1" w:unhideWhenUsed="1"/>
     <w:lsdException w:name="Signature" w:semiHidden="1" w:unhideWhenUsed="1"/>
-    <w:lsdException w:name="Default Paragraph Font" w:uiPriority="1" w:semiHidden="1" w:unhideWhenUsed="1"/>
+    <w:lsdException w:name="Default Paragraph Font" w:semiHidden="1" w:uiPriority="1" w:unhideWhenUsed="1"/>
     <w:lsdException w:name="Body Text" w:semiHidden="1" w:unhideWhenUsed="1"/>
     <w:lsdException w:name="Body Text Indent" w:semiHidden="1" w:unhideWhenUsed="1"/>
     <w:lsdException w:name="List Continue" w:semiHidden="1" w:unhideWhenUsed="1"/>
@@ -3972,8 +3775,8 @@
     <w:lsdException w:name="Subtle Reference" w:uiPriority="31" w:qFormat="1"/>
     <w:lsdException w:name="Intense Reference" w:uiPriority="32" w:qFormat="1"/>
     <w:lsdException w:name="Book Title" w:uiPriority="33" w:qFormat="1"/>
-    <w:lsdException w:name="Bibliography" w:uiPriority="37" w:semiHidden="1" w:unhideWhenUsed="1"/>
-    <w:lsdException w:name="TOC Heading" w:uiPriority="39" w:semiHidden="1" w:unhideWhenUsed="1" w:qFormat="1"/>
+    <w:lsdException w:name="Bibliography" w:semiHidden="1" w:uiPriority="37" w:unhideWhenUsed="1"/>
+    <w:lsdException w:name="TOC Heading" w:semiHidden="1" w:uiPriority="39" w:unhideWhenUsed="1" w:qFormat="1"/>
     <w:lsdException w:name="Plain Table 1" w:uiPriority="41"/>
     <w:lsdException w:name="Plain Table 2" w:uiPriority="42"/>
     <w:lsdException w:name="Plain Table 3" w:uiPriority="43"/>
@@ -4084,68 +3887,83 @@
     <w:lsdException w:name="Unresolved Mention" w:semiHidden="1" w:unhideWhenUsed="1"/>
     <w:lsdException w:name="Smart Link" w:semiHidden="1" w:unhideWhenUsed="1"/>
   </w:latentStyles>
-  <w:style w:type="paragraph" w:styleId="Normal" w:default="1">
+  <w:style w:type="paragraph" w:default="1" w:styleId="a">
     <w:name w:val="Normal"/>
     <w:qFormat/>
     <w:pPr>
-      <w:widowControl w:val="false"/>
-      <w:suppressAutoHyphens w:val="true"/>
-      <w:bidi w:val="0"/>
-      <w:spacing w:before="0" w:after="0"/>
-      <w:jc w:val="left"/>
+      <w:widowControl w:val="0"/>
     </w:pPr>
     <w:rPr>
-      <w:rFonts w:ascii="Arial" w:hAnsi="Arial" w:eastAsia="Arial" w:cs="Arial"/>
-      <w:color w:val="auto"/>
-      <w:kern w:val="0"/>
-      <w:sz w:val="22"/>
-      <w:szCs w:val="22"/>
-      <w:lang w:val="ms-MY" w:eastAsia="en-US" w:bidi="ar-SA"/>
+      <w:rFonts w:ascii="Arial" w:eastAsia="Arial" w:hAnsi="Arial" w:cs="Arial"/>
+      <w:lang w:val="ms-MY"/>
     </w:rPr>
   </w:style>
-  <w:style w:type="character" w:styleId="DefaultParagraphFont" w:default="1">
+  <w:style w:type="character" w:default="1" w:styleId="a0">
     <w:name w:val="Default Paragraph Font"/>
     <w:uiPriority w:val="1"/>
     <w:semiHidden/>
     <w:unhideWhenUsed/>
-    <w:qFormat/>
-    <w:rPr/>
   </w:style>
-  <w:style w:type="character" w:styleId="Style14" w:customStyle="1">
+  <w:style w:type="table" w:default="1" w:styleId="a1">
+    <w:name w:val="Normal Table"/>
+    <w:uiPriority w:val="99"/>
+    <w:semiHidden/>
+    <w:unhideWhenUsed/>
+    <w:tblPr>
+      <w:tblInd w:w="0" w:type="dxa"/>
+      <w:tblCellMar>
+        <w:top w:w="0" w:type="dxa"/>
+        <w:left w:w="108" w:type="dxa"/>
+        <w:bottom w:w="0" w:type="dxa"/>
+        <w:right w:w="108" w:type="dxa"/>
+      </w:tblCellMar>
+    </w:tblPr>
+  </w:style>
+  <w:style w:type="numbering" w:default="1" w:styleId="a2">
+    <w:name w:val="No List"/>
+    <w:uiPriority w:val="99"/>
+    <w:semiHidden/>
+    <w:unhideWhenUsed/>
+  </w:style>
+  <w:style w:type="character" w:customStyle="1" w:styleId="a3">
     <w:name w:val="Верхний колонтитул Знак"/>
-    <w:basedOn w:val="DefaultParagraphFont"/>
+    <w:basedOn w:val="a0"/>
+    <w:link w:val="a4"/>
     <w:qFormat/>
     <w:rPr>
-      <w:rFonts w:ascii="Arial" w:hAnsi="Arial" w:eastAsia="Arial" w:cs="Arial"/>
+      <w:rFonts w:ascii="Arial" w:eastAsia="Arial" w:hAnsi="Arial" w:cs="Arial"/>
       <w:lang w:val="ms-MY"/>
     </w:rPr>
   </w:style>
-  <w:style w:type="character" w:styleId="Style15" w:customStyle="1">
+  <w:style w:type="character" w:customStyle="1" w:styleId="a5">
     <w:name w:val="Нижний колонтитул Знак"/>
-    <w:basedOn w:val="DefaultParagraphFont"/>
+    <w:basedOn w:val="a0"/>
+    <w:link w:val="a6"/>
     <w:qFormat/>
     <w:rPr>
-      <w:rFonts w:ascii="Arial" w:hAnsi="Arial" w:eastAsia="Arial" w:cs="Arial"/>
+      <w:rFonts w:ascii="Arial" w:eastAsia="Arial" w:hAnsi="Arial" w:cs="Arial"/>
       <w:lang w:val="ms-MY"/>
     </w:rPr>
   </w:style>
-  <w:style w:type="character" w:styleId="Style16" w:customStyle="1">
+  <w:style w:type="character" w:customStyle="1" w:styleId="a7">
     <w:name w:val="Основной текст Знак"/>
-    <w:basedOn w:val="DefaultParagraphFont"/>
+    <w:basedOn w:val="a0"/>
+    <w:link w:val="a8"/>
     <w:qFormat/>
     <w:rPr>
-      <w:rFonts w:ascii="Microsoft Sans Serif" w:hAnsi="Microsoft Sans Serif" w:eastAsia="Microsoft Sans Serif" w:cs="Microsoft Sans Serif"/>
+      <w:rFonts w:ascii="Microsoft Sans Serif" w:eastAsia="Microsoft Sans Serif" w:hAnsi="Microsoft Sans Serif" w:cs="Microsoft Sans Serif"/>
       <w:sz w:val="18"/>
       <w:szCs w:val="18"/>
       <w:lang w:val="ms-MY"/>
     </w:rPr>
   </w:style>
-  <w:style w:type="character" w:styleId="Style17" w:customStyle="1">
+  <w:style w:type="character" w:customStyle="1" w:styleId="a9">
     <w:name w:val="Заголовок Знак"/>
-    <w:basedOn w:val="DefaultParagraphFont"/>
+    <w:basedOn w:val="a0"/>
+    <w:link w:val="aa"/>
     <w:qFormat/>
     <w:rPr>
-      <w:rFonts w:ascii="Arial" w:hAnsi="Arial" w:eastAsia="Arial" w:cs="Arial"/>
+      <w:rFonts w:ascii="Arial" w:eastAsia="Arial" w:hAnsi="Arial" w:cs="Arial"/>
       <w:b/>
       <w:bCs/>
       <w:sz w:val="52"/>
@@ -4153,43 +3971,44 @@
       <w:lang w:val="ms-MY"/>
     </w:rPr>
   </w:style>
-  <w:style w:type="paragraph" w:styleId="Style18">
-    <w:name w:val="Заголовок"/>
-    <w:basedOn w:val="Normal"/>
-    <w:next w:val="BodyText"/>
+  <w:style w:type="paragraph" w:styleId="aa">
+    <w:name w:val="Title"/>
+    <w:basedOn w:val="a"/>
+    <w:next w:val="a8"/>
+    <w:link w:val="a9"/>
+    <w:uiPriority w:val="10"/>
     <w:qFormat/>
     <w:pPr>
-      <w:keepNext w:val="true"/>
-      <w:spacing w:before="240" w:after="120"/>
+      <w:spacing w:before="83"/>
+      <w:ind w:left="3"/>
     </w:pPr>
     <w:rPr>
-      <w:rFonts w:ascii="Liberation Sans" w:hAnsi="Liberation Sans" w:eastAsia="Microsoft YaHei" w:cs="Arial"/>
-      <w:sz w:val="28"/>
-      <w:szCs w:val="28"/>
+      <w:b/>
+      <w:bCs/>
+      <w:sz w:val="52"/>
+      <w:szCs w:val="52"/>
     </w:rPr>
   </w:style>
-  <w:style w:type="paragraph" w:styleId="BodyText">
+  <w:style w:type="paragraph" w:styleId="a8">
     <w:name w:val="Body Text"/>
-    <w:basedOn w:val="Normal"/>
-    <w:link w:val="Style16"/>
-    <w:pPr/>
+    <w:basedOn w:val="a"/>
+    <w:link w:val="a7"/>
     <w:rPr>
-      <w:rFonts w:ascii="Microsoft Sans Serif" w:hAnsi="Microsoft Sans Serif" w:eastAsia="Microsoft Sans Serif" w:cs="Microsoft Sans Serif"/>
+      <w:rFonts w:ascii="Microsoft Sans Serif" w:eastAsia="Microsoft Sans Serif" w:hAnsi="Microsoft Sans Serif" w:cs="Microsoft Sans Serif"/>
       <w:sz w:val="18"/>
       <w:szCs w:val="18"/>
     </w:rPr>
   </w:style>
-  <w:style w:type="paragraph" w:styleId="List">
+  <w:style w:type="paragraph" w:styleId="ab">
     <w:name w:val="List"/>
-    <w:basedOn w:val="BodyText"/>
-    <w:pPr/>
+    <w:basedOn w:val="a8"/>
     <w:rPr>
       <w:rFonts w:cs="Arial"/>
     </w:rPr>
   </w:style>
-  <w:style w:type="paragraph" w:styleId="Caption">
+  <w:style w:type="paragraph" w:styleId="ac">
     <w:name w:val="caption"/>
-    <w:basedOn w:val="Normal"/>
+    <w:basedOn w:val="a"/>
     <w:qFormat/>
     <w:pPr>
       <w:suppressLineNumbers/>
@@ -4202,148 +4021,99 @@
       <w:szCs w:val="24"/>
     </w:rPr>
   </w:style>
-  <w:style w:type="paragraph" w:styleId="Style19">
-    <w:name w:val="Указатель"/>
-    <w:basedOn w:val="Normal"/>
+  <w:style w:type="paragraph" w:styleId="ad">
+    <w:name w:val="index heading"/>
+    <w:basedOn w:val="a"/>
+    <w:pPr>
+      <w:suppressLineNumbers/>
+    </w:pPr>
+  </w:style>
+  <w:style w:type="paragraph" w:customStyle="1" w:styleId="user">
+    <w:name w:val="Заголовок (user)"/>
+    <w:basedOn w:val="a"/>
+    <w:next w:val="a8"/>
+    <w:qFormat/>
+    <w:pPr>
+      <w:keepNext/>
+      <w:spacing w:before="240" w:after="120"/>
+    </w:pPr>
+    <w:rPr>
+      <w:rFonts w:ascii="Liberation Sans" w:eastAsia="Microsoft YaHei" w:hAnsi="Liberation Sans"/>
+      <w:sz w:val="28"/>
+      <w:szCs w:val="28"/>
+    </w:rPr>
+  </w:style>
+  <w:style w:type="paragraph" w:customStyle="1" w:styleId="user0">
+    <w:name w:val="Указатель (user)"/>
+    <w:basedOn w:val="a"/>
     <w:qFormat/>
     <w:pPr>
       <w:suppressLineNumbers/>
     </w:pPr>
-    <w:rPr>
-      <w:rFonts w:cs="Arial"/>
-    </w:rPr>
   </w:style>
-  <w:style w:type="paragraph" w:styleId="user">
-    <w:name w:val="Заголовок (user)"/>
-    <w:basedOn w:val="Normal"/>
-    <w:next w:val="BodyText"/>
+  <w:style w:type="paragraph" w:styleId="ae">
+    <w:name w:val="List Paragraph"/>
+    <w:basedOn w:val="a"/>
     <w:qFormat/>
+  </w:style>
+  <w:style w:type="paragraph" w:customStyle="1" w:styleId="TableParagraph">
+    <w:name w:val="Table Paragraph"/>
+    <w:basedOn w:val="a"/>
+    <w:qFormat/>
+  </w:style>
+  <w:style w:type="paragraph" w:customStyle="1" w:styleId="user1">
+    <w:name w:val="Колонтитулы (user)"/>
+    <w:basedOn w:val="a"/>
+    <w:qFormat/>
+  </w:style>
+  <w:style w:type="paragraph" w:customStyle="1" w:styleId="af">
+    <w:name w:val="Колонтитулы"/>
+    <w:basedOn w:val="a"/>
+    <w:qFormat/>
+  </w:style>
+  <w:style w:type="paragraph" w:styleId="a4">
+    <w:name w:val="header"/>
+    <w:basedOn w:val="a"/>
+    <w:link w:val="a3"/>
     <w:pPr>
-      <w:keepNext w:val="true"/>
-      <w:spacing w:before="240" w:after="120"/>
+      <w:tabs>
+        <w:tab w:val="center" w:pos="4677"/>
+        <w:tab w:val="right" w:pos="9355"/>
+      </w:tabs>
     </w:pPr>
-    <w:rPr>
-      <w:rFonts w:ascii="Liberation Sans" w:hAnsi="Liberation Sans" w:eastAsia="Microsoft YaHei" w:cs="Arial"/>
-      <w:sz w:val="28"/>
-      <w:szCs w:val="28"/>
-    </w:rPr>
   </w:style>
-  <w:style w:type="paragraph" w:styleId="user1">
-    <w:name w:val="Указатель (user)"/>
-    <w:basedOn w:val="Normal"/>
+  <w:style w:type="paragraph" w:styleId="a6">
+    <w:name w:val="footer"/>
+    <w:basedOn w:val="a"/>
+    <w:link w:val="a5"/>
+    <w:pPr>
+      <w:tabs>
+        <w:tab w:val="center" w:pos="4677"/>
+        <w:tab w:val="right" w:pos="9355"/>
+      </w:tabs>
+    </w:pPr>
+  </w:style>
+  <w:style w:type="paragraph" w:customStyle="1" w:styleId="af0">
+    <w:name w:val="Содержимое таблицы"/>
+    <w:basedOn w:val="a"/>
     <w:qFormat/>
     <w:pPr>
       <w:suppressLineNumbers/>
     </w:pPr>
-    <w:rPr>
-      <w:rFonts w:cs="Arial"/>
-    </w:rPr>
   </w:style>
-  <w:style w:type="paragraph" w:styleId="Title">
-    <w:name w:val="Title"/>
-    <w:basedOn w:val="Normal"/>
-    <w:next w:val="BodyText"/>
-    <w:link w:val="Style17"/>
-    <w:uiPriority w:val="10"/>
-    <w:qFormat/>
-    <w:pPr>
-      <w:spacing w:before="83" w:after="0"/>
-      <w:ind w:left="3"/>
-    </w:pPr>
-    <w:rPr>
-      <w:b/>
-      <w:bCs/>
-      <w:sz w:val="52"/>
-      <w:szCs w:val="52"/>
-    </w:rPr>
-  </w:style>
-  <w:style w:type="paragraph" w:styleId="IndexHeading">
-    <w:name w:val="index heading"/>
-    <w:basedOn w:val="Normal"/>
-    <w:pPr>
-      <w:suppressLineNumbers/>
-    </w:pPr>
-    <w:rPr/>
-  </w:style>
-  <w:style w:type="paragraph" w:styleId="ListParagraph">
-    <w:name w:val="List Paragraph"/>
-    <w:basedOn w:val="Normal"/>
-    <w:qFormat/>
-    <w:pPr/>
-    <w:rPr/>
-  </w:style>
-  <w:style w:type="paragraph" w:styleId="TableParagraph" w:customStyle="1">
-    <w:name w:val="Table Paragraph"/>
-    <w:basedOn w:val="Normal"/>
-    <w:qFormat/>
-    <w:pPr/>
-    <w:rPr/>
-  </w:style>
-  <w:style w:type="paragraph" w:styleId="Style20" w:customStyle="1">
-    <w:name w:val="Колонтитулы"/>
-    <w:basedOn w:val="Normal"/>
-    <w:qFormat/>
-    <w:pPr/>
-    <w:rPr/>
-  </w:style>
-  <w:style w:type="paragraph" w:styleId="user2" w:customStyle="1">
-    <w:name w:val="Колонтитулы (user)"/>
-    <w:basedOn w:val="Normal"/>
-    <w:qFormat/>
-    <w:pPr/>
-    <w:rPr/>
-  </w:style>
-  <w:style w:type="paragraph" w:styleId="Header">
-    <w:name w:val="header"/>
-    <w:basedOn w:val="Normal"/>
-    <w:link w:val="Style14"/>
-    <w:pPr>
-      <w:tabs>
-        <w:tab w:val="clear" w:pos="720"/>
-        <w:tab w:val="center" w:pos="4677" w:leader="none"/>
-        <w:tab w:val="right" w:pos="9355" w:leader="none"/>
-      </w:tabs>
-    </w:pPr>
-    <w:rPr/>
-  </w:style>
-  <w:style w:type="paragraph" w:styleId="Footer">
-    <w:name w:val="footer"/>
-    <w:basedOn w:val="Normal"/>
-    <w:link w:val="Style15"/>
-    <w:pPr>
-      <w:tabs>
-        <w:tab w:val="clear" w:pos="720"/>
-        <w:tab w:val="center" w:pos="4677" w:leader="none"/>
-        <w:tab w:val="right" w:pos="9355" w:leader="none"/>
-      </w:tabs>
-    </w:pPr>
-    <w:rPr/>
-  </w:style>
-  <w:style w:type="paragraph" w:styleId="user3" w:customStyle="1">
+  <w:style w:type="paragraph" w:customStyle="1" w:styleId="user2">
     <w:name w:val="Содержимое таблицы (user)"/>
-    <w:basedOn w:val="Normal"/>
+    <w:basedOn w:val="a"/>
     <w:qFormat/>
     <w:pPr>
       <w:suppressLineNumbers/>
     </w:pPr>
-    <w:rPr/>
   </w:style>
-  <w:style w:type="paragraph" w:styleId="Style21">
-    <w:name w:val="Содержимое таблицы"/>
-    <w:basedOn w:val="Normal"/>
+  <w:style w:type="paragraph" w:customStyle="1" w:styleId="user3">
+    <w:name w:val="Заголовок таблицы (user)"/>
+    <w:basedOn w:val="user2"/>
     <w:qFormat/>
     <w:pPr>
-      <w:widowControl w:val="false"/>
-      <w:suppressLineNumbers/>
-    </w:pPr>
-    <w:rPr/>
-  </w:style>
-  <w:style w:type="paragraph" w:styleId="Style22">
-    <w:name w:val="Заголовок таблицы"/>
-    <w:basedOn w:val="Style21"/>
-    <w:qFormat/>
-    <w:pPr>
-      <w:suppressLineNumbers/>
       <w:jc w:val="center"/>
     </w:pPr>
     <w:rPr>
@@ -4351,67 +4121,53 @@
       <w:bCs/>
     </w:rPr>
   </w:style>
-  <w:style w:type="numbering" w:styleId="Style23" w:customStyle="1">
-    <w:name w:val="Без списка"/>
-    <w:qFormat/>
-  </w:style>
-  <w:style w:type="numbering" w:styleId="user4" w:customStyle="1">
+  <w:style w:type="numbering" w:customStyle="1" w:styleId="user4">
     <w:name w:val="Без списка (user)"/>
     <w:qFormat/>
   </w:style>
-  <w:style w:type="table" w:default="1" w:styleId="a1">
-    <w:name w:val="Normal Table"/>
-    <w:uiPriority w:val="99"/>
-    <w:semiHidden/>
-    <w:unhideWhenUsed/>
-    <w:tblPr>
-      <w:tblCellMar>
-        <w:top w:w="0" w:type="dxa"/>
-        <w:left w:w="108" w:type="dxa"/>
-        <w:bottom w:w="0" w:type="dxa"/>
-        <w:right w:w="108" w:type="dxa"/>
-      </w:tblCellMar>
-    </w:tblPr>
+  <w:style w:type="numbering" w:customStyle="1" w:styleId="af1">
+    <w:name w:val="Без списка"/>
+    <w:qFormat/>
   </w:style>
 </w:styles>
 </file>
 
 <file path=word/theme/theme1.xml><?xml version="1.0" encoding="utf-8"?>
-<a:theme xmlns:a="http://schemas.openxmlformats.org/drawingml/2006/main" xmlns:r="http://schemas.openxmlformats.org/officeDocument/2006/relationships" name="Office Theme">
+<a:theme xmlns:a="http://schemas.openxmlformats.org/drawingml/2006/main" name="Office Theme">
   <a:themeElements>
     <a:clrScheme name="Office">
       <a:dk1>
         <a:srgbClr val="000000"/>
       </a:dk1>
       <a:lt1>
-        <a:srgbClr val="ffffff"/>
+        <a:srgbClr val="FFFFFF"/>
       </a:lt1>
       <a:dk2>
-        <a:srgbClr val="1f497d"/>
+        <a:srgbClr val="1F497D"/>
       </a:dk2>
       <a:lt2>
-        <a:srgbClr val="eeece1"/>
+        <a:srgbClr val="EEECE1"/>
       </a:lt2>
       <a:accent1>
-        <a:srgbClr val="4f81bd"/>
+        <a:srgbClr val="4F81BD"/>
       </a:accent1>
       <a:accent2>
-        <a:srgbClr val="c0504d"/>
+        <a:srgbClr val="C0504D"/>
       </a:accent2>
       <a:accent3>
-        <a:srgbClr val="9bbb59"/>
+        <a:srgbClr val="9BBB59"/>
       </a:accent3>
       <a:accent4>
-        <a:srgbClr val="8064a2"/>
+        <a:srgbClr val="8064A2"/>
       </a:accent4>
       <a:accent5>
-        <a:srgbClr val="4bacc6"/>
+        <a:srgbClr val="4BACC6"/>
       </a:accent5>
       <a:accent6>
-        <a:srgbClr val="f79646"/>
+        <a:srgbClr val="F79646"/>
       </a:accent6>
       <a:hlink>
-        <a:srgbClr val="0000ff"/>
+        <a:srgbClr val="0000FF"/>
       </a:hlink>
       <a:folHlink>
         <a:srgbClr val="800080"/>
@@ -4419,14 +4175,14 @@
     </a:clrScheme>
     <a:fontScheme name="Office">
       <a:majorFont>
-        <a:latin typeface="Arial" pitchFamily="0" charset="1"/>
-        <a:ea typeface="DejaVu Sans" pitchFamily="0" charset="1"/>
-        <a:cs typeface="DejaVu Sans" pitchFamily="0" charset="1"/>
+        <a:latin typeface="Arial"/>
+        <a:ea typeface="DejaVu Sans"/>
+        <a:cs typeface="DejaVu Sans"/>
       </a:majorFont>
       <a:minorFont>
-        <a:latin typeface="Arial" pitchFamily="0" charset="1"/>
-        <a:ea typeface="DejaVu Sans" pitchFamily="0" charset="1"/>
-        <a:cs typeface="DejaVu Sans" pitchFamily="0" charset="1"/>
+        <a:latin typeface="Arial"/>
+        <a:ea typeface="DejaVu Sans"/>
+        <a:cs typeface="DejaVu Sans"/>
       </a:minorFont>
     </a:fontScheme>
     <a:fmtScheme>
@@ -4479,5 +4235,7 @@
       </a:bgFillStyleLst>
     </a:fmtScheme>
   </a:themeElements>
+  <a:objectDefaults/>
+  <a:extraClrSchemeLst/>
 </a:theme>
 </file>
</xml_diff>

<commit_message>
Refactor QR code layout adjustments in document_generator.py
- Reduced column widths for PIN code and QR code to enhance compactness in the generated document.
- Updated right and left margins to minimize spacing between PIN code and QR code for better visual alignment.
- Changed PIN code paragraph alignment to left for improved readability and adjusted font size for a more compact presentation.
</commit_message>
<xml_diff>
--- a/templates/docx_templates/template.docx
+++ b/templates/docx_templates/template.docx
@@ -130,7 +130,29 @@
           <w:szCs w:val="27"/>
           <w:lang w:val="en-US"/>
         </w:rPr>
-        <w:t>{{doc_number}}</w:t>
+        <w:t>{{</w:t>
+      </w:r>
+      <w:proofErr w:type="spellStart"/>
+      <w:r>
+        <w:rPr>
+          <w:b/>
+          <w:bCs/>
+          <w:sz w:val="27"/>
+          <w:szCs w:val="27"/>
+          <w:lang w:val="en-US"/>
+        </w:rPr>
+        <w:t>doc_number</w:t>
+      </w:r>
+      <w:proofErr w:type="spellEnd"/>
+      <w:r>
+        <w:rPr>
+          <w:b/>
+          <w:bCs/>
+          <w:sz w:val="27"/>
+          <w:szCs w:val="27"/>
+          <w:lang w:val="en-US"/>
+        </w:rPr>
+        <w:t>}}</w:t>
       </w:r>
       <w:bookmarkEnd w:id="0"/>
     </w:p>
@@ -1672,7 +1694,25 @@
                 <w:color w:val="000000"/>
                 <w:lang w:val="en-US" w:eastAsia="ru-RU"/>
               </w:rPr>
-              <w:t>{{final_diagnosis_icd10_code}}: {{final_diagnosis}}</w:t>
+              <w:t>{{final_diagnosis_icd10_code}}: {{</w:t>
+            </w:r>
+            <w:proofErr w:type="spellStart"/>
+            <w:r>
+              <w:rPr>
+                <w:rFonts w:eastAsia="Times New Roman"/>
+                <w:color w:val="000000"/>
+                <w:lang w:val="en-US" w:eastAsia="ru-RU"/>
+              </w:rPr>
+              <w:t>final_diagnosis</w:t>
+            </w:r>
+            <w:proofErr w:type="spellEnd"/>
+            <w:r>
+              <w:rPr>
+                <w:rFonts w:eastAsia="Times New Roman"/>
+                <w:color w:val="000000"/>
+                <w:lang w:val="en-US" w:eastAsia="ru-RU"/>
+              </w:rPr>
+              <w:t>}}</w:t>
             </w:r>
           </w:p>
         </w:tc>
@@ -2947,7 +2987,25 @@
                 <w:sz w:val="18"/>
                 <w:lang w:val="en-US"/>
               </w:rPr>
-              <w:t>{{uuid}}</w:t>
+              <w:t>{{</w:t>
+            </w:r>
+            <w:proofErr w:type="spellStart"/>
+            <w:r>
+              <w:rPr>
+                <w:rFonts w:ascii="Microsoft Sans Serif" w:hAnsi="Microsoft Sans Serif"/>
+                <w:sz w:val="18"/>
+                <w:lang w:val="en-US"/>
+              </w:rPr>
+              <w:t>uuid</w:t>
+            </w:r>
+            <w:proofErr w:type="spellEnd"/>
+            <w:r>
+              <w:rPr>
+                <w:rFonts w:ascii="Microsoft Sans Serif" w:hAnsi="Microsoft Sans Serif"/>
+                <w:sz w:val="18"/>
+                <w:lang w:val="en-US"/>
+              </w:rPr>
+              <w:t>}}</w:t>
             </w:r>
           </w:p>
           <w:p>
@@ -2992,7 +3050,23 @@
                 <w:rFonts w:ascii="Times New Roman" w:hAnsi="Times New Roman" w:cs="Times New Roman"/>
                 <w:lang w:val="en-US"/>
               </w:rPr>
-              <w:t>{{issue_date}}</w:t>
+              <w:t>{{</w:t>
+            </w:r>
+            <w:proofErr w:type="spellStart"/>
+            <w:r>
+              <w:rPr>
+                <w:rFonts w:ascii="Times New Roman" w:hAnsi="Times New Roman" w:cs="Times New Roman"/>
+                <w:lang w:val="en-US"/>
+              </w:rPr>
+              <w:t>issue_date</w:t>
+            </w:r>
+            <w:proofErr w:type="spellEnd"/>
+            <w:r>
+              <w:rPr>
+                <w:rFonts w:ascii="Times New Roman" w:hAnsi="Times New Roman" w:cs="Times New Roman"/>
+                <w:lang w:val="en-US"/>
+              </w:rPr>
+              <w:t>}}</w:t>
             </w:r>
           </w:p>
         </w:tc>
@@ -3007,22 +3081,59 @@
             </w:tcBorders>
           </w:tcPr>
           <w:p>
-            <w:r>
+            <w:pPr>
               <w:rPr>
                 <w:rFonts w:eastAsia="Calibri" w:cs="Times New Roman"/>
                 <w:color w:val="000000"/>
-                <w:lang w:val="en-US"/>
-              </w:rPr>
-              <w:t>{{pin_code}}                             {</w:t>
-            </w:r>
+                <w:lang w:val="ru-RU"/>
+              </w:rPr>
+            </w:pPr>
             <w:r>
               <w:rPr>
                 <w:rFonts w:eastAsia="Calibri" w:cs="Times New Roman"/>
-                <w:lang w:eastAsia="ru-RU"/>
-              </w:rPr>
-              <w:t>{qr_code}}</w:t>
-            </w:r>
-          </w:p>
+                <w:color w:val="000000"/>
+                <w:lang w:val="ru-RU"/>
+              </w:rPr>
+              <w:t>{{</w:t>
+            </w:r>
+            <w:proofErr w:type="spellStart"/>
+            <w:r>
+              <w:rPr>
+                <w:rFonts w:eastAsia="Calibri" w:cs="Times New Roman"/>
+                <w:color w:val="000000"/>
+                <w:lang w:val="ru-RU"/>
+              </w:rPr>
+              <w:t>pin_code</w:t>
+            </w:r>
+            <w:proofErr w:type="spellEnd"/>
+            <w:r>
+              <w:rPr>
+                <w:rFonts w:eastAsia="Calibri" w:cs="Times New Roman"/>
+                <w:color w:val="000000"/>
+                <w:lang w:val="ru-RU"/>
+              </w:rPr>
+              <w:t>}} {{</w:t>
+            </w:r>
+            <w:proofErr w:type="spellStart"/>
+            <w:r>
+              <w:rPr>
+                <w:rFonts w:eastAsia="Calibri" w:cs="Times New Roman"/>
+                <w:color w:val="000000"/>
+                <w:lang w:val="ru-RU"/>
+              </w:rPr>
+              <w:t>qr_code</w:t>
+            </w:r>
+            <w:proofErr w:type="spellEnd"/>
+            <w:r>
+              <w:rPr>
+                <w:rFonts w:eastAsia="Calibri" w:cs="Times New Roman"/>
+                <w:color w:val="000000"/>
+                <w:lang w:val="ru-RU"/>
+              </w:rPr>
+              <w:t>}}</w:t>
+            </w:r>
+          </w:p>
+          <w:p/>
         </w:tc>
       </w:tr>
     </w:tbl>
@@ -3183,8 +3294,108 @@
               <w:szCs w:val="20"/>
               <w:lang w:val="en-US"/>
             </w:rPr>
-            <w:t>'zbekiston Respublikasi Sog'liqni saqlash vazirligi</w:t>
+            <w:t>'</w:t>
           </w:r>
+          <w:proofErr w:type="spellStart"/>
+          <w:r>
+            <w:rPr>
+              <w:b/>
+              <w:bCs/>
+              <w:sz w:val="20"/>
+              <w:szCs w:val="20"/>
+              <w:lang w:val="en-US"/>
+            </w:rPr>
+            <w:t>zbekiston</w:t>
+          </w:r>
+          <w:proofErr w:type="spellEnd"/>
+          <w:r>
+            <w:rPr>
+              <w:b/>
+              <w:bCs/>
+              <w:sz w:val="20"/>
+              <w:szCs w:val="20"/>
+              <w:lang w:val="en-US"/>
+            </w:rPr>
+            <w:t xml:space="preserve"> </w:t>
+          </w:r>
+          <w:proofErr w:type="spellStart"/>
+          <w:r>
+            <w:rPr>
+              <w:b/>
+              <w:bCs/>
+              <w:sz w:val="20"/>
+              <w:szCs w:val="20"/>
+              <w:lang w:val="en-US"/>
+            </w:rPr>
+            <w:t>Respublikasi</w:t>
+          </w:r>
+          <w:proofErr w:type="spellEnd"/>
+          <w:r>
+            <w:rPr>
+              <w:b/>
+              <w:bCs/>
+              <w:sz w:val="20"/>
+              <w:szCs w:val="20"/>
+              <w:lang w:val="en-US"/>
+            </w:rPr>
+            <w:t xml:space="preserve"> </w:t>
+          </w:r>
+          <w:proofErr w:type="spellStart"/>
+          <w:r>
+            <w:rPr>
+              <w:b/>
+              <w:bCs/>
+              <w:sz w:val="20"/>
+              <w:szCs w:val="20"/>
+              <w:lang w:val="en-US"/>
+            </w:rPr>
+            <w:t>Sog'liqni</w:t>
+          </w:r>
+          <w:proofErr w:type="spellEnd"/>
+          <w:r>
+            <w:rPr>
+              <w:b/>
+              <w:bCs/>
+              <w:sz w:val="20"/>
+              <w:szCs w:val="20"/>
+              <w:lang w:val="en-US"/>
+            </w:rPr>
+            <w:t xml:space="preserve"> </w:t>
+          </w:r>
+          <w:proofErr w:type="spellStart"/>
+          <w:r>
+            <w:rPr>
+              <w:b/>
+              <w:bCs/>
+              <w:sz w:val="20"/>
+              <w:szCs w:val="20"/>
+              <w:lang w:val="en-US"/>
+            </w:rPr>
+            <w:t>saqlash</w:t>
+          </w:r>
+          <w:proofErr w:type="spellEnd"/>
+          <w:r>
+            <w:rPr>
+              <w:b/>
+              <w:bCs/>
+              <w:sz w:val="20"/>
+              <w:szCs w:val="20"/>
+              <w:lang w:val="en-US"/>
+            </w:rPr>
+            <w:t xml:space="preserve"> </w:t>
+          </w:r>
+          <w:proofErr w:type="spellStart"/>
+          <w:r>
+            <w:rPr>
+              <w:b/>
+              <w:bCs/>
+              <w:sz w:val="20"/>
+              <w:szCs w:val="20"/>
+              <w:lang w:val="en-US"/>
+            </w:rPr>
+            <w:t>vazirligi</w:t>
+          </w:r>
+          <w:proofErr w:type="spellEnd"/>
           <w:r>
             <w:rPr>
               <w:b/>
@@ -3201,7 +3412,25 @@
               <w:szCs w:val="20"/>
               <w:lang w:val="en-US"/>
             </w:rPr>
-            <w:t>{{attached_medical_institution}}</w:t>
+            <w:t>{{</w:t>
+          </w:r>
+          <w:proofErr w:type="spellStart"/>
+          <w:r>
+            <w:rPr>
+              <w:sz w:val="20"/>
+              <w:szCs w:val="20"/>
+              <w:lang w:val="en-US"/>
+            </w:rPr>
+            <w:t>attached_medical_institution</w:t>
+          </w:r>
+          <w:proofErr w:type="spellEnd"/>
+          <w:r>
+            <w:rPr>
+              <w:sz w:val="20"/>
+              <w:szCs w:val="20"/>
+              <w:lang w:val="en-US"/>
+            </w:rPr>
+            <w:t>}}</w:t>
           </w:r>
         </w:p>
       </w:tc>
@@ -3375,8 +3604,108 @@
               <w:szCs w:val="20"/>
               <w:lang w:val="en-US"/>
             </w:rPr>
-            <w:t>'zbekiston Respublikasi Sog'liqni saqlash vazirligi</w:t>
+            <w:t>'</w:t>
           </w:r>
+          <w:proofErr w:type="spellStart"/>
+          <w:r>
+            <w:rPr>
+              <w:b/>
+              <w:bCs/>
+              <w:sz w:val="20"/>
+              <w:szCs w:val="20"/>
+              <w:lang w:val="en-US"/>
+            </w:rPr>
+            <w:t>zbekiston</w:t>
+          </w:r>
+          <w:proofErr w:type="spellEnd"/>
+          <w:r>
+            <w:rPr>
+              <w:b/>
+              <w:bCs/>
+              <w:sz w:val="20"/>
+              <w:szCs w:val="20"/>
+              <w:lang w:val="en-US"/>
+            </w:rPr>
+            <w:t xml:space="preserve"> </w:t>
+          </w:r>
+          <w:proofErr w:type="spellStart"/>
+          <w:r>
+            <w:rPr>
+              <w:b/>
+              <w:bCs/>
+              <w:sz w:val="20"/>
+              <w:szCs w:val="20"/>
+              <w:lang w:val="en-US"/>
+            </w:rPr>
+            <w:t>Respublikasi</w:t>
+          </w:r>
+          <w:proofErr w:type="spellEnd"/>
+          <w:r>
+            <w:rPr>
+              <w:b/>
+              <w:bCs/>
+              <w:sz w:val="20"/>
+              <w:szCs w:val="20"/>
+              <w:lang w:val="en-US"/>
+            </w:rPr>
+            <w:t xml:space="preserve"> </w:t>
+          </w:r>
+          <w:proofErr w:type="spellStart"/>
+          <w:r>
+            <w:rPr>
+              <w:b/>
+              <w:bCs/>
+              <w:sz w:val="20"/>
+              <w:szCs w:val="20"/>
+              <w:lang w:val="en-US"/>
+            </w:rPr>
+            <w:t>Sog'liqni</w:t>
+          </w:r>
+          <w:proofErr w:type="spellEnd"/>
+          <w:r>
+            <w:rPr>
+              <w:b/>
+              <w:bCs/>
+              <w:sz w:val="20"/>
+              <w:szCs w:val="20"/>
+              <w:lang w:val="en-US"/>
+            </w:rPr>
+            <w:t xml:space="preserve"> </w:t>
+          </w:r>
+          <w:proofErr w:type="spellStart"/>
+          <w:r>
+            <w:rPr>
+              <w:b/>
+              <w:bCs/>
+              <w:sz w:val="20"/>
+              <w:szCs w:val="20"/>
+              <w:lang w:val="en-US"/>
+            </w:rPr>
+            <w:t>saqlash</w:t>
+          </w:r>
+          <w:proofErr w:type="spellEnd"/>
+          <w:r>
+            <w:rPr>
+              <w:b/>
+              <w:bCs/>
+              <w:sz w:val="20"/>
+              <w:szCs w:val="20"/>
+              <w:lang w:val="en-US"/>
+            </w:rPr>
+            <w:t xml:space="preserve"> </w:t>
+          </w:r>
+          <w:proofErr w:type="spellStart"/>
+          <w:r>
+            <w:rPr>
+              <w:b/>
+              <w:bCs/>
+              <w:sz w:val="20"/>
+              <w:szCs w:val="20"/>
+              <w:lang w:val="en-US"/>
+            </w:rPr>
+            <w:t>vazirligi</w:t>
+          </w:r>
+          <w:proofErr w:type="spellEnd"/>
           <w:r>
             <w:rPr>
               <w:b/>
@@ -3393,7 +3722,25 @@
               <w:szCs w:val="20"/>
               <w:lang w:val="en-US"/>
             </w:rPr>
-            <w:t>{{attached_medical_institution}}</w:t>
+            <w:t>{{</w:t>
+          </w:r>
+          <w:proofErr w:type="spellStart"/>
+          <w:r>
+            <w:rPr>
+              <w:sz w:val="20"/>
+              <w:szCs w:val="20"/>
+              <w:lang w:val="en-US"/>
+            </w:rPr>
+            <w:t>attached_medical_institution</w:t>
+          </w:r>
+          <w:proofErr w:type="spellEnd"/>
+          <w:r>
+            <w:rPr>
+              <w:sz w:val="20"/>
+              <w:szCs w:val="20"/>
+              <w:lang w:val="en-US"/>
+            </w:rPr>
+            <w:t>}}</w:t>
           </w:r>
         </w:p>
       </w:tc>
@@ -3901,7 +4248,6 @@
   <w:style w:type="character" w:default="1" w:styleId="a0">
     <w:name w:val="Default Paragraph Font"/>
     <w:uiPriority w:val="1"/>
-    <w:semiHidden/>
     <w:unhideWhenUsed/>
   </w:style>
   <w:style w:type="table" w:default="1" w:styleId="a1">

</xml_diff>

<commit_message>
Adjust paragraph indentation for QR code and PIN code in document_generator.py
- Shifted left indentation for both QR code and PIN code paragraphs to 15pt for improved alignment.
- Maintained right indentation at 0 to ensure compact layout while enhancing visual consistency in the document.
</commit_message>
<xml_diff>
--- a/templates/docx_templates/template.docx
+++ b/templates/docx_templates/template.docx
@@ -2799,8 +2799,8 @@
         <w:tblLook w:val="04A0" w:firstRow="1" w:lastRow="0" w:firstColumn="1" w:lastColumn="0" w:noHBand="0" w:noVBand="1"/>
       </w:tblPr>
       <w:tblGrid>
-        <w:gridCol w:w="6804"/>
-        <w:gridCol w:w="4248"/>
+        <w:gridCol w:w="6946"/>
+        <w:gridCol w:w="4106"/>
       </w:tblGrid>
       <w:tr>
         <w:trPr>
@@ -2808,7 +2808,7 @@
         </w:trPr>
         <w:tc>
           <w:tcPr>
-            <w:tcW w:w="6804" w:type="dxa"/>
+            <w:tcW w:w="6946" w:type="dxa"/>
             <w:tcBorders>
               <w:top w:val="single" w:sz="4" w:space="0" w:color="000000"/>
               <w:left w:val="single" w:sz="4" w:space="0" w:color="000000"/>
@@ -3072,7 +3072,7 @@
         </w:tc>
         <w:tc>
           <w:tcPr>
-            <w:tcW w:w="4248" w:type="dxa"/>
+            <w:tcW w:w="4106" w:type="dxa"/>
             <w:tcBorders>
               <w:top w:val="single" w:sz="4" w:space="0" w:color="000000"/>
               <w:left w:val="single" w:sz="4" w:space="0" w:color="000000"/>
@@ -4248,6 +4248,7 @@
   <w:style w:type="character" w:default="1" w:styleId="a0">
     <w:name w:val="Default Paragraph Font"/>
     <w:uiPriority w:val="1"/>
+    <w:semiHidden/>
     <w:unhideWhenUsed/>
   </w:style>
   <w:style w:type="table" w:default="1" w:styleId="a1">

</xml_diff>

<commit_message>
Adjust indentation for PIN code and QR code in template.docx
- Modified the indentation for the PIN code and QR code to improve layout consistency.
- Ensured better alignment within the document template for enhanced readability.
</commit_message>
<xml_diff>
--- a/templates/docx_templates/template.docx
+++ b/templates/docx_templates/template.docx
@@ -3092,27 +3092,25 @@
               <w:rPr>
                 <w:rFonts w:eastAsia="Calibri" w:cs="Times New Roman"/>
                 <w:color w:val="000000"/>
-                <w:lang w:val="ru-RU"/>
-              </w:rPr>
-              <w:t>{{</w:t>
-            </w:r>
-            <w:proofErr w:type="spellStart"/>
+                <w:lang w:val="en-US"/>
+              </w:rPr>
+              <w:t xml:space="preserve"> </w:t>
+            </w:r>
             <w:r>
               <w:rPr>
                 <w:rFonts w:eastAsia="Calibri" w:cs="Times New Roman"/>
                 <w:color w:val="000000"/>
                 <w:lang w:val="ru-RU"/>
               </w:rPr>
-              <w:t>pin_code</w:t>
-            </w:r>
-            <w:proofErr w:type="spellEnd"/>
+              <w:t xml:space="preserve">                        </w:t>
+            </w:r>
             <w:r>
               <w:rPr>
                 <w:rFonts w:eastAsia="Calibri" w:cs="Times New Roman"/>
                 <w:color w:val="000000"/>
                 <w:lang w:val="ru-RU"/>
               </w:rPr>
-              <w:t>}} {{</w:t>
+              <w:t>{{</w:t>
             </w:r>
             <w:proofErr w:type="spellStart"/>
             <w:r>
@@ -3121,7 +3119,7 @@
                 <w:color w:val="000000"/>
                 <w:lang w:val="ru-RU"/>
               </w:rPr>
-              <w:t>qr_code</w:t>
+              <w:t>pin_code</w:t>
             </w:r>
             <w:proofErr w:type="spellEnd"/>
             <w:r>
@@ -3130,7 +3128,7 @@
                 <w:color w:val="000000"/>
                 <w:lang w:val="ru-RU"/>
               </w:rPr>
-              <w:t>}}</w:t>
+              <w:t>}} {{qr_code}}</w:t>
             </w:r>
           </w:p>
           <w:p/>

</xml_diff>

<commit_message>
Update PIN code and QR code layout in template.docx
- Adjusted the layout by modifying the positioning of the PIN code and QR code for improved document formatting.
- Enhanced alignment by incorporating right indentation for the PIN code with QR code integration, ensuring better visual consistency.
</commit_message>
<xml_diff>
--- a/templates/docx_templates/template.docx
+++ b/templates/docx_templates/template.docx
@@ -3081,57 +3081,44 @@
             </w:tcBorders>
           </w:tcPr>
           <w:p>
-            <w:pPr>
-              <w:rPr>
-                <w:rFonts w:eastAsia="Calibri" w:cs="Times New Roman"/>
-                <w:color w:val="000000"/>
-                <w:lang w:val="ru-RU"/>
-              </w:rPr>
-            </w:pPr>
             <w:r>
               <w:rPr>
                 <w:rFonts w:eastAsia="Calibri" w:cs="Times New Roman"/>
                 <w:color w:val="000000"/>
                 <w:lang w:val="en-US"/>
               </w:rPr>
-              <w:t xml:space="preserve"> </w:t>
-            </w:r>
+              <w:t>{{</w:t>
+            </w:r>
+            <w:proofErr w:type="spellStart"/>
             <w:r>
               <w:rPr>
                 <w:rFonts w:eastAsia="Calibri" w:cs="Times New Roman"/>
                 <w:color w:val="000000"/>
-                <w:lang w:val="ru-RU"/>
-              </w:rPr>
-              <w:t xml:space="preserve">                        </w:t>
-            </w:r>
+                <w:lang w:val="en-US"/>
+              </w:rPr>
+              <w:t>pin_code_with_qr</w:t>
+            </w:r>
+            <w:proofErr w:type="spellEnd"/>
             <w:r>
               <w:rPr>
                 <w:rFonts w:eastAsia="Calibri" w:cs="Times New Roman"/>
                 <w:color w:val="000000"/>
-                <w:lang w:val="ru-RU"/>
-              </w:rPr>
-              <w:t>{{</w:t>
-            </w:r>
-            <w:proofErr w:type="spellStart"/>
+                <w:lang w:val="en-US"/>
+              </w:rPr>
+              <w:t>:</w:t>
+            </w:r>
+            <w:r>
+              <w:t xml:space="preserve"> </w:t>
+            </w:r>
             <w:r>
               <w:rPr>
                 <w:rFonts w:eastAsia="Calibri" w:cs="Times New Roman"/>
                 <w:color w:val="000000"/>
-                <w:lang w:val="ru-RU"/>
-              </w:rPr>
-              <w:t>pin_code</w:t>
-            </w:r>
-            <w:proofErr w:type="spellEnd"/>
-            <w:r>
-              <w:rPr>
-                <w:rFonts w:eastAsia="Calibri" w:cs="Times New Roman"/>
-                <w:color w:val="000000"/>
-                <w:lang w:val="ru-RU"/>
-              </w:rPr>
-              <w:t>}} {{qr_code}}</w:t>
-            </w:r>
-          </w:p>
-          <w:p/>
+                <w:lang w:val="en-US"/>
+              </w:rPr>
+              <w:t>right}}</w:t>
+            </w:r>
+          </w:p>
         </w:tc>
       </w:tr>
     </w:tbl>
@@ -3141,7 +3128,7 @@
         <w:ind w:left="77" w:right="190"/>
         <w:jc w:val="center"/>
         <w:rPr>
-          <w:lang w:val="ru-RU"/>
+          <w:lang w:val="en-US"/>
         </w:rPr>
       </w:pPr>
     </w:p>
@@ -3151,7 +3138,7 @@
         <w:ind w:left="77" w:right="190"/>
         <w:jc w:val="center"/>
         <w:rPr>
-          <w:lang w:val="ru-RU"/>
+          <w:lang w:val="en-US"/>
         </w:rPr>
       </w:pPr>
     </w:p>

</xml_diff>

<commit_message>
Update layout for PIN code and QR code in template.docx
- Adjusted the layout by changing the positioning of the PIN code and QR code for improved document formatting.
- Enhanced alignment by removing right indentation for the PIN code, ensuring better visual consistency with the QR code.
</commit_message>
<xml_diff>
--- a/templates/docx_templates/template.docx
+++ b/templates/docx_templates/template.docx
@@ -3085,38 +3085,63 @@
               <w:rPr>
                 <w:rFonts w:eastAsia="Calibri" w:cs="Times New Roman"/>
                 <w:color w:val="000000"/>
-                <w:lang w:val="en-US"/>
-              </w:rPr>
-              <w:t>{{</w:t>
-            </w:r>
-            <w:proofErr w:type="spellStart"/>
+                <w:lang w:val="ru-RU"/>
+              </w:rPr>
+              <w:t xml:space="preserve">                         </w:t>
+            </w:r>
             <w:r>
               <w:rPr>
                 <w:rFonts w:eastAsia="Calibri" w:cs="Times New Roman"/>
                 <w:color w:val="000000"/>
                 <w:lang w:val="en-US"/>
               </w:rPr>
-              <w:t>pin_code_with_qr</w:t>
-            </w:r>
-            <w:proofErr w:type="spellEnd"/>
+              <w:t>{{</w:t>
+            </w:r>
+            <w:proofErr w:type="spellStart"/>
             <w:r>
               <w:rPr>
                 <w:rFonts w:eastAsia="Calibri" w:cs="Times New Roman"/>
                 <w:color w:val="000000"/>
                 <w:lang w:val="en-US"/>
               </w:rPr>
-              <w:t>:</w:t>
-            </w:r>
-            <w:r>
-              <w:t xml:space="preserve"> </w:t>
-            </w:r>
+              <w:t>pin_code</w:t>
+            </w:r>
+            <w:proofErr w:type="spellEnd"/>
+            <w:proofErr w:type="gramStart"/>
             <w:r>
               <w:rPr>
                 <w:rFonts w:eastAsia="Calibri" w:cs="Times New Roman"/>
                 <w:color w:val="000000"/>
                 <w:lang w:val="en-US"/>
               </w:rPr>
-              <w:t>right}}</w:t>
+              <w:t xml:space="preserve">}}   </w:t>
+            </w:r>
+            <w:proofErr w:type="gramEnd"/>
+            <w:r>
+              <w:rPr>
+                <w:rFonts w:eastAsia="Calibri" w:cs="Times New Roman"/>
+                <w:color w:val="000000"/>
+                <w:lang w:val="en-US"/>
+              </w:rPr>
+              <w:t>{{</w:t>
+            </w:r>
+            <w:proofErr w:type="spellStart"/>
+            <w:r>
+              <w:rPr>
+                <w:rFonts w:eastAsia="Calibri" w:cs="Times New Roman"/>
+                <w:color w:val="000000"/>
+                <w:lang w:val="en-US"/>
+              </w:rPr>
+              <w:t>qr_code</w:t>
+            </w:r>
+            <w:proofErr w:type="spellEnd"/>
+            <w:r>
+              <w:rPr>
+                <w:rFonts w:eastAsia="Calibri" w:cs="Times New Roman"/>
+                <w:color w:val="000000"/>
+                <w:lang w:val="en-US"/>
+              </w:rPr>
+              <w:t>}}</w:t>
             </w:r>
           </w:p>
         </w:tc>

</xml_diff>

<commit_message>
Adjust left indentation for PIN code and QR code in template.docx
- Modified the left indentation for the PIN code and QR code to enhance layout alignment.
- Ensured better visual consistency in the document formatting.
</commit_message>
<xml_diff>
--- a/templates/docx_templates/template.docx
+++ b/templates/docx_templates/template.docx
@@ -2787,7 +2787,7 @@
     </w:p>
     <w:tbl>
       <w:tblPr>
-        <w:tblW w:w="11052" w:type="dxa"/>
+        <w:tblW w:w="10773" w:type="dxa"/>
         <w:tblInd w:w="55" w:type="dxa"/>
         <w:tblLayout w:type="fixed"/>
         <w:tblCellMar>
@@ -2800,7 +2800,7 @@
       </w:tblPr>
       <w:tblGrid>
         <w:gridCol w:w="6946"/>
-        <w:gridCol w:w="4106"/>
+        <w:gridCol w:w="3827"/>
       </w:tblGrid>
       <w:tr>
         <w:trPr>
@@ -3072,7 +3072,7 @@
         </w:tc>
         <w:tc>
           <w:tcPr>
-            <w:tcW w:w="4106" w:type="dxa"/>
+            <w:tcW w:w="3827" w:type="dxa"/>
             <w:tcBorders>
               <w:top w:val="single" w:sz="4" w:space="0" w:color="000000"/>
               <w:left w:val="single" w:sz="4" w:space="0" w:color="000000"/>
@@ -3085,9 +3085,9 @@
               <w:rPr>
                 <w:rFonts w:eastAsia="Calibri" w:cs="Times New Roman"/>
                 <w:color w:val="000000"/>
-                <w:lang w:val="ru-RU"/>
-              </w:rPr>
-              <w:t xml:space="preserve">                         </w:t>
+                <w:lang w:val="en-US"/>
+              </w:rPr>
+              <w:t xml:space="preserve">                    </w:t>
             </w:r>
             <w:r>
               <w:rPr>
@@ -3107,23 +3107,13 @@
               <w:t>pin_code</w:t>
             </w:r>
             <w:proofErr w:type="spellEnd"/>
-            <w:proofErr w:type="gramStart"/>
             <w:r>
               <w:rPr>
                 <w:rFonts w:eastAsia="Calibri" w:cs="Times New Roman"/>
                 <w:color w:val="000000"/>
                 <w:lang w:val="en-US"/>
               </w:rPr>
-              <w:t xml:space="preserve">}}   </w:t>
-            </w:r>
-            <w:proofErr w:type="gramEnd"/>
-            <w:r>
-              <w:rPr>
-                <w:rFonts w:eastAsia="Calibri" w:cs="Times New Roman"/>
-                <w:color w:val="000000"/>
-                <w:lang w:val="en-US"/>
-              </w:rPr>
-              <w:t>{{</w:t>
+              <w:t>}}   {{</w:t>
             </w:r>
             <w:proofErr w:type="spellStart"/>
             <w:r>

</xml_diff>

<commit_message>
Refactor indentation and logging in converter.py and utils.py
- Corrected indentation levels in converter.py for LibreOffice checks and error messages to ensure proper execution.
- Adjusted logging indentation in utils.py for QR code generation to improve clarity in error handling.
</commit_message>
<xml_diff>
--- a/templates/docx_templates/template.docx
+++ b/templates/docx_templates/template.docx
@@ -2809,11 +2809,6 @@
         <w:tc>
           <w:tcPr>
             <w:tcW w:w="6946" w:type="dxa"/>
-            <w:tcBorders>
-              <w:top w:val="single" w:sz="4" w:space="0" w:color="000000"/>
-              <w:left w:val="single" w:sz="4" w:space="0" w:color="000000"/>
-              <w:bottom w:val="single" w:sz="4" w:space="0" w:color="000000"/>
-            </w:tcBorders>
           </w:tcPr>
           <w:p>
             <w:pPr>
@@ -2841,10 +2836,10 @@
                           <pic:cNvPicPr/>
                         </pic:nvPicPr>
                         <pic:blipFill>
-                          <a:blip r:embed="rId6">
+                          <a:blip r:embed="rId7">
                             <a:extLst>
                               <a:ext uri="{96DAC541-7B7A-43D3-8B79-37D633B846F1}">
-                                <asvg:svgBlip xmlns:asvg="http://schemas.microsoft.com/office/drawing/2016/SVG/main" r:embed="rId7"/>
+                                <asvg:svgBlip xmlns:asvg="http://schemas.microsoft.com/office/drawing/2016/SVG/main" r:embed="rId8"/>
                               </a:ext>
                             </a:extLst>
                           </a:blip>
@@ -3073,12 +3068,6 @@
         <w:tc>
           <w:tcPr>
             <w:tcW w:w="3827" w:type="dxa"/>
-            <w:tcBorders>
-              <w:top w:val="single" w:sz="4" w:space="0" w:color="000000"/>
-              <w:left w:val="single" w:sz="4" w:space="0" w:color="000000"/>
-              <w:bottom w:val="single" w:sz="4" w:space="0" w:color="000000"/>
-              <w:right w:val="single" w:sz="4" w:space="0" w:color="000000"/>
-            </w:tcBorders>
           </w:tcPr>
           <w:p>
             <w:r>
@@ -3158,9 +3147,9 @@
       </w:pPr>
     </w:p>
     <w:sectPr>
-      <w:headerReference w:type="even" r:id="rId8"/>
-      <w:headerReference w:type="default" r:id="rId9"/>
-      <w:headerReference w:type="first" r:id="rId10"/>
+      <w:headerReference w:type="even" r:id="rId9"/>
+      <w:headerReference w:type="default" r:id="rId10"/>
+      <w:headerReference w:type="first" r:id="rId11"/>
       <w:pgSz w:w="11906" w:h="16838"/>
       <w:pgMar w:top="1660" w:right="425" w:bottom="280" w:left="566" w:header="0" w:footer="0" w:gutter="0"/>
       <w:cols w:space="720"/>
@@ -4585,4 +4574,16 @@
   <a:objectDefaults/>
   <a:extraClrSchemeLst/>
 </a:theme>
+</file>
+
+<file path=customXml/item1.xml><?xml version="1.0" encoding="utf-8"?>
+<b:Sources xmlns:b="http://schemas.openxmlformats.org/officeDocument/2006/bibliography" xmlns="http://schemas.openxmlformats.org/officeDocument/2006/bibliography" SelectedStyle="\APASixthEditionOfficeOnline.xsl" StyleName="APA" Version="6"/>
+</file>
+
+<file path=customXml/itemProps1.xml><?xml version="1.0" encoding="utf-8"?>
+<ds:datastoreItem xmlns:ds="http://schemas.openxmlformats.org/officeDocument/2006/customXml" ds:itemID="{31388464-5F25-4B00-958A-F1F3E5AC7E76}">
+  <ds:schemaRefs>
+    <ds:schemaRef ds:uri="http://schemas.openxmlformats.org/officeDocument/2006/bibliography"/>
+  </ds:schemaRefs>
+</ds:datastoreItem>
 </file>
</xml_diff>